<commit_message>
added latest version of template
</commit_message>
<xml_diff>
--- a/Sjablonen/BP_AOV_belastbaarheid.docx
+++ b/Sjablonen/BP_AOV_belastbaarheid.docx
@@ -41,6 +41,68 @@
           <w:lang w:val="en-GB"/>
         </w:rPr>
       </w:pPr>
+      <w:r>
+        <w:rPr>
+          <w:lang w:val="en-GB"/>
+        </w:rPr>
+        <w:drawing>
+          <wp:anchor distT="0" distB="0" distL="114300" distR="114300" simplePos="0" relativeHeight="251658240" behindDoc="1" locked="1" layoutInCell="1" allowOverlap="1" wp14:anchorId="25DFB3E1" wp14:editId="026FC38C">
+            <wp:simplePos x="0" y="0"/>
+            <wp:positionH relativeFrom="page">
+              <wp:posOffset>-3809365</wp:posOffset>
+            </wp:positionH>
+            <wp:positionV relativeFrom="page">
+              <wp:posOffset>1076325</wp:posOffset>
+            </wp:positionV>
+            <wp:extent cx="8186400" cy="8186400"/>
+            <wp:effectExtent l="0" t="0" r="0" b="0"/>
+            <wp:wrapNone/>
+            <wp:docPr id="1001" name="Graphic 2"/>
+            <wp:cNvGraphicFramePr>
+              <a:graphicFrameLocks xmlns:a="http://schemas.openxmlformats.org/drawingml/2006/main" noChangeAspect="1"/>
+            </wp:cNvGraphicFramePr>
+            <a:graphic xmlns:a="http://schemas.openxmlformats.org/drawingml/2006/main">
+              <a:graphicData uri="http://schemas.openxmlformats.org/drawingml/2006/picture">
+                <pic:pic xmlns:pic="http://schemas.openxmlformats.org/drawingml/2006/picture">
+                  <pic:nvPicPr>
+                    <pic:cNvPr id="1393442115" name="Graphic 1393442115"/>
+                    <pic:cNvPicPr/>
+                  </pic:nvPicPr>
+                  <pic:blipFill>
+                    <a:blip r:embed="rId11">
+                      <a:alphaModFix/>
+                      <a:extLst>
+                        <a:ext uri="{96DAC541-7B7A-43D3-8B79-37D633B846F1}">
+                          <asvg:svgBlip xmlns:asvg="http://schemas.microsoft.com/office/drawing/2016/SVG/main" r:embed="rId12"/>
+                        </a:ext>
+                      </a:extLst>
+                    </a:blip>
+                    <a:stretch>
+                      <a:fillRect/>
+                    </a:stretch>
+                  </pic:blipFill>
+                  <pic:spPr>
+                    <a:xfrm>
+                      <a:off x="0" y="0"/>
+                      <a:ext cx="8186400" cy="8186400"/>
+                    </a:xfrm>
+                    <a:prstGeom prst="rect">
+                      <a:avLst/>
+                    </a:prstGeom>
+                    <a:effectLst/>
+                  </pic:spPr>
+                </pic:pic>
+              </a:graphicData>
+            </a:graphic>
+            <wp14:sizeRelH relativeFrom="page">
+              <wp14:pctWidth>0</wp14:pctWidth>
+            </wp14:sizeRelH>
+            <wp14:sizeRelV relativeFrom="page">
+              <wp14:pctHeight>0</wp14:pctHeight>
+            </wp14:sizeRelV>
+          </wp:anchor>
+        </w:drawing>
+      </w:r>
     </w:p>
     <w:tbl>
       <w:tblPr>
@@ -80,68 +142,6 @@
               <w:pStyle w:val="Titel"/>
               <w:ind w:left="0"/>
             </w:pPr>
-            <w:r>
-              <w:rPr>
-                <w:lang w:val="en-GB"/>
-              </w:rPr>
-              <w:drawing>
-                <wp:anchor distT="0" distB="0" distL="114300" distR="114300" simplePos="0" relativeHeight="251658240" behindDoc="1" locked="0" layoutInCell="1" allowOverlap="1" wp14:anchorId="25DFB3E1" wp14:editId="4FB9D10A">
-                  <wp:simplePos x="0" y="0"/>
-                  <wp:positionH relativeFrom="column">
-                    <wp:posOffset>-3503930</wp:posOffset>
-                  </wp:positionH>
-                  <wp:positionV relativeFrom="paragraph">
-                    <wp:posOffset>-1247332</wp:posOffset>
-                  </wp:positionV>
-                  <wp:extent cx="8186420" cy="8186420"/>
-                  <wp:effectExtent l="0" t="0" r="0" b="0"/>
-                  <wp:wrapNone/>
-                  <wp:docPr id="1001" name="Graphic 2"/>
-                  <wp:cNvGraphicFramePr>
-                    <a:graphicFrameLocks xmlns:a="http://schemas.openxmlformats.org/drawingml/2006/main" noChangeAspect="1"/>
-                  </wp:cNvGraphicFramePr>
-                  <a:graphic xmlns:a="http://schemas.openxmlformats.org/drawingml/2006/main">
-                    <a:graphicData uri="http://schemas.openxmlformats.org/drawingml/2006/picture">
-                      <pic:pic xmlns:pic="http://schemas.openxmlformats.org/drawingml/2006/picture">
-                        <pic:nvPicPr>
-                          <pic:cNvPr id="1393442115" name="Graphic 1393442115"/>
-                          <pic:cNvPicPr/>
-                        </pic:nvPicPr>
-                        <pic:blipFill>
-                          <a:blip r:embed="rId11">
-                            <a:alphaModFix/>
-                            <a:extLst>
-                              <a:ext uri="{96DAC541-7B7A-43D3-8B79-37D633B846F1}">
-                                <asvg:svgBlip xmlns:asvg="http://schemas.microsoft.com/office/drawing/2016/SVG/main" r:embed="rId12"/>
-                              </a:ext>
-                            </a:extLst>
-                          </a:blip>
-                          <a:stretch>
-                            <a:fillRect/>
-                          </a:stretch>
-                        </pic:blipFill>
-                        <pic:spPr>
-                          <a:xfrm>
-                            <a:off x="0" y="0"/>
-                            <a:ext cx="8186420" cy="8186420"/>
-                          </a:xfrm>
-                          <a:prstGeom prst="rect">
-                            <a:avLst/>
-                          </a:prstGeom>
-                          <a:effectLst/>
-                        </pic:spPr>
-                      </pic:pic>
-                    </a:graphicData>
-                  </a:graphic>
-                  <wp14:sizeRelH relativeFrom="page">
-                    <wp14:pctWidth>0</wp14:pctWidth>
-                  </wp14:sizeRelH>
-                  <wp14:sizeRelV relativeFrom="page">
-                    <wp14:pctHeight>0</wp14:pctHeight>
-                  </wp14:sizeRelV>
-                </wp:anchor>
-              </w:drawing>
-            </w:r>
           </w:p>
         </w:tc>
         <w:tc>
@@ -1523,10 +1523,7 @@
     </w:p>
     <w:p>
       <w:pPr>
-        <w:pStyle w:val="ParagraafToelichting"/>
-        <w:rPr>
-          <w:vanish/>
-        </w:rPr>
+        <w:pStyle w:val="Inhoudtoelichting"/>
       </w:pPr>
       <w:r>
         <mc:AlternateContent>
@@ -1704,10 +1701,7 @@
     </w:p>
     <w:p>
       <w:pPr>
-        <w:pStyle w:val="ParagraafToelichting"/>
-        <w:rPr>
-          <w:vanish/>
-        </w:rPr>
+        <w:pStyle w:val="Inhoudtoelichting"/>
       </w:pPr>
       <w:r>
         <mc:AlternateContent>
@@ -1885,10 +1879,7 @@
     </w:p>
     <w:p>
       <w:pPr>
-        <w:pStyle w:val="ParagraafToelichting"/>
-        <w:rPr>
-          <w:vanish/>
-        </w:rPr>
+        <w:pStyle w:val="Inhoudtoelichting"/>
       </w:pPr>
       <w:r>
         <mc:AlternateContent>
@@ -1950,10 +1941,7 @@
                           </w:p>
                           <w:p>
                             <w:pPr>
-                              <w:pStyle w:val="ParagraafToelichting"/>
-                              <w:rPr>
-                                <w:vanish/>
-                              </w:rPr>
+                              <w:pStyle w:val="Inhoudtoelichting"/>
                             </w:pPr>
                             <w:r>
                               <w:t xml:space="preserve"> Bij de bejegening van de betrokkene worden de gebruikelijke, maatschappelijk aanvaarde omgangsvormen gehanteerd. De bejegening is vriendelijk en beleefd, maar tegelijk ook zakelijk en wordt gekenmerkt door professionele distanIe. Dat het contact vaak zakelijker is dan een contact in een curatief kader wordt bij voorkeur vooraf aan betrokkene kenbaar gemaakt. De deskundige verduidelijkt daarbij aan de betrokkene diens posiIe van ona]ankelijk deskundige. Om onterechte verwachIngen te voorkomen legt de deskundige uit dat er tussen hem en de betrokkene geen therapeuIsche of hulpverleningsrelatie kan bestaan.</w:t>
@@ -2330,10 +2318,7 @@
     </w:p>
     <w:p>
       <w:pPr>
-        <w:pStyle w:val="ParagraafToelichting"/>
-        <w:rPr>
-          <w:vanish/>
-        </w:rPr>
+        <w:pStyle w:val="Inhoudtoelichting"/>
       </w:pPr>
       <w:r>
         <mc:AlternateContent>
@@ -2491,10 +2476,7 @@
     </w:p>
     <w:p>
       <w:pPr>
-        <w:pStyle w:val="ParagraafToelichting"/>
-        <w:rPr>
-          <w:vanish/>
-        </w:rPr>
+        <w:pStyle w:val="Inhoudtoelichting"/>
       </w:pPr>
       <w:r>
         <mc:AlternateContent>
@@ -2566,10 +2548,7 @@
                           </w:p>
                           <w:p>
                             <w:pPr>
-                              <w:pStyle w:val="ParagraafToelichting"/>
-                              <w:rPr>
-                                <w:vanish/>
-                              </w:rPr>
+                              <w:pStyle w:val="Inhoudtoelichting"/>
                             </w:pPr>
                             <w:r>
                               <w:t xml:space="preserve">8.2 De beschrijving van de anamnese is deugdelijk en compleet en beperkt zich tot de relevante gegevens ten behoeve van de beantwoording van de aan de deskundige voorgelegde vragen. De beschrijving van de anamnese bevat uitsluitend het verhaal van de betrokkene, zoveel mogelijk in diens eigen bewoordingen. Er worden daarbij geen termen gebruikt of feiten vermeld die uitsluitend kunnen zijn ontleend aan aangeleverde of verkregen medische gegevens of een interpretaIe daarvan. Termen als “betrokkene zou (...)” worden vermeden. Ook voegt de deskundige bij de beschrijving van de anamnese geen voorlopige conclusies of eigen interpretaIes toe. De auto-anamnese en hetero-anamnese worden gescheiden weergegeven. (Richtlijn NVMSR 2024 art 8.2)</w:t>
@@ -4337,10 +4316,7 @@
     </w:p>
     <w:p>
       <w:pPr>
-        <w:pStyle w:val="ParagraafToelichting"/>
-        <w:rPr>
-          <w:vanish/>
-        </w:rPr>
+        <w:pStyle w:val="Inhoudtoelichting"/>
       </w:pPr>
       <w:r>
         <mc:AlternateContent>
@@ -6407,7 +6383,7 @@
     <w:autoRedefine/>
     <w:uiPriority w:val="9"/>
     <w:qFormat/>
-    <w:rsid w:val="00CF1CF7"/>
+    <w:rsid w:val="00CF795B"/>
     <w:pPr>
       <w:keepNext/>
       <w:keepLines/>
@@ -6416,7 +6392,7 @@
       <w:outlineLvl w:val="0"/>
     </w:pPr>
     <w:rPr>
-      <w:rFonts w:ascii="NexaRegular" w:eastAsiaTheme="majorEastAsia" w:hAnsi="NexaRegular" w:cstheme="majorBidi"/>
+      <w:rFonts w:ascii="Tenorite" w:eastAsiaTheme="majorEastAsia" w:hAnsi="Tenorite" w:cstheme="majorBidi"/>
       <w:b/>
       <w:color w:val="1A738D" w:themeColor="accent1" w:themeShade="BF"/>
       <w:sz w:val="32"/>
@@ -6432,7 +6408,7 @@
     <w:uiPriority w:val="9"/>
     <w:unhideWhenUsed/>
     <w:qFormat/>
-    <w:rsid w:val="004573E2"/>
+    <w:rsid w:val="00CF795B"/>
     <w:pPr>
       <w:keepNext/>
       <w:keepLines/>
@@ -6440,7 +6416,7 @@
       <w:outlineLvl w:val="1"/>
     </w:pPr>
     <w:rPr>
-      <w:rFonts w:ascii="NexaRegular" w:eastAsiaTheme="majorEastAsia" w:hAnsi="NexaRegular" w:cstheme="majorBidi"/>
+      <w:rFonts w:ascii="Tenorite" w:eastAsiaTheme="majorEastAsia" w:hAnsi="Tenorite" w:cstheme="majorBidi"/>
       <w:color w:val="1A738D" w:themeColor="accent1" w:themeShade="BF"/>
       <w:sz w:val="24"/>
       <w:szCs w:val="32"/>
@@ -6455,7 +6431,7 @@
     <w:uiPriority w:val="9"/>
     <w:unhideWhenUsed/>
     <w:qFormat/>
-    <w:rsid w:val="00301AF5"/>
+    <w:rsid w:val="00CF795B"/>
     <w:pPr>
       <w:keepNext/>
       <w:keepLines/>
@@ -6463,7 +6439,7 @@
       <w:outlineLvl w:val="2"/>
     </w:pPr>
     <w:rPr>
-      <w:rFonts w:eastAsiaTheme="majorEastAsia" w:cstheme="majorBidi"/>
+      <w:rFonts w:ascii="Tenorite" w:eastAsiaTheme="majorEastAsia" w:hAnsi="Tenorite" w:cstheme="majorBidi"/>
       <w:color w:val="1A738D" w:themeColor="accent1" w:themeShade="BF"/>
       <w:szCs w:val="28"/>
     </w:rPr>
@@ -6603,6 +6579,7 @@
   <w:style w:type="character" w:default="1" w:styleId="Standaardalinea-lettertype">
     <w:name w:val="Default Paragraph Font"/>
     <w:uiPriority w:val="1"/>
+    <w:semiHidden/>
     <w:unhideWhenUsed/>
   </w:style>
   <w:style w:type="table" w:default="1" w:styleId="Standaardtabel">
@@ -6631,9 +6608,9 @@
     <w:basedOn w:val="Standaardalinea-lettertype"/>
     <w:link w:val="Kop1"/>
     <w:uiPriority w:val="9"/>
-    <w:rsid w:val="00CF1CF7"/>
+    <w:rsid w:val="00CF795B"/>
     <w:rPr>
-      <w:rFonts w:ascii="NexaRegular" w:eastAsiaTheme="majorEastAsia" w:hAnsi="NexaRegular" w:cstheme="majorBidi"/>
+      <w:rFonts w:ascii="Tenorite" w:eastAsiaTheme="majorEastAsia" w:hAnsi="Tenorite" w:cstheme="majorBidi"/>
       <w:b/>
       <w:noProof/>
       <w:color w:val="1A738D" w:themeColor="accent1" w:themeShade="BF"/>
@@ -6646,9 +6623,9 @@
     <w:basedOn w:val="Standaardalinea-lettertype"/>
     <w:link w:val="Kop2"/>
     <w:uiPriority w:val="9"/>
-    <w:rsid w:val="004573E2"/>
+    <w:rsid w:val="00CF795B"/>
     <w:rPr>
-      <w:rFonts w:ascii="NexaRegular" w:eastAsiaTheme="majorEastAsia" w:hAnsi="NexaRegular" w:cstheme="majorBidi"/>
+      <w:rFonts w:ascii="Tenorite" w:eastAsiaTheme="majorEastAsia" w:hAnsi="Tenorite" w:cstheme="majorBidi"/>
       <w:noProof/>
       <w:color w:val="1A738D" w:themeColor="accent1" w:themeShade="BF"/>
       <w:szCs w:val="32"/>
@@ -6659,12 +6636,12 @@
     <w:basedOn w:val="Standaardalinea-lettertype"/>
     <w:link w:val="Kop3"/>
     <w:uiPriority w:val="9"/>
-    <w:rsid w:val="00301AF5"/>
+    <w:rsid w:val="00CF795B"/>
     <w:rPr>
-      <w:rFonts w:eastAsiaTheme="majorEastAsia" w:cstheme="majorBidi"/>
+      <w:rFonts w:ascii="Tenorite" w:eastAsiaTheme="majorEastAsia" w:hAnsi="Tenorite" w:cstheme="majorBidi"/>
       <w:noProof/>
       <w:color w:val="1A738D" w:themeColor="accent1" w:themeShade="BF"/>
-      <w:sz w:val="22"/>
+      <w:sz w:val="20"/>
       <w:szCs w:val="28"/>
     </w:rPr>
   </w:style>
@@ -6753,14 +6730,14 @@
     <w:link w:val="TitelChar"/>
     <w:uiPriority w:val="10"/>
     <w:qFormat/>
-    <w:rsid w:val="00CF1CF7"/>
+    <w:rsid w:val="00CF795B"/>
     <w:pPr>
       <w:spacing w:after="80" w:line="240" w:lineRule="auto"/>
       <w:ind w:left="2832"/>
       <w:contextualSpacing/>
     </w:pPr>
     <w:rPr>
-      <w:rFonts w:ascii="NexaRegular" w:eastAsiaTheme="majorEastAsia" w:hAnsi="NexaRegular" w:cstheme="majorBidi"/>
+      <w:rFonts w:ascii="Tenorite" w:eastAsiaTheme="majorEastAsia" w:hAnsi="Tenorite" w:cstheme="majorBidi"/>
       <w:b/>
       <w:color w:val="1A738D" w:themeColor="accent1" w:themeShade="BF"/>
       <w:spacing w:val="-10"/>
@@ -6774,9 +6751,9 @@
     <w:basedOn w:val="Standaardalinea-lettertype"/>
     <w:link w:val="Titel"/>
     <w:uiPriority w:val="10"/>
-    <w:rsid w:val="00CF1CF7"/>
+    <w:rsid w:val="00CF795B"/>
     <w:rPr>
-      <w:rFonts w:ascii="NexaRegular" w:eastAsiaTheme="majorEastAsia" w:hAnsi="NexaRegular" w:cstheme="majorBidi"/>
+      <w:rFonts w:ascii="Tenorite" w:eastAsiaTheme="majorEastAsia" w:hAnsi="Tenorite" w:cstheme="majorBidi"/>
       <w:b/>
       <w:noProof/>
       <w:color w:val="1A738D" w:themeColor="accent1" w:themeShade="BF"/>
@@ -7425,23 +7402,23 @@
     <w:basedOn w:val="Standaard"/>
     <w:link w:val="EindetoelichtingChar"/>
     <w:qFormat/>
-    <w:rsid w:val="000A4B24"/>
+    <w:rsid w:val="001218CB"/>
     <w:pPr>
       <w:spacing w:after="0"/>
       <w:outlineLvl w:val="2"/>
     </w:pPr>
     <w:rPr>
-      <w:sz w:val="2"/>
+      <w:sz w:val="12"/>
     </w:rPr>
   </w:style>
   <w:style w:type="character" w:customStyle="1" w:styleId="EindetoelichtingChar">
     <w:name w:val="Einde_toelichting Char"/>
     <w:basedOn w:val="Standaardalinea-lettertype"/>
     <w:link w:val="Eindetoelichting"/>
-    <w:rsid w:val="000A4B24"/>
+    <w:rsid w:val="001218CB"/>
     <w:rPr>
       <w:noProof/>
-      <w:sz w:val="2"/>
+      <w:sz w:val="12"/>
     </w:rPr>
   </w:style>
   <w:style w:type="paragraph" w:customStyle="1" w:styleId="Inhoudtoelichting">
@@ -8179,6 +8156,12 @@
     <w:family w:val="swiss"/>
     <w:pitch w:val="variable"/>
     <w:sig w:usb0="20000287" w:usb1="00000003" w:usb2="00000000" w:usb3="00000000" w:csb0="0000019F" w:csb1="00000000"/>
+  </w:font>
+  <w:font w:name="Tenorite">
+    <w:charset w:val="00"/>
+    <w:family w:val="auto"/>
+    <w:pitch w:val="variable"/>
+    <w:sig w:usb0="80000003" w:usb1="00000001" w:usb2="00000000" w:usb3="00000000" w:csb0="00000001" w:csb1="00000000"/>
   </w:font>
   <w:font w:name="NexaRegular">
     <w:panose1 w:val="02000500000000000000"/>
@@ -8233,6 +8216,8 @@
     <w:rsid w:val="001A3003"/>
     <w:rsid w:val="001C4DC8"/>
     <w:rsid w:val="001D27CF"/>
+    <w:rsid w:val="001D4E95"/>
+    <w:rsid w:val="00201E48"/>
     <w:rsid w:val="00216C57"/>
     <w:rsid w:val="00267698"/>
     <w:rsid w:val="0029712D"/>
@@ -8244,6 +8229,7 @@
     <w:rsid w:val="00342AF0"/>
     <w:rsid w:val="003626A8"/>
     <w:rsid w:val="00371FF8"/>
+    <w:rsid w:val="003832A0"/>
     <w:rsid w:val="003902C1"/>
     <w:rsid w:val="003E6AF3"/>
     <w:rsid w:val="00440766"/>
@@ -8260,6 +8246,7 @@
     <w:rsid w:val="00603576"/>
     <w:rsid w:val="00667912"/>
     <w:rsid w:val="006A4E0C"/>
+    <w:rsid w:val="006C6AE9"/>
     <w:rsid w:val="006D3E96"/>
     <w:rsid w:val="0071313E"/>
     <w:rsid w:val="007204D2"/>
@@ -8297,6 +8284,7 @@
     <w:rsid w:val="00B72BAA"/>
     <w:rsid w:val="00B81773"/>
     <w:rsid w:val="00B8655A"/>
+    <w:rsid w:val="00B87D37"/>
     <w:rsid w:val="00B95B77"/>
     <w:rsid w:val="00BA34C1"/>
     <w:rsid w:val="00BE0A00"/>
@@ -8336,6 +8324,7 @@
     <w:rsid w:val="00EF65EF"/>
     <w:rsid w:val="00F20E77"/>
     <w:rsid w:val="00F57B5C"/>
+    <w:rsid w:val="00F7187D"/>
     <w:rsid w:val="00FB48CE"/>
     <w:rsid w:val="00FC58A3"/>
     <w:rsid w:val="00FE0177"/>
@@ -9174,49 +9163,6 @@
 </file>
 
 <file path=customXml/item1.xml><?xml version="1.0" encoding="utf-8"?>
-<b:Sources xmlns:b="http://schemas.openxmlformats.org/officeDocument/2006/bibliography" xmlns="http://schemas.openxmlformats.org/officeDocument/2006/bibliography" SelectedStyle="\APASixthEditionOfficeOnline.xsl" StyleName="APA" Version="6"/>
-</file>
-
-<file path=customXml/item2.xml><?xml version="1.0" encoding="utf-8"?>
-<p:properties xmlns:p="http://schemas.microsoft.com/office/2006/metadata/properties" xmlns:xsi="http://www.w3.org/2001/XMLSchema-instance" xmlns:pc="http://schemas.microsoft.com/office/infopath/2007/PartnerControls">
-  <documentManagement>
-    <Entiteitgegevens_Bedrijfsnaam xmlns="178c1688-9eb7-42ea-926c-b681325ee185" xsi:nil="true"/>
-    <Entiteitgegevens_Website xmlns="178c1688-9eb7-42ea-926c-b681325ee185" xsi:nil="true"/>
-    <Opdrachtgever_Kenmerk xmlns="178c1688-9eb7-42ea-926c-b681325ee185" xsi:nil="true"/>
-    <Entiteitgegevens_Postcode_Post xmlns="178c1688-9eb7-42ea-926c-b681325ee185" xsi:nil="true"/>
-    <Deskundige_Functie xmlns="178c1688-9eb7-42ea-926c-b681325ee185" xsi:nil="true"/>
-    <Traject xmlns="b99b497c-52f1-47e7-b5b4-82d97100fa84" xsi:nil="true"/>
-    <TaxCatchAll xmlns="b99b497c-52f1-47e7-b5b4-82d97100fa84" xsi:nil="true"/>
-    <Entiteitgegevens_Postcode_Bezoek xmlns="178c1688-9eb7-42ea-926c-b681325ee185" xsi:nil="true"/>
-    <Bedrijfsnaam xmlns="b99b497c-52f1-47e7-b5b4-82d97100fa84" xsi:nil="true"/>
-    <Entiteitgegevens_Plaats_Post xmlns="178c1688-9eb7-42ea-926c-b681325ee185" xsi:nil="true"/>
-    <Entiteitgegevens_Telefoon xmlns="178c1688-9eb7-42ea-926c-b681325ee185" xsi:nil="true"/>
-    <Entiteitgegevens_Adres_Bezoek xmlns="178c1688-9eb7-42ea-926c-b681325ee185" xsi:nil="true"/>
-    <Rapport_Datum xmlns="178c1688-9eb7-42ea-926c-b681325ee185" xsi:nil="true"/>
-    <Betrokkene_Woonplaats xmlns="178c1688-9eb7-42ea-926c-b681325ee185" xsi:nil="true"/>
-    <lcf76f155ced4ddcb4097134ff3c332f xmlns="178c1688-9eb7-42ea-926c-b681325ee185">
-      <Terms xmlns="http://schemas.microsoft.com/office/infopath/2007/PartnerControls"/>
-    </lcf76f155ced4ddcb4097134ff3c332f>
-    <Entiteitgegevens_Email xmlns="178c1688-9eb7-42ea-926c-b681325ee185" xsi:nil="true"/>
-    <Opdrachtgever_MedischBevoegde xmlns="178c1688-9eb7-42ea-926c-b681325ee185" xsi:nil="true"/>
-    <Entiteitgegevens_KVK xmlns="178c1688-9eb7-42ea-926c-b681325ee185" xsi:nil="true"/>
-    <Entiteitgegevens_Plaats_Bezoek xmlns="178c1688-9eb7-42ea-926c-b681325ee185" xsi:nil="true"/>
-    <Rapport_Versie xmlns="178c1688-9eb7-42ea-926c-b681325ee185" xsi:nil="true"/>
-    <Rapport_Productnaam xmlns="178c1688-9eb7-42ea-926c-b681325ee185" xsi:nil="true"/>
-    <Deskundige_BIG xmlns="178c1688-9eb7-42ea-926c-b681325ee185" xsi:nil="true"/>
-    <Opdrachtgever_Naam xmlns="178c1688-9eb7-42ea-926c-b681325ee185" xsi:nil="true"/>
-    <Deskundige_AGB xmlns="178c1688-9eb7-42ea-926c-b681325ee185" xsi:nil="true"/>
-    <Opdrachtgever_Contactpersoon xmlns="178c1688-9eb7-42ea-926c-b681325ee185" xsi:nil="true"/>
-    <Entiteitgegevens_Adres_Post xmlns="178c1688-9eb7-42ea-926c-b681325ee185" xsi:nil="true"/>
-    <Rapport_Kenmerk xmlns="178c1688-9eb7-42ea-926c-b681325ee185" xsi:nil="true"/>
-    <Betrokkene_Geboortedatum xmlns="178c1688-9eb7-42ea-926c-b681325ee185" xsi:nil="true"/>
-    <Betrokkene_Naam xmlns="178c1688-9eb7-42ea-926c-b681325ee185">[Betrokkene_Naam]</Betrokkene_Naam>
-    <Deskundige_Naam xmlns="178c1688-9eb7-42ea-926c-b681325ee185" xsi:nil="true"/>
-  </documentManagement>
-</p:properties>
-</file>
-
-<file path=customXml/item3.xml><?xml version="1.0" encoding="utf-8"?>
 <ct:contentTypeSchema xmlns:ct="http://schemas.microsoft.com/office/2006/metadata/contentType" xmlns:ma="http://schemas.microsoft.com/office/2006/metadata/properties/metaAttributes" ct:_="" ma:_="" ma:contentTypeName="Document" ma:contentTypeID="0x0101007850E3ACB4F39C4A8EE2B6F531522443" ma:contentTypeVersion="54" ma:contentTypeDescription="Create a new document." ma:contentTypeScope="" ma:versionID="a3833e4136d62d1a3ad5aad87e32eacd">
   <xsd:schema xmlns:xsd="http://www.w3.org/2001/XMLSchema" xmlns:xs="http://www.w3.org/2001/XMLSchema" xmlns:p="http://schemas.microsoft.com/office/2006/metadata/properties" xmlns:ns2="b99b497c-52f1-47e7-b5b4-82d97100fa84" xmlns:ns3="178c1688-9eb7-42ea-926c-b681325ee185" targetNamespace="http://schemas.microsoft.com/office/2006/metadata/properties" ma:root="true" ma:fieldsID="22bcf0db21e33ddf62f8b4619d54387d" ns2:_="" ns3:_="">
     <xsd:import namespace="b99b497c-52f1-47e7-b5b4-82d97100fa84"/>
@@ -9581,6 +9527,49 @@
 </ct:contentTypeSchema>
 </file>
 
+<file path=customXml/item2.xml><?xml version="1.0" encoding="utf-8"?>
+<p:properties xmlns:p="http://schemas.microsoft.com/office/2006/metadata/properties" xmlns:xsi="http://www.w3.org/2001/XMLSchema-instance" xmlns:pc="http://schemas.microsoft.com/office/infopath/2007/PartnerControls">
+  <documentManagement>
+    <Entiteitgegevens_Bedrijfsnaam xmlns="178c1688-9eb7-42ea-926c-b681325ee185" xsi:nil="true"/>
+    <Entiteitgegevens_Website xmlns="178c1688-9eb7-42ea-926c-b681325ee185" xsi:nil="true"/>
+    <Opdrachtgever_Kenmerk xmlns="178c1688-9eb7-42ea-926c-b681325ee185" xsi:nil="true"/>
+    <Entiteitgegevens_Postcode_Post xmlns="178c1688-9eb7-42ea-926c-b681325ee185" xsi:nil="true"/>
+    <Deskundige_Functie xmlns="178c1688-9eb7-42ea-926c-b681325ee185" xsi:nil="true"/>
+    <Traject xmlns="b99b497c-52f1-47e7-b5b4-82d97100fa84" xsi:nil="true"/>
+    <TaxCatchAll xmlns="b99b497c-52f1-47e7-b5b4-82d97100fa84" xsi:nil="true"/>
+    <Entiteitgegevens_Postcode_Bezoek xmlns="178c1688-9eb7-42ea-926c-b681325ee185" xsi:nil="true"/>
+    <Bedrijfsnaam xmlns="b99b497c-52f1-47e7-b5b4-82d97100fa84" xsi:nil="true"/>
+    <Entiteitgegevens_Plaats_Post xmlns="178c1688-9eb7-42ea-926c-b681325ee185" xsi:nil="true"/>
+    <Entiteitgegevens_Telefoon xmlns="178c1688-9eb7-42ea-926c-b681325ee185" xsi:nil="true"/>
+    <Entiteitgegevens_Adres_Bezoek xmlns="178c1688-9eb7-42ea-926c-b681325ee185" xsi:nil="true"/>
+    <Rapport_Datum xmlns="178c1688-9eb7-42ea-926c-b681325ee185" xsi:nil="true"/>
+    <Betrokkene_Woonplaats xmlns="178c1688-9eb7-42ea-926c-b681325ee185" xsi:nil="true"/>
+    <lcf76f155ced4ddcb4097134ff3c332f xmlns="178c1688-9eb7-42ea-926c-b681325ee185">
+      <Terms xmlns="http://schemas.microsoft.com/office/infopath/2007/PartnerControls"/>
+    </lcf76f155ced4ddcb4097134ff3c332f>
+    <Entiteitgegevens_Email xmlns="178c1688-9eb7-42ea-926c-b681325ee185" xsi:nil="true"/>
+    <Opdrachtgever_MedischBevoegde xmlns="178c1688-9eb7-42ea-926c-b681325ee185" xsi:nil="true"/>
+    <Entiteitgegevens_KVK xmlns="178c1688-9eb7-42ea-926c-b681325ee185" xsi:nil="true"/>
+    <Entiteitgegevens_Plaats_Bezoek xmlns="178c1688-9eb7-42ea-926c-b681325ee185" xsi:nil="true"/>
+    <Rapport_Versie xmlns="178c1688-9eb7-42ea-926c-b681325ee185" xsi:nil="true"/>
+    <Rapport_Productnaam xmlns="178c1688-9eb7-42ea-926c-b681325ee185" xsi:nil="true"/>
+    <Deskundige_BIG xmlns="178c1688-9eb7-42ea-926c-b681325ee185" xsi:nil="true"/>
+    <Opdrachtgever_Naam xmlns="178c1688-9eb7-42ea-926c-b681325ee185" xsi:nil="true"/>
+    <Deskundige_AGB xmlns="178c1688-9eb7-42ea-926c-b681325ee185" xsi:nil="true"/>
+    <Opdrachtgever_Contactpersoon xmlns="178c1688-9eb7-42ea-926c-b681325ee185" xsi:nil="true"/>
+    <Entiteitgegevens_Adres_Post xmlns="178c1688-9eb7-42ea-926c-b681325ee185" xsi:nil="true"/>
+    <Rapport_Kenmerk xmlns="178c1688-9eb7-42ea-926c-b681325ee185" xsi:nil="true"/>
+    <Betrokkene_Geboortedatum xmlns="178c1688-9eb7-42ea-926c-b681325ee185" xsi:nil="true"/>
+    <Betrokkene_Naam xmlns="178c1688-9eb7-42ea-926c-b681325ee185">[Betrokkene_Naam]</Betrokkene_Naam>
+    <Deskundige_Naam xmlns="178c1688-9eb7-42ea-926c-b681325ee185" xsi:nil="true"/>
+  </documentManagement>
+</p:properties>
+</file>
+
+<file path=customXml/item3.xml><?xml version="1.0" encoding="utf-8"?>
+<b:Sources xmlns:b="http://schemas.openxmlformats.org/officeDocument/2006/bibliography" xmlns="http://schemas.openxmlformats.org/officeDocument/2006/bibliography" SelectedStyle="\APASixthEditionOfficeOnline.xsl" StyleName="APA" Version="6"/>
+</file>
+
 <file path=customXml/item4.xml><?xml version="1.0" encoding="utf-8"?>
 <?mso-contentType ?>
 <FormTemplates xmlns="http://schemas.microsoft.com/sharepoint/v3/contenttype/forms">
@@ -9591,25 +9580,6 @@
 </file>
 
 <file path=customXml/itemProps1.xml><?xml version="1.0" encoding="utf-8"?>
-<ds:datastoreItem xmlns:ds="http://schemas.openxmlformats.org/officeDocument/2006/customXml" ds:itemID="{EE97D300-D4D1-4632-BE06-C48112EE5F99}">
-  <ds:schemaRefs>
-    <ds:schemaRef ds:uri="http://schemas.openxmlformats.org/officeDocument/2006/bibliography"/>
-  </ds:schemaRefs>
-</ds:datastoreItem>
-</file>
-
-<file path=customXml/itemProps2.xml><?xml version="1.0" encoding="utf-8"?>
-<ds:datastoreItem xmlns:ds="http://schemas.openxmlformats.org/officeDocument/2006/customXml" ds:itemID="{D3AFB48C-014B-4D95-932A-E64E8946DF91}">
-  <ds:schemaRefs>
-    <ds:schemaRef ds:uri="http://schemas.microsoft.com/office/2006/metadata/properties"/>
-    <ds:schemaRef ds:uri="http://schemas.microsoft.com/office/infopath/2007/PartnerControls"/>
-    <ds:schemaRef ds:uri="178c1688-9eb7-42ea-926c-b681325ee185"/>
-    <ds:schemaRef ds:uri="b99b497c-52f1-47e7-b5b4-82d97100fa84"/>
-  </ds:schemaRefs>
-</ds:datastoreItem>
-</file>
-
-<file path=customXml/itemProps3.xml><?xml version="1.0" encoding="utf-8"?>
 <ds:datastoreItem xmlns:ds="http://schemas.openxmlformats.org/officeDocument/2006/customXml" ds:itemID="{0C44AEC1-302A-488C-87DF-DEAE1F44C1B2}">
   <ds:schemaRefs>
     <ds:schemaRef ds:uri="http://schemas.microsoft.com/office/2006/metadata/contentType"/>
@@ -9628,6 +9598,25 @@
 </ds:datastoreItem>
 </file>
 
+<file path=customXml/itemProps2.xml><?xml version="1.0" encoding="utf-8"?>
+<ds:datastoreItem xmlns:ds="http://schemas.openxmlformats.org/officeDocument/2006/customXml" ds:itemID="{D3AFB48C-014B-4D95-932A-E64E8946DF91}">
+  <ds:schemaRefs>
+    <ds:schemaRef ds:uri="http://schemas.microsoft.com/office/2006/metadata/properties"/>
+    <ds:schemaRef ds:uri="http://schemas.microsoft.com/office/infopath/2007/PartnerControls"/>
+    <ds:schemaRef ds:uri="178c1688-9eb7-42ea-926c-b681325ee185"/>
+    <ds:schemaRef ds:uri="b99b497c-52f1-47e7-b5b4-82d97100fa84"/>
+  </ds:schemaRefs>
+</ds:datastoreItem>
+</file>
+
+<file path=customXml/itemProps3.xml><?xml version="1.0" encoding="utf-8"?>
+<ds:datastoreItem xmlns:ds="http://schemas.openxmlformats.org/officeDocument/2006/customXml" ds:itemID="{EE97D300-D4D1-4632-BE06-C48112EE5F99}">
+  <ds:schemaRefs>
+    <ds:schemaRef ds:uri="http://schemas.openxmlformats.org/officeDocument/2006/bibliography"/>
+  </ds:schemaRefs>
+</ds:datastoreItem>
+</file>
+
 <file path=customXml/itemProps4.xml><?xml version="1.0" encoding="utf-8"?>
 <ds:datastoreItem xmlns:ds="http://schemas.openxmlformats.org/officeDocument/2006/customXml" ds:itemID="{F7FE62C1-EC4D-46C7-A5D7-4CFF556D6942}">
   <ds:schemaRefs>

</xml_diff>

<commit_message>
FML compleet - fout in sjabloon hersteld
</commit_message>
<xml_diff>
--- a/Sjablonen/BP_AOV_belastbaarheid.docx
+++ b/Sjablonen/BP_AOV_belastbaarheid.docx
@@ -5453,111 +5453,6 @@
             <w:rPr>
               <w:szCs w:val="20"/>
             </w:rPr>
-          </w:pPr>
-        </w:p>
-      </w:tc>
-      <w:tc>
-        <w:tcPr>
-          <w:tcW w:w="4820" w:type="dxa"/>
-          <w:tcBorders>
-            <w:bottom w:val="single" w:sz="6" w:space="0" w:color="1A738D"/>
-          </w:tcBorders>
-        </w:tcPr>
-        <w:p>
-          <w:pPr>
-            <w:pStyle w:val="Koptekst"/>
-            <w:jc w:val="right"/>
-            <w:rPr>
-              <w:szCs w:val="20"/>
-            </w:rPr>
-          </w:pPr>
-        </w:p>
-      </w:tc>
-    </w:tr>
-    <w:tr>
-      <w:trPr>
-        <w:trHeight w:val="283"/>
-      </w:trPr>
-      <w:tc>
-        <w:tcPr>
-          <w:tcW w:w="397" w:type="dxa"/>
-          <w:tcBorders>
-            <w:bottom w:val="single" w:sz="6" w:space="0" w:color="1A738D" w:themeColor="accent1" w:themeShade="BF"/>
-          </w:tcBorders>
-        </w:tcPr>
-        <w:p>
-          <w:pPr>
-            <w:pStyle w:val="HeaderFooterTekst"/>
-          </w:pPr>
-        </w:p>
-      </w:tc>
-      <w:tc>
-        <w:tcPr>
-          <w:tcW w:w="794" w:type="dxa"/>
-          <w:tcBorders>
-            <w:bottom w:val="single" w:sz="6" w:space="0" w:color="1A738D" w:themeColor="accent1" w:themeShade="BF"/>
-          </w:tcBorders>
-        </w:tcPr>
-        <w:p>
-          <w:pPr>
-            <w:pStyle w:val="HeaderFooterTekst"/>
-          </w:pPr>
-        </w:p>
-      </w:tc>
-      <w:tc>
-        <w:tcPr>
-          <w:tcW w:w="283" w:type="dxa"/>
-          <w:tcBorders>
-            <w:bottom w:val="single" w:sz="6" w:space="0" w:color="1A738D" w:themeColor="accent1" w:themeShade="BF"/>
-          </w:tcBorders>
-        </w:tcPr>
-        <w:p>
-          <w:pPr>
-            <w:pStyle w:val="HeaderFooterTekst"/>
-          </w:pPr>
-        </w:p>
-      </w:tc>
-      <w:tc>
-        <w:tcPr>
-          <w:tcW w:w="4111" w:type="dxa"/>
-          <w:tcBorders>
-            <w:bottom w:val="single" w:sz="6" w:space="0" w:color="1A738D" w:themeColor="accent1" w:themeShade="BF"/>
-          </w:tcBorders>
-        </w:tcPr>
-        <w:p>
-          <w:pPr>
-            <w:pStyle w:val="HeaderFooterTekst"/>
-          </w:pPr>
-        </w:p>
-      </w:tc>
-      <w:tc>
-        <w:tcPr>
-          <w:tcW w:w="283" w:type="dxa"/>
-          <w:tcBorders>
-            <w:bottom w:val="single" w:sz="6" w:space="0" w:color="1A738D" w:themeColor="accent1" w:themeShade="BF"/>
-          </w:tcBorders>
-        </w:tcPr>
-        <w:p>
-          <w:pPr>
-            <w:pStyle w:val="Koptekst"/>
-            <w:jc w:val="right"/>
-            <w:rPr>
-              <w:szCs w:val="20"/>
-            </w:rPr>
-          </w:pPr>
-        </w:p>
-      </w:tc>
-      <w:tc>
-        <w:tcPr>
-          <w:tcW w:w="4820" w:type="dxa"/>
-          <w:tcBorders>
-            <w:bottom w:val="single" w:sz="6" w:space="0" w:color="1A738D" w:themeColor="accent1" w:themeShade="BF"/>
-          </w:tcBorders>
-        </w:tcPr>
-        <w:p>
-          <w:pPr>
-            <w:pStyle w:val="Koptekst"/>
-            <w:jc w:val="right"/>
           </w:pPr>
         </w:p>
       </w:tc>
@@ -8281,6 +8176,7 @@
     <w:rsid w:val="00B00A95"/>
     <w:rsid w:val="00B054E1"/>
     <w:rsid w:val="00B16DC7"/>
+    <w:rsid w:val="00B32C16"/>
     <w:rsid w:val="00B72BAA"/>
     <w:rsid w:val="00B81773"/>
     <w:rsid w:val="00B8655A"/>
@@ -8291,6 +8187,7 @@
     <w:rsid w:val="00BF6322"/>
     <w:rsid w:val="00BF6A60"/>
     <w:rsid w:val="00C315A9"/>
+    <w:rsid w:val="00C600A2"/>
     <w:rsid w:val="00C74494"/>
     <w:rsid w:val="00C941D3"/>
     <w:rsid w:val="00C945C2"/>
@@ -9163,6 +9060,45 @@
 </file>
 
 <file path=customXml/item1.xml><?xml version="1.0" encoding="utf-8"?>
+<p:properties xmlns:p="http://schemas.microsoft.com/office/2006/metadata/properties" xmlns:xsi="http://www.w3.org/2001/XMLSchema-instance" xmlns:pc="http://schemas.microsoft.com/office/infopath/2007/PartnerControls">
+  <documentManagement>
+    <Entiteitgegevens_Bedrijfsnaam xmlns="178c1688-9eb7-42ea-926c-b681325ee185" xsi:nil="true"/>
+    <Entiteitgegevens_Website xmlns="178c1688-9eb7-42ea-926c-b681325ee185" xsi:nil="true"/>
+    <Opdrachtgever_Kenmerk xmlns="178c1688-9eb7-42ea-926c-b681325ee185" xsi:nil="true"/>
+    <Entiteitgegevens_Postcode_Post xmlns="178c1688-9eb7-42ea-926c-b681325ee185" xsi:nil="true"/>
+    <Deskundige_Functie xmlns="178c1688-9eb7-42ea-926c-b681325ee185" xsi:nil="true"/>
+    <Traject xmlns="b99b497c-52f1-47e7-b5b4-82d97100fa84" xsi:nil="true"/>
+    <TaxCatchAll xmlns="b99b497c-52f1-47e7-b5b4-82d97100fa84" xsi:nil="true"/>
+    <Entiteitgegevens_Postcode_Bezoek xmlns="178c1688-9eb7-42ea-926c-b681325ee185" xsi:nil="true"/>
+    <Bedrijfsnaam xmlns="b99b497c-52f1-47e7-b5b4-82d97100fa84" xsi:nil="true"/>
+    <Entiteitgegevens_Plaats_Post xmlns="178c1688-9eb7-42ea-926c-b681325ee185" xsi:nil="true"/>
+    <Entiteitgegevens_Telefoon xmlns="178c1688-9eb7-42ea-926c-b681325ee185" xsi:nil="true"/>
+    <Entiteitgegevens_Adres_Bezoek xmlns="178c1688-9eb7-42ea-926c-b681325ee185" xsi:nil="true"/>
+    <Rapport_Datum xmlns="178c1688-9eb7-42ea-926c-b681325ee185" xsi:nil="true"/>
+    <Betrokkene_Woonplaats xmlns="178c1688-9eb7-42ea-926c-b681325ee185" xsi:nil="true"/>
+    <lcf76f155ced4ddcb4097134ff3c332f xmlns="178c1688-9eb7-42ea-926c-b681325ee185">
+      <Terms xmlns="http://schemas.microsoft.com/office/infopath/2007/PartnerControls"/>
+    </lcf76f155ced4ddcb4097134ff3c332f>
+    <Entiteitgegevens_Email xmlns="178c1688-9eb7-42ea-926c-b681325ee185" xsi:nil="true"/>
+    <Opdrachtgever_MedischBevoegde xmlns="178c1688-9eb7-42ea-926c-b681325ee185" xsi:nil="true"/>
+    <Entiteitgegevens_KVK xmlns="178c1688-9eb7-42ea-926c-b681325ee185" xsi:nil="true"/>
+    <Entiteitgegevens_Plaats_Bezoek xmlns="178c1688-9eb7-42ea-926c-b681325ee185" xsi:nil="true"/>
+    <Rapport_Versie xmlns="178c1688-9eb7-42ea-926c-b681325ee185" xsi:nil="true"/>
+    <Rapport_Productnaam xmlns="178c1688-9eb7-42ea-926c-b681325ee185" xsi:nil="true"/>
+    <Deskundige_BIG xmlns="178c1688-9eb7-42ea-926c-b681325ee185" xsi:nil="true"/>
+    <Opdrachtgever_Naam xmlns="178c1688-9eb7-42ea-926c-b681325ee185" xsi:nil="true"/>
+    <Deskundige_AGB xmlns="178c1688-9eb7-42ea-926c-b681325ee185" xsi:nil="true"/>
+    <Opdrachtgever_Contactpersoon xmlns="178c1688-9eb7-42ea-926c-b681325ee185" xsi:nil="true"/>
+    <Entiteitgegevens_Adres_Post xmlns="178c1688-9eb7-42ea-926c-b681325ee185" xsi:nil="true"/>
+    <Rapport_Kenmerk xmlns="178c1688-9eb7-42ea-926c-b681325ee185" xsi:nil="true"/>
+    <Betrokkene_Geboortedatum xmlns="178c1688-9eb7-42ea-926c-b681325ee185" xsi:nil="true"/>
+    <Betrokkene_Naam xmlns="178c1688-9eb7-42ea-926c-b681325ee185">[Betrokkene_Naam]</Betrokkene_Naam>
+    <Deskundige_Naam xmlns="178c1688-9eb7-42ea-926c-b681325ee185" xsi:nil="true"/>
+  </documentManagement>
+</p:properties>
+</file>
+
+<file path=customXml/item2.xml><?xml version="1.0" encoding="utf-8"?>
 <ct:contentTypeSchema xmlns:ct="http://schemas.microsoft.com/office/2006/metadata/contentType" xmlns:ma="http://schemas.microsoft.com/office/2006/metadata/properties/metaAttributes" ct:_="" ma:_="" ma:contentTypeName="Document" ma:contentTypeID="0x0101007850E3ACB4F39C4A8EE2B6F531522443" ma:contentTypeVersion="54" ma:contentTypeDescription="Create a new document." ma:contentTypeScope="" ma:versionID="a3833e4136d62d1a3ad5aad87e32eacd">
   <xsd:schema xmlns:xsd="http://www.w3.org/2001/XMLSchema" xmlns:xs="http://www.w3.org/2001/XMLSchema" xmlns:p="http://schemas.microsoft.com/office/2006/metadata/properties" xmlns:ns2="b99b497c-52f1-47e7-b5b4-82d97100fa84" xmlns:ns3="178c1688-9eb7-42ea-926c-b681325ee185" targetNamespace="http://schemas.microsoft.com/office/2006/metadata/properties" ma:root="true" ma:fieldsID="22bcf0db21e33ddf62f8b4619d54387d" ns2:_="" ns3:_="">
     <xsd:import namespace="b99b497c-52f1-47e7-b5b4-82d97100fa84"/>
@@ -9527,50 +9463,7 @@
 </ct:contentTypeSchema>
 </file>
 
-<file path=customXml/item2.xml><?xml version="1.0" encoding="utf-8"?>
-<p:properties xmlns:p="http://schemas.microsoft.com/office/2006/metadata/properties" xmlns:xsi="http://www.w3.org/2001/XMLSchema-instance" xmlns:pc="http://schemas.microsoft.com/office/infopath/2007/PartnerControls">
-  <documentManagement>
-    <Entiteitgegevens_Bedrijfsnaam xmlns="178c1688-9eb7-42ea-926c-b681325ee185" xsi:nil="true"/>
-    <Entiteitgegevens_Website xmlns="178c1688-9eb7-42ea-926c-b681325ee185" xsi:nil="true"/>
-    <Opdrachtgever_Kenmerk xmlns="178c1688-9eb7-42ea-926c-b681325ee185" xsi:nil="true"/>
-    <Entiteitgegevens_Postcode_Post xmlns="178c1688-9eb7-42ea-926c-b681325ee185" xsi:nil="true"/>
-    <Deskundige_Functie xmlns="178c1688-9eb7-42ea-926c-b681325ee185" xsi:nil="true"/>
-    <Traject xmlns="b99b497c-52f1-47e7-b5b4-82d97100fa84" xsi:nil="true"/>
-    <TaxCatchAll xmlns="b99b497c-52f1-47e7-b5b4-82d97100fa84" xsi:nil="true"/>
-    <Entiteitgegevens_Postcode_Bezoek xmlns="178c1688-9eb7-42ea-926c-b681325ee185" xsi:nil="true"/>
-    <Bedrijfsnaam xmlns="b99b497c-52f1-47e7-b5b4-82d97100fa84" xsi:nil="true"/>
-    <Entiteitgegevens_Plaats_Post xmlns="178c1688-9eb7-42ea-926c-b681325ee185" xsi:nil="true"/>
-    <Entiteitgegevens_Telefoon xmlns="178c1688-9eb7-42ea-926c-b681325ee185" xsi:nil="true"/>
-    <Entiteitgegevens_Adres_Bezoek xmlns="178c1688-9eb7-42ea-926c-b681325ee185" xsi:nil="true"/>
-    <Rapport_Datum xmlns="178c1688-9eb7-42ea-926c-b681325ee185" xsi:nil="true"/>
-    <Betrokkene_Woonplaats xmlns="178c1688-9eb7-42ea-926c-b681325ee185" xsi:nil="true"/>
-    <lcf76f155ced4ddcb4097134ff3c332f xmlns="178c1688-9eb7-42ea-926c-b681325ee185">
-      <Terms xmlns="http://schemas.microsoft.com/office/infopath/2007/PartnerControls"/>
-    </lcf76f155ced4ddcb4097134ff3c332f>
-    <Entiteitgegevens_Email xmlns="178c1688-9eb7-42ea-926c-b681325ee185" xsi:nil="true"/>
-    <Opdrachtgever_MedischBevoegde xmlns="178c1688-9eb7-42ea-926c-b681325ee185" xsi:nil="true"/>
-    <Entiteitgegevens_KVK xmlns="178c1688-9eb7-42ea-926c-b681325ee185" xsi:nil="true"/>
-    <Entiteitgegevens_Plaats_Bezoek xmlns="178c1688-9eb7-42ea-926c-b681325ee185" xsi:nil="true"/>
-    <Rapport_Versie xmlns="178c1688-9eb7-42ea-926c-b681325ee185" xsi:nil="true"/>
-    <Rapport_Productnaam xmlns="178c1688-9eb7-42ea-926c-b681325ee185" xsi:nil="true"/>
-    <Deskundige_BIG xmlns="178c1688-9eb7-42ea-926c-b681325ee185" xsi:nil="true"/>
-    <Opdrachtgever_Naam xmlns="178c1688-9eb7-42ea-926c-b681325ee185" xsi:nil="true"/>
-    <Deskundige_AGB xmlns="178c1688-9eb7-42ea-926c-b681325ee185" xsi:nil="true"/>
-    <Opdrachtgever_Contactpersoon xmlns="178c1688-9eb7-42ea-926c-b681325ee185" xsi:nil="true"/>
-    <Entiteitgegevens_Adres_Post xmlns="178c1688-9eb7-42ea-926c-b681325ee185" xsi:nil="true"/>
-    <Rapport_Kenmerk xmlns="178c1688-9eb7-42ea-926c-b681325ee185" xsi:nil="true"/>
-    <Betrokkene_Geboortedatum xmlns="178c1688-9eb7-42ea-926c-b681325ee185" xsi:nil="true"/>
-    <Betrokkene_Naam xmlns="178c1688-9eb7-42ea-926c-b681325ee185">[Betrokkene_Naam]</Betrokkene_Naam>
-    <Deskundige_Naam xmlns="178c1688-9eb7-42ea-926c-b681325ee185" xsi:nil="true"/>
-  </documentManagement>
-</p:properties>
-</file>
-
 <file path=customXml/item3.xml><?xml version="1.0" encoding="utf-8"?>
-<b:Sources xmlns:b="http://schemas.openxmlformats.org/officeDocument/2006/bibliography" xmlns="http://schemas.openxmlformats.org/officeDocument/2006/bibliography" SelectedStyle="\APASixthEditionOfficeOnline.xsl" StyleName="APA" Version="6"/>
-</file>
-
-<file path=customXml/item4.xml><?xml version="1.0" encoding="utf-8"?>
 <?mso-contentType ?>
 <FormTemplates xmlns="http://schemas.microsoft.com/sharepoint/v3/contenttype/forms">
   <Display>DocumentLibraryForm</Display>
@@ -9579,7 +9472,22 @@
 </FormTemplates>
 </file>
 
+<file path=customXml/item4.xml><?xml version="1.0" encoding="utf-8"?>
+<b:Sources xmlns:b="http://schemas.openxmlformats.org/officeDocument/2006/bibliography" xmlns="http://schemas.openxmlformats.org/officeDocument/2006/bibliography" SelectedStyle="\APASixthEditionOfficeOnline.xsl" StyleName="APA" Version="6"/>
+</file>
+
 <file path=customXml/itemProps1.xml><?xml version="1.0" encoding="utf-8"?>
+<ds:datastoreItem xmlns:ds="http://schemas.openxmlformats.org/officeDocument/2006/customXml" ds:itemID="{D3AFB48C-014B-4D95-932A-E64E8946DF91}">
+  <ds:schemaRefs>
+    <ds:schemaRef ds:uri="http://schemas.microsoft.com/office/2006/metadata/properties"/>
+    <ds:schemaRef ds:uri="http://schemas.microsoft.com/office/infopath/2007/PartnerControls"/>
+    <ds:schemaRef ds:uri="178c1688-9eb7-42ea-926c-b681325ee185"/>
+    <ds:schemaRef ds:uri="b99b497c-52f1-47e7-b5b4-82d97100fa84"/>
+  </ds:schemaRefs>
+</ds:datastoreItem>
+</file>
+
+<file path=customXml/itemProps2.xml><?xml version="1.0" encoding="utf-8"?>
 <ds:datastoreItem xmlns:ds="http://schemas.openxmlformats.org/officeDocument/2006/customXml" ds:itemID="{0C44AEC1-302A-488C-87DF-DEAE1F44C1B2}">
   <ds:schemaRefs>
     <ds:schemaRef ds:uri="http://schemas.microsoft.com/office/2006/metadata/contentType"/>
@@ -9598,29 +9506,18 @@
 </ds:datastoreItem>
 </file>
 
-<file path=customXml/itemProps2.xml><?xml version="1.0" encoding="utf-8"?>
-<ds:datastoreItem xmlns:ds="http://schemas.openxmlformats.org/officeDocument/2006/customXml" ds:itemID="{D3AFB48C-014B-4D95-932A-E64E8946DF91}">
+<file path=customXml/itemProps3.xml><?xml version="1.0" encoding="utf-8"?>
+<ds:datastoreItem xmlns:ds="http://schemas.openxmlformats.org/officeDocument/2006/customXml" ds:itemID="{F7FE62C1-EC4D-46C7-A5D7-4CFF556D6942}">
   <ds:schemaRefs>
-    <ds:schemaRef ds:uri="http://schemas.microsoft.com/office/2006/metadata/properties"/>
-    <ds:schemaRef ds:uri="http://schemas.microsoft.com/office/infopath/2007/PartnerControls"/>
-    <ds:schemaRef ds:uri="178c1688-9eb7-42ea-926c-b681325ee185"/>
-    <ds:schemaRef ds:uri="b99b497c-52f1-47e7-b5b4-82d97100fa84"/>
+    <ds:schemaRef ds:uri="http://schemas.microsoft.com/sharepoint/v3/contenttype/forms"/>
   </ds:schemaRefs>
 </ds:datastoreItem>
 </file>
 
-<file path=customXml/itemProps3.xml><?xml version="1.0" encoding="utf-8"?>
+<file path=customXml/itemProps4.xml><?xml version="1.0" encoding="utf-8"?>
 <ds:datastoreItem xmlns:ds="http://schemas.openxmlformats.org/officeDocument/2006/customXml" ds:itemID="{EE97D300-D4D1-4632-BE06-C48112EE5F99}">
   <ds:schemaRefs>
     <ds:schemaRef ds:uri="http://schemas.openxmlformats.org/officeDocument/2006/bibliography"/>
   </ds:schemaRefs>
 </ds:datastoreItem>
-</file>
-
-<file path=customXml/itemProps4.xml><?xml version="1.0" encoding="utf-8"?>
-<ds:datastoreItem xmlns:ds="http://schemas.openxmlformats.org/officeDocument/2006/customXml" ds:itemID="{F7FE62C1-EC4D-46C7-A5D7-4CFF556D6942}">
-  <ds:schemaRefs>
-    <ds:schemaRef ds:uri="http://schemas.microsoft.com/sharepoint/v3/contenttype/forms"/>
-  </ds:schemaRefs>
-</ds:datastoreItem>
 </file>
</xml_diff>

<commit_message>
added basic form of versioning
</commit_message>
<xml_diff>
--- a/Sjablonen/BP_AOV_belastbaarheid.docx
+++ b/Sjablonen/BP_AOV_belastbaarheid.docx
@@ -5633,11 +5633,25 @@
             <w:bottom w:val="nil"/>
             <w:right w:val="nil"/>
           </w:tcBorders>
+          <w:vAlign w:val="bottom"/>
         </w:tcPr>
         <w:p>
           <w:pPr>
             <w:pStyle w:val="Voettekst"/>
+            <w:rPr>
+              <w:color w:val="D1D1D1" w:themeColor="background2" w:themeShade="E6"/>
+              <w:sz w:val="14"/>
+              <w:szCs w:val="16"/>
+            </w:rPr>
           </w:pPr>
+          <w:r>
+            <w:rPr>
+              <w:color w:val="D1D1D1" w:themeColor="background2" w:themeShade="E6"/>
+              <w:sz w:val="14"/>
+              <w:szCs w:val="16"/>
+            </w:rPr>
+            <w:t xml:space="preserve">v2.4</w:t>
+          </w:r>
         </w:p>
       </w:tc>
       <w:tc>
@@ -7359,6 +7373,7 @@
   <w:style w:type="character" w:default="1" w:styleId="Standaardalinea-lettertype">
     <w:name w:val="Default Paragraph Font"/>
     <w:uiPriority w:val="1"/>
+    <w:semiHidden/>
     <w:unhideWhenUsed/>
   </w:style>
   <w:style w:type="table" w:default="1" w:styleId="Standaardtabel">
@@ -9031,6 +9046,7 @@
   <w:rsids>
     <w:rsidRoot w:val="00946BE0"/>
     <w:rsid w:val="00022CC0"/>
+    <w:rsid w:val="00057EF1"/>
     <w:rsid w:val="000806DA"/>
     <w:rsid w:val="000B14E3"/>
     <w:rsid w:val="000F5D36"/>
@@ -9128,6 +9144,7 @@
     <w:rsid w:val="00BA20C4"/>
     <w:rsid w:val="00BA34C1"/>
     <w:rsid w:val="00BE0A00"/>
+    <w:rsid w:val="00BE5669"/>
     <w:rsid w:val="00BF6322"/>
     <w:rsid w:val="00BF6A60"/>
     <w:rsid w:val="00C315A9"/>
@@ -9168,9 +9185,11 @@
     <w:rsid w:val="00F20E77"/>
     <w:rsid w:val="00F57B5C"/>
     <w:rsid w:val="00F7187D"/>
+    <w:rsid w:val="00FB0346"/>
     <w:rsid w:val="00FB48CE"/>
     <w:rsid w:val="00FC58A3"/>
     <w:rsid w:val="00FE0177"/>
+    <w:rsid w:val="00FE5E7F"/>
   </w:rsids>
   <m:mathPr>
     <m:mathFont m:val="Cambria Math"/>

</xml_diff>

<commit_message>
fixed problem in basis_structures, added VGO
</commit_message>
<xml_diff>
--- a/Sjablonen/BP_AOV_belastbaarheid.docx
+++ b/Sjablonen/BP_AOV_belastbaarheid.docx
@@ -253,6 +253,9 @@
         </w:tc>
         <w:sdt>
           <w:sdtPr>
+            <w:rPr>
+              <w:highlight w:val="yellow"/>
+            </w:rPr>
             <w:alias w:val="Rapport_Versie"/>
             <w:tag w:val="Rapport_Versie"/>
             <w:id w:val="-960111631"/>
@@ -271,11 +274,15 @@
               <w:p>
                 <w:pPr>
                   <w:pStyle w:val="TabelStandaard"/>
+                  <w:rPr>
+                    <w:highlight w:val="yellow"/>
+                  </w:rPr>
                 </w:pPr>
                 <w:r>
                   <w:rPr>
                     <w:rStyle w:val="Tekstvantijdelijkeaanduiding"/>
                     <w:color w:val="262626" w:themeColor="text1" w:themeTint="D9"/>
+                    <w:highlight w:val="yellow"/>
                   </w:rPr>
                   <w:t>[Rapport_Versie]</w:t>
                 </w:r>
@@ -314,6 +321,9 @@
         </w:tc>
         <w:sdt>
           <w:sdtPr>
+            <w:rPr>
+              <w:highlight w:val="yellow"/>
+            </w:rPr>
             <w:alias w:val="Rapport_Datum"/>
             <w:tag w:val="Rapport_Datum"/>
             <w:id w:val="-1370676935"/>
@@ -332,11 +342,15 @@
               <w:p>
                 <w:pPr>
                   <w:pStyle w:val="TabelStandaard"/>
+                  <w:rPr>
+                    <w:highlight w:val="yellow"/>
+                  </w:rPr>
                 </w:pPr>
                 <w:r>
                   <w:rPr>
                     <w:rStyle w:val="Tekstvantijdelijkeaanduiding"/>
                     <w:color w:val="262626" w:themeColor="text1" w:themeTint="D9"/>
+                    <w:highlight w:val="yellow"/>
                   </w:rPr>
                   <w:t>[Rapport_Datum]</w:t>
                 </w:r>
@@ -375,6 +389,9 @@
         </w:tc>
         <w:sdt>
           <w:sdtPr>
+            <w:rPr>
+              <w:highlight w:val="yellow"/>
+            </w:rPr>
             <w:alias w:val="Rapport_Kenmerk"/>
             <w:tag w:val="Rapport_Kenmerk"/>
             <w:id w:val="-922032934"/>
@@ -393,11 +410,15 @@
               <w:p>
                 <w:pPr>
                   <w:pStyle w:val="TabelStandaard"/>
+                  <w:rPr>
+                    <w:highlight w:val="yellow"/>
+                  </w:rPr>
                 </w:pPr>
                 <w:r>
                   <w:rPr>
                     <w:rStyle w:val="Tekstvantijdelijkeaanduiding"/>
                     <w:color w:val="262626" w:themeColor="text1" w:themeTint="D9"/>
+                    <w:highlight w:val="yellow"/>
                   </w:rPr>
                   <w:t>[Rapport_Kenmerk]</w:t>
                 </w:r>
@@ -438,6 +459,9 @@
           <w:p>
             <w:pPr>
               <w:pStyle w:val="TabelStandaard"/>
+              <w:rPr>
+                <w:highlight w:val="yellow"/>
+              </w:rPr>
             </w:pPr>
           </w:p>
         </w:tc>
@@ -474,6 +498,9 @@
           <w:p>
             <w:pPr>
               <w:pStyle w:val="TabelStandaard"/>
+              <w:rPr>
+                <w:highlight w:val="yellow"/>
+              </w:rPr>
             </w:pPr>
           </w:p>
         </w:tc>
@@ -510,6 +537,9 @@
           <w:p>
             <w:pPr>
               <w:pStyle w:val="TabelStandaard"/>
+              <w:rPr>
+                <w:highlight w:val="yellow"/>
+              </w:rPr>
             </w:pPr>
           </w:p>
         </w:tc>
@@ -546,6 +576,9 @@
           <w:p>
             <w:pPr>
               <w:pStyle w:val="TabelStandaard"/>
+              <w:rPr>
+                <w:highlight w:val="yellow"/>
+              </w:rPr>
             </w:pPr>
           </w:p>
         </w:tc>
@@ -594,6 +627,9 @@
           <w:p>
             <w:pPr>
               <w:pStyle w:val="TabelStandaard"/>
+              <w:rPr>
+                <w:highlight w:val="yellow"/>
+              </w:rPr>
             </w:pPr>
           </w:p>
         </w:tc>
@@ -633,9 +669,15 @@
           <w:p>
             <w:pPr>
               <w:pStyle w:val="TabelStandaard"/>
+              <w:rPr>
+                <w:highlight w:val="yellow"/>
+              </w:rPr>
             </w:pPr>
             <w:sdt>
               <w:sdtPr>
+                <w:rPr>
+                  <w:highlight w:val="yellow"/>
+                </w:rPr>
                 <w:alias w:val="Deskundige_Naam"/>
                 <w:tag w:val="Deskundige_Naam"/>
                 <w:id w:val="-1460343835"/>
@@ -651,6 +693,7 @@
                   <w:rPr>
                     <w:rStyle w:val="Tekstvantijdelijkeaanduiding"/>
                     <w:color w:val="262626" w:themeColor="text1" w:themeTint="D9"/>
+                    <w:highlight w:val="yellow"/>
                   </w:rPr>
                   <w:t>[Deskundige_Naam]</w:t>
                 </w:r>
@@ -694,9 +737,15 @@
           <w:p>
             <w:pPr>
               <w:pStyle w:val="TabelStandaard"/>
+              <w:rPr>
+                <w:highlight w:val="yellow"/>
+              </w:rPr>
             </w:pPr>
             <w:sdt>
               <w:sdtPr>
+                <w:rPr>
+                  <w:highlight w:val="yellow"/>
+                </w:rPr>
                 <w:alias w:val="Deskundige_Functie"/>
                 <w:tag w:val="Deskundige_Functie"/>
                 <w:id w:val="1079872003"/>
@@ -712,6 +761,7 @@
                   <w:rPr>
                     <w:rStyle w:val="Tekstvantijdelijkeaanduiding"/>
                     <w:color w:val="262626" w:themeColor="text1" w:themeTint="D9"/>
+                    <w:highlight w:val="yellow"/>
                   </w:rPr>
                   <w:t>[Deskundige_Functie]</w:t>
                 </w:r>
@@ -755,9 +805,15 @@
           <w:p>
             <w:pPr>
               <w:pStyle w:val="TabelStandaard"/>
+              <w:rPr>
+                <w:highlight w:val="yellow"/>
+              </w:rPr>
             </w:pPr>
             <w:sdt>
               <w:sdtPr>
+                <w:rPr>
+                  <w:highlight w:val="yellow"/>
+                </w:rPr>
                 <w:alias w:val="Deskundige_BIG"/>
                 <w:tag w:val="Deskundige_BIG"/>
                 <w:id w:val="-1059548782"/>
@@ -773,6 +829,7 @@
                   <w:rPr>
                     <w:rStyle w:val="Tekstvantijdelijkeaanduiding"/>
                     <w:color w:val="262626" w:themeColor="text1" w:themeTint="D9"/>
+                    <w:highlight w:val="yellow"/>
                   </w:rPr>
                   <w:t>[Deskundige_BIG]</w:t>
                 </w:r>
@@ -813,6 +870,9 @@
           <w:p>
             <w:pPr>
               <w:pStyle w:val="TabelStandaard"/>
+              <w:rPr>
+                <w:highlight w:val="yellow"/>
+              </w:rPr>
             </w:pPr>
           </w:p>
         </w:tc>
@@ -861,6 +921,9 @@
           <w:p>
             <w:pPr>
               <w:pStyle w:val="TabelStandaard"/>
+              <w:rPr>
+                <w:highlight w:val="yellow"/>
+              </w:rPr>
             </w:pPr>
           </w:p>
         </w:tc>
@@ -895,6 +958,9 @@
         </w:tc>
         <w:sdt>
           <w:sdtPr>
+            <w:rPr>
+              <w:highlight w:val="yellow"/>
+            </w:rPr>
             <w:alias w:val="Opdrachtgever_Naam"/>
             <w:tag w:val="Opdrachtgever_Naam"/>
             <w:id w:val="-1933347845"/>
@@ -913,11 +979,15 @@
               <w:p>
                 <w:pPr>
                   <w:pStyle w:val="TabelStandaard"/>
+                  <w:rPr>
+                    <w:highlight w:val="yellow"/>
+                  </w:rPr>
                 </w:pPr>
                 <w:r>
                   <w:rPr>
                     <w:rStyle w:val="Tekstvantijdelijkeaanduiding"/>
                     <w:color w:val="262626" w:themeColor="text1" w:themeTint="D9"/>
+                    <w:highlight w:val="yellow"/>
                   </w:rPr>
                   <w:t>[Opdrachtgever_Naam]</w:t>
                 </w:r>
@@ -956,6 +1026,9 @@
         </w:tc>
         <w:sdt>
           <w:sdtPr>
+            <w:rPr>
+              <w:highlight w:val="yellow"/>
+            </w:rPr>
             <w:alias w:val="Opdrachtgever_Contactpersoon"/>
             <w:tag w:val="Opdrachtgever_Contactpersoon"/>
             <w:id w:val="-1361587144"/>
@@ -974,11 +1047,15 @@
               <w:p>
                 <w:pPr>
                   <w:pStyle w:val="TabelStandaard"/>
+                  <w:rPr>
+                    <w:highlight w:val="yellow"/>
+                  </w:rPr>
                 </w:pPr>
                 <w:r>
                   <w:rPr>
                     <w:rStyle w:val="Tekstvantijdelijkeaanduiding"/>
                     <w:color w:val="262626" w:themeColor="text1" w:themeTint="D9"/>
+                    <w:highlight w:val="yellow"/>
                   </w:rPr>
                   <w:t>[Opdrachtgever_Contactpersoon]</w:t>
                 </w:r>
@@ -1017,6 +1094,9 @@
         </w:tc>
         <w:sdt>
           <w:sdtPr>
+            <w:rPr>
+              <w:highlight w:val="yellow"/>
+            </w:rPr>
             <w:alias w:val="Opdrachtgever_Kenmerk"/>
             <w:tag w:val="Opdrachtgever_Kenmerk"/>
             <w:id w:val="-1932261717"/>
@@ -1035,11 +1115,15 @@
               <w:p>
                 <w:pPr>
                   <w:pStyle w:val="TabelStandaard"/>
+                  <w:rPr>
+                    <w:highlight w:val="yellow"/>
+                  </w:rPr>
                 </w:pPr>
                 <w:r>
                   <w:rPr>
                     <w:rStyle w:val="Tekstvantijdelijkeaanduiding"/>
                     <w:color w:val="262626" w:themeColor="text1" w:themeTint="D9"/>
+                    <w:highlight w:val="yellow"/>
                   </w:rPr>
                   <w:t>[Opdrachtgever_Kenmerk]</w:t>
                 </w:r>
@@ -1080,6 +1164,9 @@
           <w:p>
             <w:pPr>
               <w:pStyle w:val="TabelStandaard"/>
+              <w:rPr>
+                <w:highlight w:val="yellow"/>
+              </w:rPr>
             </w:pPr>
           </w:p>
         </w:tc>
@@ -1128,6 +1215,9 @@
           <w:p>
             <w:pPr>
               <w:pStyle w:val="TabelStandaard"/>
+              <w:rPr>
+                <w:highlight w:val="yellow"/>
+              </w:rPr>
             </w:pPr>
           </w:p>
         </w:tc>
@@ -1162,6 +1252,9 @@
         </w:tc>
         <w:sdt>
           <w:sdtPr>
+            <w:rPr>
+              <w:highlight w:val="yellow"/>
+            </w:rPr>
             <w:alias w:val="Betrokkene_Naam"/>
             <w:tag w:val="Betrokkene_Naam"/>
             <w:id w:val="259499486"/>
@@ -1179,8 +1272,14 @@
               <w:p>
                 <w:pPr>
                   <w:pStyle w:val="TabelStandaard"/>
+                  <w:rPr>
+                    <w:highlight w:val="yellow"/>
+                  </w:rPr>
                 </w:pPr>
                 <w:r>
+                  <w:rPr>
+                    <w:highlight w:val="yellow"/>
+                  </w:rPr>
                   <w:t>[Betrokkene_Naam]</w:t>
                 </w:r>
               </w:p>
@@ -1218,6 +1317,9 @@
         </w:tc>
         <w:sdt>
           <w:sdtPr>
+            <w:rPr>
+              <w:highlight w:val="yellow"/>
+            </w:rPr>
             <w:alias w:val="Betrokkene_Geboortedatum"/>
             <w:tag w:val="Betrokkene_Geboortedatum"/>
             <w:id w:val="662820916"/>
@@ -1236,11 +1338,15 @@
               <w:p>
                 <w:pPr>
                   <w:pStyle w:val="TabelStandaard"/>
+                  <w:rPr>
+                    <w:highlight w:val="yellow"/>
+                  </w:rPr>
                 </w:pPr>
                 <w:r>
                   <w:rPr>
                     <w:rStyle w:val="Tekstvantijdelijkeaanduiding"/>
                     <w:color w:val="262626" w:themeColor="text1" w:themeTint="D9"/>
+                    <w:highlight w:val="yellow"/>
                   </w:rPr>
                   <w:t>[Betrokkene_Geboortedatum]</w:t>
                 </w:r>
@@ -1279,6 +1385,9 @@
         </w:tc>
         <w:sdt>
           <w:sdtPr>
+            <w:rPr>
+              <w:highlight w:val="yellow"/>
+            </w:rPr>
             <w:alias w:val="Betrokkene_Woonplaats"/>
             <w:tag w:val="Betrokkene_Woonplaats"/>
             <w:id w:val="-1105108560"/>
@@ -1297,11 +1406,15 @@
               <w:p>
                 <w:pPr>
                   <w:pStyle w:val="TabelStandaard"/>
+                  <w:rPr>
+                    <w:highlight w:val="yellow"/>
+                  </w:rPr>
                 </w:pPr>
                 <w:r>
                   <w:rPr>
                     <w:rStyle w:val="Tekstvantijdelijkeaanduiding"/>
                     <w:color w:val="262626" w:themeColor="text1" w:themeTint="D9"/>
+                    <w:highlight w:val="yellow"/>
                   </w:rPr>
                   <w:t>[Betrokkene_Woonplaats]</w:t>
                 </w:r>
@@ -3008,6 +3121,9 @@
     </w:p>
     <w:p>
       <w:r>
+        <w:rPr>
+          <w:highlight w:val="yellow"/>
+        </w:rPr>
         <w:t xml:space="preserve">Betrokkene wordt in de gelegenheid gesteld om feitelijke onjuistheden te corrigeren.</w:t>
         <w:br/>
         <w:t xml:space="preserve">Het concept rapport werd daartoe op [DATUM] aan betrokkene toegestuurd met het verzoek vóór [DATUM_2] te reageren.</w:t>
@@ -3023,9 +3139,9 @@
       <w:sdtPr>
         <w:alias w:val="Algemeen.Correcties"/>
         <w:tag w:val="typ hier"/>
-        <w:id w:val="357712036"/>
+        <w:id w:val="-1264837685"/>
         <w:placeholder>
-          <w:docPart w:val="0B6B684DC07F47BAAA790ACAAD992BE1"/>
+          <w:docPart w:val="84DC43629EF7438DADFC46938AE30B98"/>
         </w:placeholder>
         <w:showingPlcHdr/>
         <w15:color w:val="000000"/>
@@ -3061,6 +3177,9 @@
     </w:p>
     <w:p>
       <w:r>
+        <w:rPr>
+          <w:highlight w:val="yellow"/>
+        </w:rPr>
         <w:t xml:space="preserve">Gezien de juridische context waarbinnen het rapport is uitgebracht, is het inzage- en blokkeringsrecht niet van toepassing.</w:t>
         <w:br/>
         <w:t xml:space="preserve">Het rapport is na ontvangst en waar van toepassing, verwerking van correcties, dan wel na aflopen van de termijn voor het aanbrengen van correcties, op [DATUM] in definitieve vorm verzonden aan betrokkene en aan opdrachtgever</w:t>
@@ -3070,9 +3189,9 @@
       <w:sdtPr>
         <w:alias w:val="Algemeen.Inzage- en blokkering"/>
         <w:tag w:val="typ hier"/>
-        <w:id w:val="357712036"/>
+        <w:id w:val="-1264837685"/>
         <w:placeholder>
-          <w:docPart w:val="0B6B684DC07F47BAAA790ACAAD992BE1"/>
+          <w:docPart w:val="84DC43629EF7438DADFC46938AE30B98"/>
         </w:placeholder>
         <w:showingPlcHdr/>
         <w15:color w:val="000000"/>
@@ -3108,6 +3227,9 @@
     </w:p>
     <w:p>
       <w:r>
+        <w:rPr>
+          <w:highlight w:val="yellow"/>
+        </w:rPr>
         <w:t xml:space="preserve">Na verzending van het definitieve rapport zijn zowel opdrachtgever als betrokkene in de gelegenheid gesteld om commentaren en eventuele aanvullende vragen aan te leveren. Aanvullende vragen worden uitsluitend in behandeling genomen waar die duidelijk vragen om verheldering van de werkwijze of de onderbouwing. De termijn voor het aanleveren van commentaar verloopt op [DATUM]. De deskundige reageert daarna éénmaal op de commentaren van zowel opdrachtgever als betrokkene. Na deze reactie wordt het onderzoek definitief afgerond.</w:t>
       </w:r>
     </w:p>
@@ -3115,9 +3237,9 @@
       <w:sdtPr>
         <w:alias w:val="Algemeen.Commentaar"/>
         <w:tag w:val="typ hier"/>
-        <w:id w:val="357712036"/>
+        <w:id w:val="-1264837685"/>
         <w:placeholder>
-          <w:docPart w:val="0B6B684DC07F47BAAA790ACAAD992BE1"/>
+          <w:docPart w:val="84DC43629EF7438DADFC46938AE30B98"/>
         </w:placeholder>
         <w:showingPlcHdr/>
         <w15:color w:val="000000"/>
@@ -3514,10 +3636,14 @@
         <w:p>
           <w:pPr>
             <w:pStyle w:val="Invoerveld"/>
+            <w:rPr>
+              <w:lang w:val="nl-NL"/>
+            </w:rPr>
           </w:pPr>
           <w:r>
             <w:rPr>
               <w:rStyle w:val="Tekstvantijdelijkeaanduiding"/>
+              <w:lang w:val="nl-NL"/>
             </w:rPr>
             <w:t>Klik of tik om tekst in te voeren.</w:t>
           </w:r>
@@ -3548,10 +3674,14 @@
         <w:p>
           <w:pPr>
             <w:pStyle w:val="Invoerveld"/>
+            <w:rPr>
+              <w:lang w:val="nl-NL"/>
+            </w:rPr>
           </w:pPr>
           <w:r>
             <w:rPr>
               <w:rStyle w:val="Tekstvantijdelijkeaanduiding"/>
+              <w:lang w:val="nl-NL"/>
             </w:rPr>
             <w:t>Klik of tik om tekst in te voeren.</w:t>
           </w:r>
@@ -3582,10 +3712,14 @@
         <w:p>
           <w:pPr>
             <w:pStyle w:val="Invoerveld"/>
+            <w:rPr>
+              <w:lang w:val="nl-NL"/>
+            </w:rPr>
           </w:pPr>
           <w:r>
             <w:rPr>
               <w:rStyle w:val="Tekstvantijdelijkeaanduiding"/>
+              <w:lang w:val="nl-NL"/>
             </w:rPr>
             <w:t>Klik of tik om tekst in te voeren.</w:t>
           </w:r>
@@ -3616,10 +3750,14 @@
         <w:p>
           <w:pPr>
             <w:pStyle w:val="Invoerveld"/>
+            <w:rPr>
+              <w:lang w:val="nl-NL"/>
+            </w:rPr>
           </w:pPr>
           <w:r>
             <w:rPr>
               <w:rStyle w:val="Tekstvantijdelijkeaanduiding"/>
+              <w:lang w:val="nl-NL"/>
             </w:rPr>
             <w:t>Klik of tik om tekst in te voeren.</w:t>
           </w:r>
@@ -3660,10 +3798,14 @@
         <w:p>
           <w:pPr>
             <w:pStyle w:val="Invoerveld"/>
+            <w:rPr>
+              <w:lang w:val="nl-NL"/>
+            </w:rPr>
           </w:pPr>
           <w:r>
             <w:rPr>
               <w:rStyle w:val="Tekstvantijdelijkeaanduiding"/>
+              <w:lang w:val="nl-NL"/>
             </w:rPr>
             <w:t>Klik of tik om tekst in te voeren.</w:t>
           </w:r>
@@ -3694,10 +3836,14 @@
         <w:p>
           <w:pPr>
             <w:pStyle w:val="Invoerveld"/>
+            <w:rPr>
+              <w:lang w:val="nl-NL"/>
+            </w:rPr>
           </w:pPr>
           <w:r>
             <w:rPr>
               <w:rStyle w:val="Tekstvantijdelijkeaanduiding"/>
+              <w:lang w:val="nl-NL"/>
             </w:rPr>
             <w:t>Klik of tik om tekst in te voeren.</w:t>
           </w:r>
@@ -3728,10 +3874,14 @@
         <w:p>
           <w:pPr>
             <w:pStyle w:val="Invoerveld"/>
+            <w:rPr>
+              <w:lang w:val="nl-NL"/>
+            </w:rPr>
           </w:pPr>
           <w:r>
             <w:rPr>
               <w:rStyle w:val="Tekstvantijdelijkeaanduiding"/>
+              <w:lang w:val="nl-NL"/>
             </w:rPr>
             <w:t>Klik of tik om tekst in te voeren.</w:t>
           </w:r>
@@ -3762,10 +3912,14 @@
         <w:p>
           <w:pPr>
             <w:pStyle w:val="Invoerveld"/>
+            <w:rPr>
+              <w:lang w:val="nl-NL"/>
+            </w:rPr>
           </w:pPr>
           <w:r>
             <w:rPr>
               <w:rStyle w:val="Tekstvantijdelijkeaanduiding"/>
+              <w:lang w:val="nl-NL"/>
             </w:rPr>
             <w:t>Klik of tik om tekst in te voeren.</w:t>
           </w:r>
@@ -3796,10 +3950,14 @@
         <w:p>
           <w:pPr>
             <w:pStyle w:val="Invoerveld"/>
+            <w:rPr>
+              <w:lang w:val="nl-NL"/>
+            </w:rPr>
           </w:pPr>
           <w:r>
             <w:rPr>
               <w:rStyle w:val="Tekstvantijdelijkeaanduiding"/>
+              <w:lang w:val="nl-NL"/>
             </w:rPr>
             <w:t>Klik of tik om tekst in te voeren.</w:t>
           </w:r>
@@ -3830,10 +3988,14 @@
         <w:p>
           <w:pPr>
             <w:pStyle w:val="Invoerveld"/>
+            <w:rPr>
+              <w:lang w:val="nl-NL"/>
+            </w:rPr>
           </w:pPr>
           <w:r>
             <w:rPr>
               <w:rStyle w:val="Tekstvantijdelijkeaanduiding"/>
+              <w:lang w:val="nl-NL"/>
             </w:rPr>
             <w:t>Klik of tik om tekst in te voeren.</w:t>
           </w:r>
@@ -3864,10 +4026,14 @@
         <w:p>
           <w:pPr>
             <w:pStyle w:val="Invoerveld"/>
+            <w:rPr>
+              <w:lang w:val="nl-NL"/>
+            </w:rPr>
           </w:pPr>
           <w:r>
             <w:rPr>
               <w:rStyle w:val="Tekstvantijdelijkeaanduiding"/>
+              <w:lang w:val="nl-NL"/>
             </w:rPr>
             <w:t>Klik of tik om tekst in te voeren.</w:t>
           </w:r>
@@ -3898,10 +4064,14 @@
         <w:p>
           <w:pPr>
             <w:pStyle w:val="Invoerveld"/>
+            <w:rPr>
+              <w:lang w:val="nl-NL"/>
+            </w:rPr>
           </w:pPr>
           <w:r>
             <w:rPr>
               <w:rStyle w:val="Tekstvantijdelijkeaanduiding"/>
+              <w:lang w:val="nl-NL"/>
             </w:rPr>
             <w:t>Klik of tik om tekst in te voeren.</w:t>
           </w:r>
@@ -3932,10 +4102,14 @@
         <w:p>
           <w:pPr>
             <w:pStyle w:val="Invoerveld"/>
+            <w:rPr>
+              <w:lang w:val="nl-NL"/>
+            </w:rPr>
           </w:pPr>
           <w:r>
             <w:rPr>
               <w:rStyle w:val="Tekstvantijdelijkeaanduiding"/>
+              <w:lang w:val="nl-NL"/>
             </w:rPr>
             <w:t>Klik of tik om tekst in te voeren.</w:t>
           </w:r>
@@ -3966,10 +4140,14 @@
         <w:p>
           <w:pPr>
             <w:pStyle w:val="Invoerveld"/>
+            <w:rPr>
+              <w:lang w:val="nl-NL"/>
+            </w:rPr>
           </w:pPr>
           <w:r>
             <w:rPr>
               <w:rStyle w:val="Tekstvantijdelijkeaanduiding"/>
+              <w:lang w:val="nl-NL"/>
             </w:rPr>
             <w:t>Klik of tik om tekst in te voeren.</w:t>
           </w:r>
@@ -4000,10 +4178,14 @@
         <w:p>
           <w:pPr>
             <w:pStyle w:val="Invoerveld"/>
+            <w:rPr>
+              <w:lang w:val="nl-NL"/>
+            </w:rPr>
           </w:pPr>
           <w:r>
             <w:rPr>
               <w:rStyle w:val="Tekstvantijdelijkeaanduiding"/>
+              <w:lang w:val="nl-NL"/>
             </w:rPr>
             <w:t>Klik of tik om tekst in te voeren.</w:t>
           </w:r>
@@ -4034,10 +4216,14 @@
         <w:p>
           <w:pPr>
             <w:pStyle w:val="Invoerveld"/>
+            <w:rPr>
+              <w:lang w:val="nl-NL"/>
+            </w:rPr>
           </w:pPr>
           <w:r>
             <w:rPr>
               <w:rStyle w:val="Tekstvantijdelijkeaanduiding"/>
+              <w:lang w:val="nl-NL"/>
             </w:rPr>
             <w:t>Klik of tik om tekst in te voeren.</w:t>
           </w:r>
@@ -4068,10 +4254,14 @@
         <w:p>
           <w:pPr>
             <w:pStyle w:val="Invoerveld"/>
+            <w:rPr>
+              <w:lang w:val="nl-NL"/>
+            </w:rPr>
           </w:pPr>
           <w:r>
             <w:rPr>
               <w:rStyle w:val="Tekstvantijdelijkeaanduiding"/>
+              <w:lang w:val="nl-NL"/>
             </w:rPr>
             <w:t>Klik of tik om tekst in te voeren.</w:t>
           </w:r>
@@ -4102,10 +4292,14 @@
         <w:p>
           <w:pPr>
             <w:pStyle w:val="Invoerveld"/>
+            <w:rPr>
+              <w:lang w:val="nl-NL"/>
+            </w:rPr>
           </w:pPr>
           <w:r>
             <w:rPr>
               <w:rStyle w:val="Tekstvantijdelijkeaanduiding"/>
+              <w:lang w:val="nl-NL"/>
             </w:rPr>
             <w:t>Klik of tik om tekst in te voeren.</w:t>
           </w:r>
@@ -4136,10 +4330,14 @@
         <w:p>
           <w:pPr>
             <w:pStyle w:val="Invoerveld"/>
+            <w:rPr>
+              <w:lang w:val="nl-NL"/>
+            </w:rPr>
           </w:pPr>
           <w:r>
             <w:rPr>
               <w:rStyle w:val="Tekstvantijdelijkeaanduiding"/>
+              <w:lang w:val="nl-NL"/>
             </w:rPr>
             <w:t>Klik of tik om tekst in te voeren.</w:t>
           </w:r>
@@ -4170,10 +4368,14 @@
         <w:p>
           <w:pPr>
             <w:pStyle w:val="Invoerveld"/>
+            <w:rPr>
+              <w:lang w:val="nl-NL"/>
+            </w:rPr>
           </w:pPr>
           <w:r>
             <w:rPr>
               <w:rStyle w:val="Tekstvantijdelijkeaanduiding"/>
+              <w:lang w:val="nl-NL"/>
             </w:rPr>
             <w:t>Klik of tik om tekst in te voeren.</w:t>
           </w:r>
@@ -4214,10 +4416,14 @@
         <w:p>
           <w:pPr>
             <w:pStyle w:val="Invoerveld"/>
+            <w:rPr>
+              <w:lang w:val="nl-NL"/>
+            </w:rPr>
           </w:pPr>
           <w:r>
             <w:rPr>
               <w:rStyle w:val="Tekstvantijdelijkeaanduiding"/>
+              <w:lang w:val="nl-NL"/>
             </w:rPr>
             <w:t>Klik of tik om tekst in te voeren.</w:t>
           </w:r>
@@ -4248,10 +4454,14 @@
         <w:p>
           <w:pPr>
             <w:pStyle w:val="Invoerveld"/>
+            <w:rPr>
+              <w:lang w:val="nl-NL"/>
+            </w:rPr>
           </w:pPr>
           <w:r>
             <w:rPr>
               <w:rStyle w:val="Tekstvantijdelijkeaanduiding"/>
+              <w:lang w:val="nl-NL"/>
             </w:rPr>
             <w:t>Klik of tik om tekst in te voeren.</w:t>
           </w:r>
@@ -4282,10 +4492,14 @@
         <w:p>
           <w:pPr>
             <w:pStyle w:val="Invoerveld"/>
+            <w:rPr>
+              <w:lang w:val="nl-NL"/>
+            </w:rPr>
           </w:pPr>
           <w:r>
             <w:rPr>
               <w:rStyle w:val="Tekstvantijdelijkeaanduiding"/>
+              <w:lang w:val="nl-NL"/>
             </w:rPr>
             <w:t>Klik of tik om tekst in te voeren.</w:t>
           </w:r>
@@ -4326,10 +4540,14 @@
         <w:p>
           <w:pPr>
             <w:pStyle w:val="Invoerveld"/>
+            <w:rPr>
+              <w:lang w:val="nl-NL"/>
+            </w:rPr>
           </w:pPr>
           <w:r>
             <w:rPr>
               <w:rStyle w:val="Tekstvantijdelijkeaanduiding"/>
+              <w:lang w:val="nl-NL"/>
             </w:rPr>
             <w:t>Klik of tik om tekst in te voeren.</w:t>
           </w:r>
@@ -4360,10 +4578,14 @@
         <w:p>
           <w:pPr>
             <w:pStyle w:val="Invoerveld"/>
+            <w:rPr>
+              <w:lang w:val="nl-NL"/>
+            </w:rPr>
           </w:pPr>
           <w:r>
             <w:rPr>
               <w:rStyle w:val="Tekstvantijdelijkeaanduiding"/>
+              <w:lang w:val="nl-NL"/>
             </w:rPr>
             <w:t>Klik of tik om tekst in te voeren.</w:t>
           </w:r>
@@ -4394,10 +4616,14 @@
         <w:p>
           <w:pPr>
             <w:pStyle w:val="Invoerveld"/>
+            <w:rPr>
+              <w:lang w:val="nl-NL"/>
+            </w:rPr>
           </w:pPr>
           <w:r>
             <w:rPr>
               <w:rStyle w:val="Tekstvantijdelijkeaanduiding"/>
+              <w:lang w:val="nl-NL"/>
             </w:rPr>
             <w:t>Klik of tik om tekst in te voeren.</w:t>
           </w:r>
@@ -4428,10 +4654,14 @@
         <w:p>
           <w:pPr>
             <w:pStyle w:val="Invoerveld"/>
+            <w:rPr>
+              <w:lang w:val="nl-NL"/>
+            </w:rPr>
           </w:pPr>
           <w:r>
             <w:rPr>
               <w:rStyle w:val="Tekstvantijdelijkeaanduiding"/>
+              <w:lang w:val="nl-NL"/>
             </w:rPr>
             <w:t>Klik of tik om tekst in te voeren.</w:t>
           </w:r>
@@ -4462,10 +4692,14 @@
         <w:p>
           <w:pPr>
             <w:pStyle w:val="Invoerveld"/>
+            <w:rPr>
+              <w:lang w:val="nl-NL"/>
+            </w:rPr>
           </w:pPr>
           <w:r>
             <w:rPr>
               <w:rStyle w:val="Tekstvantijdelijkeaanduiding"/>
+              <w:lang w:val="nl-NL"/>
             </w:rPr>
             <w:t>Klik of tik om tekst in te voeren.</w:t>
           </w:r>
@@ -4546,10 +4780,14 @@
         <w:p>
           <w:pPr>
             <w:pStyle w:val="Invoerveld"/>
+            <w:rPr>
+              <w:lang w:val="nl-NL"/>
+            </w:rPr>
           </w:pPr>
           <w:r>
             <w:rPr>
               <w:rStyle w:val="Tekstvantijdelijkeaanduiding"/>
+              <w:lang w:val="nl-NL"/>
             </w:rPr>
             <w:t>Klik of tik om tekst in te voeren.</w:t>
           </w:r>
@@ -4580,10 +4818,14 @@
         <w:p>
           <w:pPr>
             <w:pStyle w:val="Invoerveld"/>
+            <w:rPr>
+              <w:lang w:val="nl-NL"/>
+            </w:rPr>
           </w:pPr>
           <w:r>
             <w:rPr>
               <w:rStyle w:val="Tekstvantijdelijkeaanduiding"/>
+              <w:lang w:val="nl-NL"/>
             </w:rPr>
             <w:t>Klik of tik om tekst in te voeren.</w:t>
           </w:r>
@@ -4614,10 +4856,14 @@
         <w:p>
           <w:pPr>
             <w:pStyle w:val="Invoerveld"/>
+            <w:rPr>
+              <w:lang w:val="nl-NL"/>
+            </w:rPr>
           </w:pPr>
           <w:r>
             <w:rPr>
               <w:rStyle w:val="Tekstvantijdelijkeaanduiding"/>
+              <w:lang w:val="nl-NL"/>
             </w:rPr>
             <w:t>Klik of tik om tekst in te voeren.</w:t>
           </w:r>
@@ -4648,10 +4894,14 @@
         <w:p>
           <w:pPr>
             <w:pStyle w:val="Invoerveld"/>
+            <w:rPr>
+              <w:lang w:val="nl-NL"/>
+            </w:rPr>
           </w:pPr>
           <w:r>
             <w:rPr>
               <w:rStyle w:val="Tekstvantijdelijkeaanduiding"/>
+              <w:lang w:val="nl-NL"/>
             </w:rPr>
             <w:t>Klik of tik om tekst in te voeren.</w:t>
           </w:r>
@@ -4682,10 +4932,14 @@
         <w:p>
           <w:pPr>
             <w:pStyle w:val="Invoerveld"/>
+            <w:rPr>
+              <w:lang w:val="nl-NL"/>
+            </w:rPr>
           </w:pPr>
           <w:r>
             <w:rPr>
               <w:rStyle w:val="Tekstvantijdelijkeaanduiding"/>
+              <w:lang w:val="nl-NL"/>
             </w:rPr>
             <w:t>Klik of tik om tekst in te voeren.</w:t>
           </w:r>
@@ -5006,10 +5260,14 @@
         <w:p>
           <w:pPr>
             <w:pStyle w:val="Invoerveld"/>
+            <w:rPr>
+              <w:lang w:val="nl-NL"/>
+            </w:rPr>
           </w:pPr>
           <w:r>
             <w:rPr>
               <w:rStyle w:val="Tekstvantijdelijkeaanduiding"/>
+              <w:lang w:val="nl-NL"/>
             </w:rPr>
             <w:t>Klik of tik om tekst in te voeren.</w:t>
           </w:r>
@@ -5040,10 +5298,14 @@
         <w:p>
           <w:pPr>
             <w:pStyle w:val="Invoerveld"/>
+            <w:rPr>
+              <w:lang w:val="nl-NL"/>
+            </w:rPr>
           </w:pPr>
           <w:r>
             <w:rPr>
               <w:rStyle w:val="Tekstvantijdelijkeaanduiding"/>
+              <w:lang w:val="nl-NL"/>
             </w:rPr>
             <w:t>Klik of tik om tekst in te voeren.</w:t>
           </w:r>
@@ -5074,10 +5336,14 @@
         <w:p>
           <w:pPr>
             <w:pStyle w:val="Invoerveld"/>
+            <w:rPr>
+              <w:lang w:val="nl-NL"/>
+            </w:rPr>
           </w:pPr>
           <w:r>
             <w:rPr>
               <w:rStyle w:val="Tekstvantijdelijkeaanduiding"/>
+              <w:lang w:val="nl-NL"/>
             </w:rPr>
             <w:t>Klik of tik om tekst in te voeren.</w:t>
           </w:r>
@@ -5108,10 +5374,14 @@
         <w:p>
           <w:pPr>
             <w:pStyle w:val="Invoerveld"/>
+            <w:rPr>
+              <w:lang w:val="nl-NL"/>
+            </w:rPr>
           </w:pPr>
           <w:r>
             <w:rPr>
               <w:rStyle w:val="Tekstvantijdelijkeaanduiding"/>
+              <w:lang w:val="nl-NL"/>
             </w:rPr>
             <w:t>Klik of tik om tekst in te voeren.</w:t>
           </w:r>
@@ -5170,22 +5440,11 @@
     </w:p>
     <w:p>
       <w:pPr>
-        <w:pStyle w:val="Kop1"/>
-      </w:pPr>
-      <w:bookmarkStart w:id="0" w:name="_Toc198502593"/>
-      <w:r>
-        <w:lastRenderedPageBreak/>
-        <w:t xml:space="preserve">Beantwoording vraagstelling</w:t>
-      </w:r>
-      <w:bookmarkEnd w:id="0"/>
-    </w:p>
-    <w:p>
-      <w:pPr>
         <w:pStyle w:val="Kop2"/>
       </w:pPr>
       <w:bookmarkStart w:id="1" w:name="_Toc198502594"/>
       <w:r>
-        <w:t xml:space="preserve">Vraagstelling</w:t>
+        <w:t xml:space="preserve">Samenvatting</w:t>
       </w:r>
       <w:bookmarkEnd w:id="1"/>
     </w:p>
@@ -5209,6 +5468,1624 @@
                 <wp:extent cx="6419850" cy="704850"/>
                 <wp:effectExtent l="0" t="0" r="19050" b="12700"/>
                 <wp:docPr id="1012" name="Rechthoek: afgeronde hoeken 1"/>
+                <wp:cNvGraphicFramePr/>
+                <a:graphic xmlns:a="http://schemas.openxmlformats.org/drawingml/2006/main">
+                  <a:graphicData uri="http://schemas.microsoft.com/office/word/2010/wordprocessingShape">
+                    <wps:wsp>
+                      <wps:cNvSpPr/>
+                      <wps:spPr>
+                        <a:xfrm>
+                          <a:off x="685800" y="3028950"/>
+                          <a:ext cx="6419850" cy="704850"/>
+                        </a:xfrm>
+                        <a:prstGeom prst="roundRect">
+                          <a:avLst>
+                            <a:gd name="adj" fmla="val 0"/>
+                          </a:avLst>
+                        </a:prstGeom>
+                        <a:solidFill>
+                          <a:srgbClr val="B9DFEB"/>
+                        </a:solidFill>
+                        <a:ln>
+                          <a:solidFill>
+                            <a:srgbClr val="90AEB7"/>
+                          </a:solidFill>
+                        </a:ln>
+                      </wps:spPr>
+                      <wps:style>
+                        <a:lnRef idx="2">
+                          <a:schemeClr val="accent1">
+                            <a:shade val="15000"/>
+                          </a:schemeClr>
+                        </a:lnRef>
+                        <a:fillRef idx="1">
+                          <a:schemeClr val="accent1"/>
+                        </a:fillRef>
+                        <a:effectRef idx="0">
+                          <a:schemeClr val="accent1"/>
+                        </a:effectRef>
+                        <a:fontRef idx="minor">
+                          <a:schemeClr val="lt1"/>
+                        </a:fontRef>
+                      </wps:style>
+                      <wps:txbx>
+                        <w:txbxContent>
+                          <w:p>
+                            <w:pPr>
+                              <w:pStyle w:val="Inhoudtoelichting"/>
+                            </w:pPr>
+                            <w:r>
+                              <w:t xml:space="preserve">In de samenvatting worden alle relevante gegevens uit het voorgaande onderzoek kernachtig samengevat. Het betreft dus geen gedeeltelijke of volledige heraling van deze gegevens. Van belang is dat alleen de feiten uit het voorgaande worden weergegeven. De samenvatting bevat dus geen interpretaties, gevolgtrekkingen of hypotheses (uitgezonderd zijn de bevindingen uit het psychiatrisch onderzoek waarbij per definitie sprake is van interpretatie).</w:t>
+                            </w:r>
+                          </w:p>
+                        </w:txbxContent>
+                      </wps:txbx>
+                      <wps:bodyPr rot="0" spcFirstLastPara="0" vertOverflow="overflow" horzOverflow="overflow" vert="horz" wrap="square" lIns="91440" tIns="45720" rIns="91440" bIns="45720" numCol="1" spcCol="0" rtlCol="0" fromWordArt="0" anchor="ctr" anchorCtr="0" forceAA="0" compatLnSpc="1">
+                        <a:prstTxWarp prst="textNoShape">
+                          <a:avLst/>
+                        </a:prstTxWarp>
+                        <a:spAutoFit/>
+                      </wps:bodyPr>
+                    </wps:wsp>
+                  </a:graphicData>
+                </a:graphic>
+              </wp:inline>
+            </w:drawing>
+          </mc:Choice>
+          <mc:Fallback>
+            <w:pict>
+              <v:roundrect w14:anchorId="5ED27FE0" id="Rechthoek: afgeronde hoeken 1" o:spid="_x0000_s1026" style="width:505.5pt;height:55.5pt;visibility:visible;mso-wrap-style:square;mso-left-percent:-10001;mso-top-percent:-10001;mso-position-horizontal:absolute;mso-position-horizontal-relative:char;mso-position-vertical:absolute;mso-position-vertical-relative:line;mso-left-percent:-10001;mso-top-percent:-10001;v-text-anchor:middle" arcsize="0" o:gfxdata="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" fillcolor="#b9dfeb" strokecolor="#90aeb7" strokeweight="1.5pt">
+                <v:textbox style="mso-fit-shape-to-text:t">
+                  <w:txbxContent>
+                    <w:p>
+                      <w:pPr>
+                        <w:pStyle w:val="Inhoudtoelichting"/>
+                      </w:pPr>
+                      <w:r>
+                        <w:t xml:space="preserve">In de samenvatting worden alle relevante gegevens uit het voorgaande onderzoek kernachtig samengevat. Het betreft dus geen gedeeltelijke of volledige heraling van deze gegevens. Van belang is dat alleen de feiten uit het voorgaande worden weergegeven. De samenvatting bevat dus geen interpretaties, gevolgtrekkingen of hypotheses (uitgezonderd zijn de bevindingen uit het psychiatrisch onderzoek waarbij per definitie sprake is van interpretatie).</w:t>
+                      </w:r>
+                    </w:p>
+                  </w:txbxContent>
+                </v:textbox>
+                <w10:anchorlock/>
+              </v:roundrect>
+            </w:pict>
+          </mc:Fallback>
+        </mc:AlternateContent>
+      </w:r>
+    </w:p>
+    <w:p>
+      <w:pPr>
+        <w:pStyle w:val="Eindetoelichting"/>
+      </w:pPr>
+    </w:p>
+    <w:sdt>
+      <w:sdtPr>
+        <w:alias w:val="Bespreking.Samenvatting"/>
+        <w:tag w:val="typ hier"/>
+        <w:id w:val="-1504202597"/>
+        <w:placeholder>
+          <w:docPart w:val="E892C569E710450192BD24BB45888AB3"/>
+        </w:placeholder>
+        <w:showingPlcHdr/>
+        <w15:color w:val="000000"/>
+        <w:text w:multiLine="1"/>
+      </w:sdtPr>
+      <w:sdtContent>
+        <w:p>
+          <w:pPr>
+            <w:pStyle w:val="Invoerveld"/>
+            <w:rPr>
+              <w:lang w:val="nl-NL"/>
+            </w:rPr>
+          </w:pPr>
+          <w:r>
+            <w:rPr>
+              <w:rStyle w:val="Tekstvantijdelijkeaanduiding"/>
+              <w:lang w:val="nl-NL"/>
+            </w:rPr>
+            <w:t>Klik of tik om tekst in te voeren.</w:t>
+          </w:r>
+        </w:p>
+      </w:sdtContent>
+    </w:sdt>
+    <w:p>
+      <w:pPr>
+        <w:pStyle w:val="Kop2"/>
+      </w:pPr>
+      <w:bookmarkStart w:id="1" w:name="_Toc198502594"/>
+      <w:r>
+        <w:t xml:space="preserve">Beschouwing</w:t>
+      </w:r>
+      <w:bookmarkEnd w:id="1"/>
+    </w:p>
+    <w:p>
+      <w:pPr>
+        <w:pStyle w:val="ParagraafToelichting"/>
+      </w:pPr>
+      <w:r>
+        <w:t>Toelichting</w:t>
+      </w:r>
+    </w:p>
+    <w:p>
+      <w:pPr>
+        <w:pStyle w:val="Inhoudtoelichting"/>
+      </w:pPr>
+      <w:r>
+        <mc:AlternateContent>
+          <mc:Choice Requires="wps">
+            <w:drawing>
+              <wp:inline distT="0" distB="0" distL="0" distR="0" wp14:anchorId="5ED27FE0" wp14:editId="3B8B307F">
+                <wp:extent cx="6419850" cy="704850"/>
+                <wp:effectExtent l="0" t="0" r="19050" b="12700"/>
+                <wp:docPr id="1013" name="Rechthoek: afgeronde hoeken 1"/>
+                <wp:cNvGraphicFramePr/>
+                <a:graphic xmlns:a="http://schemas.openxmlformats.org/drawingml/2006/main">
+                  <a:graphicData uri="http://schemas.microsoft.com/office/word/2010/wordprocessingShape">
+                    <wps:wsp>
+                      <wps:cNvSpPr/>
+                      <wps:spPr>
+                        <a:xfrm>
+                          <a:off x="685800" y="3028950"/>
+                          <a:ext cx="6419850" cy="704850"/>
+                        </a:xfrm>
+                        <a:prstGeom prst="roundRect">
+                          <a:avLst>
+                            <a:gd name="adj" fmla="val 0"/>
+                          </a:avLst>
+                        </a:prstGeom>
+                        <a:solidFill>
+                          <a:srgbClr val="B9DFEB"/>
+                        </a:solidFill>
+                        <a:ln>
+                          <a:solidFill>
+                            <a:srgbClr val="90AEB7"/>
+                          </a:solidFill>
+                        </a:ln>
+                      </wps:spPr>
+                      <wps:style>
+                        <a:lnRef idx="2">
+                          <a:schemeClr val="accent1">
+                            <a:shade val="15000"/>
+                          </a:schemeClr>
+                        </a:lnRef>
+                        <a:fillRef idx="1">
+                          <a:schemeClr val="accent1"/>
+                        </a:fillRef>
+                        <a:effectRef idx="0">
+                          <a:schemeClr val="accent1"/>
+                        </a:effectRef>
+                        <a:fontRef idx="minor">
+                          <a:schemeClr val="lt1"/>
+                        </a:fontRef>
+                      </wps:style>
+                      <wps:txbx>
+                        <w:txbxContent>
+                          <w:p>
+                            <w:pPr>
+                              <w:pStyle w:val="Inhoudtoelichting"/>
+                            </w:pPr>
+                            <w:r>
+                              <w:t xml:space="preserve">De beschouwing is de kern van het rapport. In de beschouwing komen alle overwegingen aan de rode die tot de beantwoording van de vraagstelling leiden.</w:t>
+                            </w:r>
+                          </w:p>
+                          <w:p>
+                            <w:pPr>
+                              <w:pStyle w:val="Inhoudtoelichting"/>
+                            </w:pPr>
+                            <w:r>
+                              <w:t xml:space="preserve">Een eventuele causaliteitsvraag wordt uitsluitend beantwoord vanuit de medische causaliteitsgedachte, dat wil zeggen op grond van datgene wat bekend en herkenbaar is met betrekking tot het ontstaan en het beloop van de onderhavige klachten en verschijnselen. Deze vaststelling gebeurt in overeenstemming met de gangbare wetenschappelijk inzichten dan wel richtlijnen binnen het desbetreffende vakgebied. De deskundige zal nooit anamnestische klachten en/of anamnestische beperkingen aan een gebeurtenis (bijvoorbeeld een ongeval of incident) toeschrijven of de causaliteit ervan louter baseren op grond van het feit dat deze na de gebeurtenis voor het eerst worden vermeld. De beoordeling van een eventueel juridisch causaal verband is voorbehouden aan parIjen en uiteindelijk de rechter. (Richtlijn NVMSR 2024 art 8.6)</w:t>
+                            </w:r>
+                          </w:p>
+                          <w:p>
+                            <w:pPr>
+                              <w:pStyle w:val="Inhoudtoelichting"/>
+                            </w:pPr>
+                            <w:r>
+                              <w:t xml:space="preserve">De eventuele beperkingen van de betrokkene worden zo nauwkeurig mogelijk beschreven en slechts in semi-kwanItaIeve vorm weergegeven. De hierbij geadviseerde termen zijn ‘geen, licht, matig, ernstig, volledig’. De deskundige zal zelf geen kwantificerende belastbaarheidsprofielen opstellen. Alleen een bedrijfsarts of een verzekeringsarts is bekwaam om een FuncIonele Mogelijkhedenlijst (FML) op te stellen. De deskundige kan wel de vaststellingen in een FML becommentariëren vanuit het eigen vakgebied en op grond van de eigen waarnemingen.) (Richtlijn NVMSR 2024 art 8.7)</w:t>
+                            </w:r>
+                          </w:p>
+                          <w:p>
+                            <w:pPr>
+                              <w:pStyle w:val="Inhoudtoelichting"/>
+                            </w:pPr>
+                            <w:r>
+                              <w:t xml:space="preserve"> De deskundige is eraan gehouden zich te beperken tot de beantwoording van de vraagstelling. Let dus goed op waar naar gevraagd wordt en beschouw en beantwoord alleen die zaken. Als er bijvoorbeeld niet naar een prognose en niet naar behandelmogelijkheden wordt gevraagd, dient dit ook niet beschouwd te worden. </w:t>
+                            </w:r>
+                          </w:p>
+                        </w:txbxContent>
+                      </wps:txbx>
+                      <wps:bodyPr rot="0" spcFirstLastPara="0" vertOverflow="overflow" horzOverflow="overflow" vert="horz" wrap="square" lIns="91440" tIns="45720" rIns="91440" bIns="45720" numCol="1" spcCol="0" rtlCol="0" fromWordArt="0" anchor="ctr" anchorCtr="0" forceAA="0" compatLnSpc="1">
+                        <a:prstTxWarp prst="textNoShape">
+                          <a:avLst/>
+                        </a:prstTxWarp>
+                        <a:spAutoFit/>
+                      </wps:bodyPr>
+                    </wps:wsp>
+                  </a:graphicData>
+                </a:graphic>
+              </wp:inline>
+            </w:drawing>
+          </mc:Choice>
+          <mc:Fallback>
+            <w:pict>
+              <v:roundrect w14:anchorId="5ED27FE0" id="Rechthoek: afgeronde hoeken 1" o:spid="_x0000_s1026" style="width:505.5pt;height:55.5pt;visibility:visible;mso-wrap-style:square;mso-left-percent:-10001;mso-top-percent:-10001;mso-position-horizontal:absolute;mso-position-horizontal-relative:char;mso-position-vertical:absolute;mso-position-vertical-relative:line;mso-left-percent:-10001;mso-top-percent:-10001;v-text-anchor:middle" arcsize="0" o:gfxdata="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" fillcolor="#b9dfeb" strokecolor="#90aeb7" strokeweight="1.5pt">
+                <v:textbox style="mso-fit-shape-to-text:t">
+                  <w:txbxContent>
+                    <w:p>
+                      <w:pPr>
+                        <w:pStyle w:val="Inhoudtoelichting"/>
+                      </w:pPr>
+                      <w:r>
+                        <w:t xml:space="preserve">De beschouwing is de kern van het rapport. In de beschouwing komen alle overwegingen aan de rode die tot de beantwoording van de vraagstelling leiden.</w:t>
+                      </w:r>
+                    </w:p>
+                    <w:p>
+                      <w:pPr>
+                        <w:pStyle w:val="Inhoudtoelichting"/>
+                      </w:pPr>
+                      <w:r>
+                        <w:t xml:space="preserve">Een eventuele causaliteitsvraag wordt uitsluitend beantwoord vanuit de medische causaliteitsgedachte, dat wil zeggen op grond van datgene wat bekend en herkenbaar is met betrekking tot het ontstaan en het beloop van de onderhavige klachten en verschijnselen. Deze vaststelling gebeurt in overeenstemming met de gangbare wetenschappelijk inzichten dan wel richtlijnen binnen het desbetreffende vakgebied. De deskundige zal nooit anamnestische klachten en/of anamnestische beperkingen aan een gebeurtenis (bijvoorbeeld een ongeval of incident) toeschrijven of de causaliteit ervan louter baseren op grond van het feit dat deze na de gebeurtenis voor het eerst worden vermeld. De beoordeling van een eventueel juridisch causaal verband is voorbehouden aan parIjen en uiteindelijk de rechter. (Richtlijn NVMSR 2024 art 8.6)</w:t>
+                      </w:r>
+                    </w:p>
+                    <w:p>
+                      <w:pPr>
+                        <w:pStyle w:val="Inhoudtoelichting"/>
+                      </w:pPr>
+                      <w:r>
+                        <w:t xml:space="preserve">De eventuele beperkingen van de betrokkene worden zo nauwkeurig mogelijk beschreven en slechts in semi-kwanItaIeve vorm weergegeven. De hierbij geadviseerde termen zijn ‘geen, licht, matig, ernstig, volledig’. De deskundige zal zelf geen kwantificerende belastbaarheidsprofielen opstellen. Alleen een bedrijfsarts of een verzekeringsarts is bekwaam om een FuncIonele Mogelijkhedenlijst (FML) op te stellen. De deskundige kan wel de vaststellingen in een FML becommentariëren vanuit het eigen vakgebied en op grond van de eigen waarnemingen.) (Richtlijn NVMSR 2024 art 8.7)</w:t>
+                      </w:r>
+                    </w:p>
+                    <w:p>
+                      <w:pPr>
+                        <w:pStyle w:val="Inhoudtoelichting"/>
+                      </w:pPr>
+                      <w:r>
+                        <w:t xml:space="preserve"> De deskundige is eraan gehouden zich te beperken tot de beantwoording van de vraagstelling. Let dus goed op waar naar gevraagd wordt en beschouw en beantwoord alleen die zaken. Als er bijvoorbeeld niet naar een prognose en niet naar behandelmogelijkheden wordt gevraagd, dient dit ook niet beschouwd te worden. </w:t>
+                      </w:r>
+                    </w:p>
+                  </w:txbxContent>
+                </v:textbox>
+                <w10:anchorlock/>
+              </v:roundrect>
+            </w:pict>
+          </mc:Fallback>
+        </mc:AlternateContent>
+      </w:r>
+    </w:p>
+    <w:p>
+      <w:pPr>
+        <w:pStyle w:val="Eindetoelichting"/>
+      </w:pPr>
+    </w:p>
+    <w:sdt>
+      <w:sdtPr>
+        <w:alias w:val="Bespreking.Beschouwing"/>
+        <w:tag w:val="typ hier"/>
+        <w:id w:val="-1504202597"/>
+        <w:placeholder>
+          <w:docPart w:val="E892C569E710450192BD24BB45888AB3"/>
+        </w:placeholder>
+        <w:showingPlcHdr/>
+        <w15:color w:val="000000"/>
+        <w:text w:multiLine="1"/>
+      </w:sdtPr>
+      <w:sdtContent>
+        <w:p>
+          <w:pPr>
+            <w:pStyle w:val="Invoerveld"/>
+            <w:rPr>
+              <w:lang w:val="nl-NL"/>
+            </w:rPr>
+          </w:pPr>
+          <w:r>
+            <w:rPr>
+              <w:rStyle w:val="Tekstvantijdelijkeaanduiding"/>
+              <w:lang w:val="nl-NL"/>
+            </w:rPr>
+            <w:t>Klik of tik om tekst in te voeren.</w:t>
+          </w:r>
+        </w:p>
+      </w:sdtContent>
+    </w:sdt>
+    <w:p>
+      <w:pPr>
+        <w:pStyle w:val="Kop3"/>
+      </w:pPr>
+      <w:r>
+        <w:t xml:space="preserve">Consistentie en validiteit</w:t>
+      </w:r>
+    </w:p>
+    <w:sdt>
+      <w:sdtPr>
+        <w:alias w:val="Bespreking.Beschouwing.Consistentie en validiteit"/>
+        <w:tag w:val="typ hier"/>
+        <w:id w:val="103855533"/>
+        <w:placeholder>
+          <w:docPart w:val="D13CDA7F83C4477B9378E193AD976918"/>
+        </w:placeholder>
+        <w:showingPlcHdr/>
+        <w15:color w:val="000000"/>
+        <w:text w:multiLine="1"/>
+      </w:sdtPr>
+      <w:sdtContent>
+        <w:p>
+          <w:pPr>
+            <w:pStyle w:val="Invoerveld"/>
+            <w:rPr>
+              <w:lang w:val="nl-NL"/>
+            </w:rPr>
+          </w:pPr>
+          <w:r>
+            <w:rPr>
+              <w:rStyle w:val="Tekstvantijdelijkeaanduiding"/>
+              <w:lang w:val="nl-NL"/>
+            </w:rPr>
+            <w:t>Klik of tik om tekst in te voeren.</w:t>
+          </w:r>
+        </w:p>
+      </w:sdtContent>
+    </w:sdt>
+    <w:p>
+      <w:pPr>
+        <w:pStyle w:val="Kop3"/>
+      </w:pPr>
+      <w:r>
+        <w:t xml:space="preserve">Beschrijvende diagnose - context</w:t>
+      </w:r>
+    </w:p>
+    <w:sdt>
+      <w:sdtPr>
+        <w:alias w:val="Bespreking.Beschouwing.Beschrijvende diagnose - context"/>
+        <w:tag w:val="typ hier"/>
+        <w:id w:val="103855533"/>
+        <w:placeholder>
+          <w:docPart w:val="D13CDA7F83C4477B9378E193AD976918"/>
+        </w:placeholder>
+        <w:showingPlcHdr/>
+        <w15:color w:val="000000"/>
+        <w:text w:multiLine="1"/>
+      </w:sdtPr>
+      <w:sdtContent>
+        <w:p>
+          <w:pPr>
+            <w:pStyle w:val="Invoerveld"/>
+            <w:rPr>
+              <w:lang w:val="nl-NL"/>
+            </w:rPr>
+          </w:pPr>
+          <w:r>
+            <w:rPr>
+              <w:rStyle w:val="Tekstvantijdelijkeaanduiding"/>
+              <w:lang w:val="nl-NL"/>
+            </w:rPr>
+            <w:t>Klik of tik om tekst in te voeren.</w:t>
+          </w:r>
+        </w:p>
+      </w:sdtContent>
+    </w:sdt>
+    <w:p>
+      <w:pPr>
+        <w:pStyle w:val="Kop3"/>
+      </w:pPr>
+      <w:r>
+        <w:t xml:space="preserve">Beschrijvende diagnose - door betrokkene ervaren en gerapporteerde klachten en beperkingen</w:t>
+      </w:r>
+    </w:p>
+    <w:sdt>
+      <w:sdtPr>
+        <w:alias w:val="Bespreking.Beschouwing.Beschrijvende diagnose - door betrokkene ervaren en gerapporteerde klachten en beperkingen"/>
+        <w:tag w:val="typ hier"/>
+        <w:id w:val="103855533"/>
+        <w:placeholder>
+          <w:docPart w:val="D13CDA7F83C4477B9378E193AD976918"/>
+        </w:placeholder>
+        <w:showingPlcHdr/>
+        <w15:color w:val="000000"/>
+        <w:text w:multiLine="1"/>
+      </w:sdtPr>
+      <w:sdtContent>
+        <w:p>
+          <w:pPr>
+            <w:pStyle w:val="Invoerveld"/>
+            <w:rPr>
+              <w:lang w:val="nl-NL"/>
+            </w:rPr>
+          </w:pPr>
+          <w:r>
+            <w:rPr>
+              <w:rStyle w:val="Tekstvantijdelijkeaanduiding"/>
+              <w:lang w:val="nl-NL"/>
+            </w:rPr>
+            <w:t>Klik of tik om tekst in te voeren.</w:t>
+          </w:r>
+        </w:p>
+      </w:sdtContent>
+    </w:sdt>
+    <w:p>
+      <w:pPr>
+        <w:pStyle w:val="Kop3"/>
+      </w:pPr>
+      <w:r>
+        <w:t xml:space="preserve">Beschrijvende diagnose - door onderzoeker geobserveerde symptomen</w:t>
+      </w:r>
+    </w:p>
+    <w:sdt>
+      <w:sdtPr>
+        <w:alias w:val="Bespreking.Beschouwing.Beschrijvende diagnose - door onderzoeker geobserveerde symptomen"/>
+        <w:tag w:val="typ hier"/>
+        <w:id w:val="103855533"/>
+        <w:placeholder>
+          <w:docPart w:val="D13CDA7F83C4477B9378E193AD976918"/>
+        </w:placeholder>
+        <w:showingPlcHdr/>
+        <w15:color w:val="000000"/>
+        <w:text w:multiLine="1"/>
+      </w:sdtPr>
+      <w:sdtContent>
+        <w:p>
+          <w:pPr>
+            <w:pStyle w:val="Invoerveld"/>
+            <w:rPr>
+              <w:lang w:val="nl-NL"/>
+            </w:rPr>
+          </w:pPr>
+          <w:r>
+            <w:rPr>
+              <w:rStyle w:val="Tekstvantijdelijkeaanduiding"/>
+              <w:lang w:val="nl-NL"/>
+            </w:rPr>
+            <w:t>Klik of tik om tekst in te voeren.</w:t>
+          </w:r>
+        </w:p>
+      </w:sdtContent>
+    </w:sdt>
+    <w:p>
+      <w:pPr>
+        <w:pStyle w:val="Kop3"/>
+      </w:pPr>
+      <w:r>
+        <w:t xml:space="preserve">Beschrijvende diagnose - hypothese over het persoonlijkheidsfunctioneren</w:t>
+      </w:r>
+    </w:p>
+    <w:sdt>
+      <w:sdtPr>
+        <w:alias w:val="Bespreking.Beschouwing.Beschrijvende diagnose - hypothese over het persoonlijkheidsfunctioneren"/>
+        <w:tag w:val="typ hier"/>
+        <w:id w:val="103855533"/>
+        <w:placeholder>
+          <w:docPart w:val="D13CDA7F83C4477B9378E193AD976918"/>
+        </w:placeholder>
+        <w:showingPlcHdr/>
+        <w15:color w:val="000000"/>
+        <w:text w:multiLine="1"/>
+      </w:sdtPr>
+      <w:sdtContent>
+        <w:p>
+          <w:pPr>
+            <w:pStyle w:val="Invoerveld"/>
+            <w:rPr>
+              <w:lang w:val="nl-NL"/>
+            </w:rPr>
+          </w:pPr>
+          <w:r>
+            <w:rPr>
+              <w:rStyle w:val="Tekstvantijdelijkeaanduiding"/>
+              <w:lang w:val="nl-NL"/>
+            </w:rPr>
+            <w:t>Klik of tik om tekst in te voeren.</w:t>
+          </w:r>
+        </w:p>
+      </w:sdtContent>
+    </w:sdt>
+    <w:p>
+      <w:pPr>
+        <w:pStyle w:val="Kop3"/>
+      </w:pPr>
+      <w:r>
+        <w:t xml:space="preserve">Beschrijvende diagnose - hypothese over het toestandsbeeld</w:t>
+      </w:r>
+    </w:p>
+    <w:sdt>
+      <w:sdtPr>
+        <w:alias w:val="Bespreking.Beschouwing.Beschrijvende diagnose - hypothese over het toestandsbeeld"/>
+        <w:tag w:val="typ hier"/>
+        <w:id w:val="103855533"/>
+        <w:placeholder>
+          <w:docPart w:val="D13CDA7F83C4477B9378E193AD976918"/>
+        </w:placeholder>
+        <w:showingPlcHdr/>
+        <w15:color w:val="000000"/>
+        <w:text w:multiLine="1"/>
+      </w:sdtPr>
+      <w:sdtContent>
+        <w:p>
+          <w:pPr>
+            <w:pStyle w:val="Invoerveld"/>
+            <w:rPr>
+              <w:lang w:val="nl-NL"/>
+            </w:rPr>
+          </w:pPr>
+          <w:r>
+            <w:rPr>
+              <w:rStyle w:val="Tekstvantijdelijkeaanduiding"/>
+              <w:lang w:val="nl-NL"/>
+            </w:rPr>
+            <w:t>Klik of tik om tekst in te voeren.</w:t>
+          </w:r>
+        </w:p>
+      </w:sdtContent>
+    </w:sdt>
+    <w:p>
+      <w:pPr>
+        <w:pStyle w:val="Kop3"/>
+      </w:pPr>
+      <w:r>
+        <w:t xml:space="preserve">Beschrijvende diagnose - hypothese over beïnvloedende factoren</w:t>
+      </w:r>
+    </w:p>
+    <w:sdt>
+      <w:sdtPr>
+        <w:alias w:val="Bespreking.Beschouwing.Beschrijvende diagnose - hypothese over beïnvloedende factoren"/>
+        <w:tag w:val="typ hier"/>
+        <w:id w:val="103855533"/>
+        <w:placeholder>
+          <w:docPart w:val="D13CDA7F83C4477B9378E193AD976918"/>
+        </w:placeholder>
+        <w:showingPlcHdr/>
+        <w15:color w:val="000000"/>
+        <w:text w:multiLine="1"/>
+      </w:sdtPr>
+      <w:sdtContent>
+        <w:p>
+          <w:pPr>
+            <w:pStyle w:val="Invoerveld"/>
+            <w:rPr>
+              <w:lang w:val="nl-NL"/>
+            </w:rPr>
+          </w:pPr>
+          <w:r>
+            <w:rPr>
+              <w:rStyle w:val="Tekstvantijdelijkeaanduiding"/>
+              <w:lang w:val="nl-NL"/>
+            </w:rPr>
+            <w:t>Klik of tik om tekst in te voeren.</w:t>
+          </w:r>
+        </w:p>
+      </w:sdtContent>
+    </w:sdt>
+    <w:p>
+      <w:pPr>
+        <w:pStyle w:val="Kop3"/>
+      </w:pPr>
+      <w:r>
+        <w:t xml:space="preserve">Classificerende diagnose</w:t>
+      </w:r>
+    </w:p>
+    <w:sdt>
+      <w:sdtPr>
+        <w:alias w:val="Bespreking.Beschouwing.Classificerende diagnose"/>
+        <w:tag w:val="typ hier"/>
+        <w:id w:val="103855533"/>
+        <w:placeholder>
+          <w:docPart w:val="D13CDA7F83C4477B9378E193AD976918"/>
+        </w:placeholder>
+        <w:showingPlcHdr/>
+        <w15:color w:val="000000"/>
+        <w:text w:multiLine="1"/>
+      </w:sdtPr>
+      <w:sdtContent>
+        <w:p>
+          <w:pPr>
+            <w:pStyle w:val="Invoerveld"/>
+            <w:rPr>
+              <w:lang w:val="nl-NL"/>
+            </w:rPr>
+          </w:pPr>
+          <w:r>
+            <w:rPr>
+              <w:rStyle w:val="Tekstvantijdelijkeaanduiding"/>
+              <w:lang w:val="nl-NL"/>
+            </w:rPr>
+            <w:t>Klik of tik om tekst in te voeren.</w:t>
+          </w:r>
+        </w:p>
+      </w:sdtContent>
+    </w:sdt>
+    <w:p>
+      <w:pPr>
+        <w:pStyle w:val="Kop3"/>
+      </w:pPr>
+      <w:r>
+        <w:t xml:space="preserve">Differentiaal diagnose</w:t>
+      </w:r>
+    </w:p>
+    <w:sdt>
+      <w:sdtPr>
+        <w:alias w:val="Bespreking.Beschouwing.Differentiaal diagnose"/>
+        <w:tag w:val="typ hier"/>
+        <w:id w:val="103855533"/>
+        <w:placeholder>
+          <w:docPart w:val="D13CDA7F83C4477B9378E193AD976918"/>
+        </w:placeholder>
+        <w:showingPlcHdr/>
+        <w15:color w:val="000000"/>
+        <w:text w:multiLine="1"/>
+      </w:sdtPr>
+      <w:sdtContent>
+        <w:p>
+          <w:pPr>
+            <w:pStyle w:val="Invoerveld"/>
+            <w:rPr>
+              <w:lang w:val="nl-NL"/>
+            </w:rPr>
+          </w:pPr>
+          <w:r>
+            <w:rPr>
+              <w:rStyle w:val="Tekstvantijdelijkeaanduiding"/>
+              <w:lang w:val="nl-NL"/>
+            </w:rPr>
+            <w:t>Klik of tik om tekst in te voeren.</w:t>
+          </w:r>
+        </w:p>
+      </w:sdtContent>
+    </w:sdt>
+    <w:p>
+      <w:pPr>
+        <w:pStyle w:val="Kop3"/>
+      </w:pPr>
+      <w:r>
+        <w:t xml:space="preserve">Beperkingen in het functioneren</w:t>
+      </w:r>
+    </w:p>
+    <w:p>
+      <w:pPr>
+        <w:pStyle w:val="ParagraafToelichting"/>
+      </w:pPr>
+      <w:r>
+        <w:t xml:space="preserve">Toelichting</w:t>
+      </w:r>
+    </w:p>
+    <w:p>
+      <w:pPr>
+        <w:pStyle w:val="Inhoudtoelichting"/>
+      </w:pPr>
+      <w:r>
+        <mc:AlternateContent>
+          <mc:Choice Requires="wps">
+            <w:drawing>
+              <wp:inline distT="0" distB="0" distL="0" distR="0" wp14:anchorId="2DFB4C4C" wp14:editId="26204442">
+                <wp:extent cx="6372225" cy="377921"/>
+                <wp:effectExtent l="0" t="0" r="28575" b="27305"/>
+                <wp:docPr id="1014" name="Rechthoek: afgeronde hoeken 1"/>
+                <wp:cNvGraphicFramePr/>
+                <a:graphic xmlns:a="http://schemas.openxmlformats.org/drawingml/2006/main">
+                  <a:graphicData uri="http://schemas.microsoft.com/office/word/2010/wordprocessingShape">
+                    <wps:wsp>
+                      <wps:cNvSpPr/>
+                      <wps:spPr>
+                        <a:xfrm>
+                          <a:off x="0" y="0"/>
+                          <a:ext cx="6372225" cy="377921"/>
+                        </a:xfrm>
+                        <a:prstGeom prst="roundRect">
+                          <a:avLst>
+                            <a:gd name="adj" fmla="val 0"/>
+                          </a:avLst>
+                        </a:prstGeom>
+                        <a:solidFill>
+                          <a:srgbClr val="B9DFEB"/>
+                        </a:solidFill>
+                        <a:ln>
+                          <a:solidFill>
+                            <a:srgbClr val="90AEB7"/>
+                          </a:solidFill>
+                        </a:ln>
+                      </wps:spPr>
+                      <wps:style>
+                        <a:lnRef idx="2">
+                          <a:schemeClr val="accent1">
+                            <a:shade val="15000"/>
+                          </a:schemeClr>
+                        </a:lnRef>
+                        <a:fillRef idx="1">
+                          <a:schemeClr val="accent1"/>
+                        </a:fillRef>
+                        <a:effectRef idx="0">
+                          <a:schemeClr val="accent1"/>
+                        </a:effectRef>
+                        <a:fontRef idx="minor">
+                          <a:schemeClr val="lt1"/>
+                        </a:fontRef>
+                      </wps:style>
+                      <wps:txbx>
+                        <w:txbxContent>
+                          <w:p>
+                            <w:pPr>
+                              <w:pStyle w:val="Inhoudtoelichting"/>
+                            </w:pPr>
+                            <w:r>
+                              <w:t xml:space="preserve">Beschrijf hier op een feitelijke en objectiveerbare manier beperkingen in het psychisch functioneren als gevolg van de vastgestelde psychopathologie. Blijf hierbij binnen het eigen expertisegebied. Suggestie:</w:t>
+                            </w:r>
+                          </w:p>
+                          <w:p>
+                            <w:pPr>
+                              <w:pStyle w:val="Inhoudtoelichting"/>
+                            </w:pPr>
+                            <w:r>
+                              <w:t xml:space="preserve">Cognitieve beperkingen</w:t>
+                              <w:br/>
+                              <w:t xml:space="preserve">Ik heb tijdens mij onderzoek waargenomen dat ...</w:t>
+                              <w:br/>
+                              <w:t xml:space="preserve">Betrokkene heeft anamnestisch aangegeven beperkingen te ervaren op het gebied van ... </w:t>
+                              <w:br/>
+                              <w:t xml:space="preserve">Uit het dagverhaal en [OVERIGE INFORMATIE] blijkt wel/niet dat betrokkene beperkt is op het gebied van ...</w:t>
+                              <w:br/>
+                              <w:t xml:space="preserve">Ik vind het daarom geobjectiveerd dat betrokkene beperkt is op het gebied van [EIGEN WAARNEMINGEN] en ik vind het aannemelijk dat betrokkene beperkt is op het gebied van [HETGEEN BETROKKENE ZELF VERMELDT EN BLIJKT UIT DE COLLATERALE INFORMATIE]</w:t>
+                            </w:r>
+                          </w:p>
+                          <w:p>
+                            <w:pPr>
+                              <w:pStyle w:val="Inhoudtoelichting"/>
+                            </w:pPr>
+                            <w:r>
+                              <w:t xml:space="preserve">Affectieve beperkingen</w:t>
+                            </w:r>
+                          </w:p>
+                          <w:p>
+                            <w:pPr>
+                              <w:pStyle w:val="Inhoudtoelichting"/>
+                            </w:pPr>
+                            <w:r>
+                              <w:t xml:space="preserve">etc, etc...</w:t>
+                            </w:r>
+                          </w:p>
+                        </w:txbxContent>
+                      </wps:txbx>
+                      <wps:bodyPr rot="0" spcFirstLastPara="0" vertOverflow="overflow" horzOverflow="overflow" vert="horz" wrap="square" lIns="91440" tIns="45720" rIns="91440" bIns="45720" numCol="1" spcCol="0" rtlCol="0" fromWordArt="0" anchor="ctr" anchorCtr="0" forceAA="0" compatLnSpc="1">
+                        <a:prstTxWarp prst="textNoShape">
+                          <a:avLst/>
+                        </a:prstTxWarp>
+                        <a:spAutoFit/>
+                      </wps:bodyPr>
+                    </wps:wsp>
+                  </a:graphicData>
+                </a:graphic>
+              </wp:inline>
+            </w:drawing>
+          </mc:Choice>
+          <mc:Fallback>
+            <w:pict>
+              <v:roundrect w14:anchorId="2DFB4C4C" id="_x0000_s1027" style="width:501.75pt;height:29.75pt;visibility:visible;mso-wrap-style:square;mso-left-percent:-10001;mso-top-percent:-10001;mso-position-horizontal:absolute;mso-position-horizontal-relative:char;mso-position-vertical:absolute;mso-position-vertical-relative:line;mso-left-percent:-10001;mso-top-percent:-10001;v-text-anchor:middle" arcsize="0" o:gfxdata="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" fillcolor="#b9dfeb" strokecolor="#90aeb7" strokeweight="1.5pt">
+                <v:textbox style="mso-fit-shape-to-text:t">
+                  <w:txbxContent>
+                    <w:p>
+                      <w:pPr>
+                        <w:pStyle w:val="Inhoudtoelichting"/>
+                      </w:pPr>
+                      <w:r>
+                        <w:t xml:space="preserve">Beschrijf hier op een feitelijke en objectiveerbare manier beperkingen in het psychisch functioneren als gevolg van de vastgestelde psychopathologie. Blijf hierbij binnen het eigen expertisegebied. Suggestie:</w:t>
+                      </w:r>
+                    </w:p>
+                    <w:p>
+                      <w:pPr>
+                        <w:pStyle w:val="Inhoudtoelichting"/>
+                      </w:pPr>
+                      <w:r>
+                        <w:t xml:space="preserve">Cognitieve beperkingen</w:t>
+                        <w:br/>
+                        <w:t xml:space="preserve">Ik heb tijdens mij onderzoek waargenomen dat ...</w:t>
+                        <w:br/>
+                        <w:t xml:space="preserve">Betrokkene heeft anamnestisch aangegeven beperkingen te ervaren op het gebied van ... </w:t>
+                        <w:br/>
+                        <w:t xml:space="preserve">Uit het dagverhaal en [OVERIGE INFORMATIE] blijkt wel/niet dat betrokkene beperkt is op het gebied van ...</w:t>
+                        <w:br/>
+                        <w:t xml:space="preserve">Ik vind het daarom geobjectiveerd dat betrokkene beperkt is op het gebied van [EIGEN WAARNEMINGEN] en ik vind het aannemelijk dat betrokkene beperkt is op het gebied van [HETGEEN BETROKKENE ZELF VERMELDT EN BLIJKT UIT DE COLLATERALE INFORMATIE]</w:t>
+                      </w:r>
+                    </w:p>
+                    <w:p>
+                      <w:pPr>
+                        <w:pStyle w:val="Inhoudtoelichting"/>
+                      </w:pPr>
+                      <w:r>
+                        <w:t xml:space="preserve">Affectieve beperkingen</w:t>
+                      </w:r>
+                    </w:p>
+                    <w:p>
+                      <w:pPr>
+                        <w:pStyle w:val="Inhoudtoelichting"/>
+                      </w:pPr>
+                      <w:r>
+                        <w:t xml:space="preserve">etc, etc...</w:t>
+                      </w:r>
+                    </w:p>
+                  </w:txbxContent>
+                </v:textbox>
+                <w10:anchorlock/>
+              </v:roundrect>
+            </w:pict>
+          </mc:Fallback>
+        </mc:AlternateContent>
+      </w:r>
+    </w:p>
+    <w:p>
+      <w:pPr>
+        <w:pStyle w:val="Eindetoelichting"/>
+      </w:pPr>
+    </w:p>
+    <w:sdt>
+      <w:sdtPr>
+        <w:alias w:val="Bespreking.Beschouwing.Beperkingen in het functioneren"/>
+        <w:tag w:val="typ hier"/>
+        <w:id w:val="-1894804176"/>
+        <w:placeholder>
+          <w:docPart w:val="E0D0A80F824E4820A9B217398BE7E78E"/>
+        </w:placeholder>
+        <w:showingPlcHdr/>
+        <w15:color w:val="000000"/>
+        <w:text w:multiLine="1"/>
+      </w:sdtPr>
+      <w:sdtContent>
+        <w:p>
+          <w:pPr>
+            <w:pStyle w:val="Invoerveld"/>
+            <w:rPr>
+              <w:lang w:val="nl-NL"/>
+            </w:rPr>
+          </w:pPr>
+          <w:r>
+            <w:rPr>
+              <w:color w:val="747474" w:themeColor="background2" w:themeShade="80"/>
+              <w:lang w:val="nl-NL"/>
+            </w:rPr>
+            <w:t>Klik of tik om tekst in te voeren.</w:t>
+          </w:r>
+        </w:p>
+      </w:sdtContent>
+    </w:sdt>
+    <w:p>
+      <w:pPr>
+        <w:pStyle w:val="Kop3"/>
+      </w:pPr>
+      <w:r>
+        <w:t xml:space="preserve">Adviezen voor behandeling</w:t>
+      </w:r>
+    </w:p>
+    <w:p>
+      <w:pPr>
+        <w:pStyle w:val="ParagraafToelichting"/>
+      </w:pPr>
+      <w:r>
+        <w:t xml:space="preserve">Toelichting</w:t>
+      </w:r>
+    </w:p>
+    <w:p>
+      <w:pPr>
+        <w:pStyle w:val="Inhoudtoelichting"/>
+      </w:pPr>
+      <w:r>
+        <mc:AlternateContent>
+          <mc:Choice Requires="wps">
+            <w:drawing>
+              <wp:inline distT="0" distB="0" distL="0" distR="0" wp14:anchorId="2DFB4C4C" wp14:editId="26204442">
+                <wp:extent cx="6372225" cy="377921"/>
+                <wp:effectExtent l="0" t="0" r="28575" b="27305"/>
+                <wp:docPr id="1015" name="Rechthoek: afgeronde hoeken 1"/>
+                <wp:cNvGraphicFramePr/>
+                <a:graphic xmlns:a="http://schemas.openxmlformats.org/drawingml/2006/main">
+                  <a:graphicData uri="http://schemas.microsoft.com/office/word/2010/wordprocessingShape">
+                    <wps:wsp>
+                      <wps:cNvSpPr/>
+                      <wps:spPr>
+                        <a:xfrm>
+                          <a:off x="0" y="0"/>
+                          <a:ext cx="6372225" cy="377921"/>
+                        </a:xfrm>
+                        <a:prstGeom prst="roundRect">
+                          <a:avLst>
+                            <a:gd name="adj" fmla="val 0"/>
+                          </a:avLst>
+                        </a:prstGeom>
+                        <a:solidFill>
+                          <a:srgbClr val="B9DFEB"/>
+                        </a:solidFill>
+                        <a:ln>
+                          <a:solidFill>
+                            <a:srgbClr val="90AEB7"/>
+                          </a:solidFill>
+                        </a:ln>
+                      </wps:spPr>
+                      <wps:style>
+                        <a:lnRef idx="2">
+                          <a:schemeClr val="accent1">
+                            <a:shade val="15000"/>
+                          </a:schemeClr>
+                        </a:lnRef>
+                        <a:fillRef idx="1">
+                          <a:schemeClr val="accent1"/>
+                        </a:fillRef>
+                        <a:effectRef idx="0">
+                          <a:schemeClr val="accent1"/>
+                        </a:effectRef>
+                        <a:fontRef idx="minor">
+                          <a:schemeClr val="lt1"/>
+                        </a:fontRef>
+                      </wps:style>
+                      <wps:txbx>
+                        <w:txbxContent>
+                          <w:p>
+                            <w:pPr>
+                              <w:pStyle w:val="Inhoudtoelichting"/>
+                            </w:pPr>
+                            <w:r>
+                              <w:t xml:space="preserve">Wees hier voorzichtig. Een expertiseonderzoek is een hele andere context dan een intakegesprek binnen een indicatiestelling. Dat kun je ook gerust vermelden als de opdrachtgever een hele expliciete vraag over behandeling stelt. Beperk je in principe tot het wijzen op de betreffende richtlijn, tenzij er duidelijke argumenten zijn om dat niet te doen. Indien er een lopende behandeling is mogen we waar wel kritisch over zijn maar tegelijkertijd moeten we de huidige behandelaar (mits BIG registreerd) in het zadel laten zitten.</w:t>
+                            </w:r>
+                          </w:p>
+                        </w:txbxContent>
+                      </wps:txbx>
+                      <wps:bodyPr rot="0" spcFirstLastPara="0" vertOverflow="overflow" horzOverflow="overflow" vert="horz" wrap="square" lIns="91440" tIns="45720" rIns="91440" bIns="45720" numCol="1" spcCol="0" rtlCol="0" fromWordArt="0" anchor="ctr" anchorCtr="0" forceAA="0" compatLnSpc="1">
+                        <a:prstTxWarp prst="textNoShape">
+                          <a:avLst/>
+                        </a:prstTxWarp>
+                        <a:spAutoFit/>
+                      </wps:bodyPr>
+                    </wps:wsp>
+                  </a:graphicData>
+                </a:graphic>
+              </wp:inline>
+            </w:drawing>
+          </mc:Choice>
+          <mc:Fallback>
+            <w:pict>
+              <v:roundrect w14:anchorId="2DFB4C4C" id="_x0000_s1027" style="width:501.75pt;height:29.75pt;visibility:visible;mso-wrap-style:square;mso-left-percent:-10001;mso-top-percent:-10001;mso-position-horizontal:absolute;mso-position-horizontal-relative:char;mso-position-vertical:absolute;mso-position-vertical-relative:line;mso-left-percent:-10001;mso-top-percent:-10001;v-text-anchor:middle" arcsize="0" o:gfxdata="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" fillcolor="#b9dfeb" strokecolor="#90aeb7" strokeweight="1.5pt">
+                <v:textbox style="mso-fit-shape-to-text:t">
+                  <w:txbxContent>
+                    <w:p>
+                      <w:pPr>
+                        <w:pStyle w:val="Inhoudtoelichting"/>
+                      </w:pPr>
+                      <w:r>
+                        <w:t xml:space="preserve">Wees hier voorzichtig. Een expertiseonderzoek is een hele andere context dan een intakegesprek binnen een indicatiestelling. Dat kun je ook gerust vermelden als de opdrachtgever een hele expliciete vraag over behandeling stelt. Beperk je in principe tot het wijzen op de betreffende richtlijn, tenzij er duidelijke argumenten zijn om dat niet te doen. Indien er een lopende behandeling is mogen we waar wel kritisch over zijn maar tegelijkertijd moeten we de huidige behandelaar (mits BIG registreerd) in het zadel laten zitten.</w:t>
+                      </w:r>
+                    </w:p>
+                  </w:txbxContent>
+                </v:textbox>
+                <w10:anchorlock/>
+              </v:roundrect>
+            </w:pict>
+          </mc:Fallback>
+        </mc:AlternateContent>
+      </w:r>
+    </w:p>
+    <w:p>
+      <w:pPr>
+        <w:pStyle w:val="Eindetoelichting"/>
+      </w:pPr>
+    </w:p>
+    <w:sdt>
+      <w:sdtPr>
+        <w:alias w:val="Bespreking.Beschouwing.Adviezen voor behandeling"/>
+        <w:tag w:val="typ hier"/>
+        <w:id w:val="-1894804176"/>
+        <w:placeholder>
+          <w:docPart w:val="E0D0A80F824E4820A9B217398BE7E78E"/>
+        </w:placeholder>
+        <w:showingPlcHdr/>
+        <w15:color w:val="000000"/>
+        <w:text w:multiLine="1"/>
+      </w:sdtPr>
+      <w:sdtContent>
+        <w:p>
+          <w:pPr>
+            <w:pStyle w:val="Invoerveld"/>
+            <w:rPr>
+              <w:lang w:val="nl-NL"/>
+            </w:rPr>
+          </w:pPr>
+          <w:r>
+            <w:rPr>
+              <w:color w:val="747474" w:themeColor="background2" w:themeShade="80"/>
+              <w:lang w:val="nl-NL"/>
+            </w:rPr>
+            <w:t>Klik of tik om tekst in te voeren.</w:t>
+          </w:r>
+        </w:p>
+      </w:sdtContent>
+    </w:sdt>
+    <w:p>
+      <w:pPr>
+        <w:pStyle w:val="Kop3"/>
+      </w:pPr>
+      <w:r>
+        <w:t xml:space="preserve">Prognostische overwegingen</w:t>
+      </w:r>
+    </w:p>
+    <w:p>
+      <w:pPr>
+        <w:pStyle w:val="ParagraafToelichting"/>
+      </w:pPr>
+      <w:r>
+        <w:t xml:space="preserve">Toelichting</w:t>
+      </w:r>
+    </w:p>
+    <w:p>
+      <w:pPr>
+        <w:pStyle w:val="Inhoudtoelichting"/>
+      </w:pPr>
+      <w:r>
+        <mc:AlternateContent>
+          <mc:Choice Requires="wps">
+            <w:drawing>
+              <wp:inline distT="0" distB="0" distL="0" distR="0" wp14:anchorId="2DFB4C4C" wp14:editId="26204442">
+                <wp:extent cx="6372225" cy="377921"/>
+                <wp:effectExtent l="0" t="0" r="28575" b="27305"/>
+                <wp:docPr id="1016" name="Rechthoek: afgeronde hoeken 1"/>
+                <wp:cNvGraphicFramePr/>
+                <a:graphic xmlns:a="http://schemas.openxmlformats.org/drawingml/2006/main">
+                  <a:graphicData uri="http://schemas.microsoft.com/office/word/2010/wordprocessingShape">
+                    <wps:wsp>
+                      <wps:cNvSpPr/>
+                      <wps:spPr>
+                        <a:xfrm>
+                          <a:off x="0" y="0"/>
+                          <a:ext cx="6372225" cy="377921"/>
+                        </a:xfrm>
+                        <a:prstGeom prst="roundRect">
+                          <a:avLst>
+                            <a:gd name="adj" fmla="val 0"/>
+                          </a:avLst>
+                        </a:prstGeom>
+                        <a:solidFill>
+                          <a:srgbClr val="B9DFEB"/>
+                        </a:solidFill>
+                        <a:ln>
+                          <a:solidFill>
+                            <a:srgbClr val="90AEB7"/>
+                          </a:solidFill>
+                        </a:ln>
+                      </wps:spPr>
+                      <wps:style>
+                        <a:lnRef idx="2">
+                          <a:schemeClr val="accent1">
+                            <a:shade val="15000"/>
+                          </a:schemeClr>
+                        </a:lnRef>
+                        <a:fillRef idx="1">
+                          <a:schemeClr val="accent1"/>
+                        </a:fillRef>
+                        <a:effectRef idx="0">
+                          <a:schemeClr val="accent1"/>
+                        </a:effectRef>
+                        <a:fontRef idx="minor">
+                          <a:schemeClr val="lt1"/>
+                        </a:fontRef>
+                      </wps:style>
+                      <wps:txbx>
+                        <w:txbxContent>
+                          <w:p>
+                            <w:pPr>
+                              <w:pStyle w:val="Inhoudtoelichting"/>
+                            </w:pPr>
+                            <w:r>
+                              <w:t xml:space="preserve">Bespreek dit altijd systematisch. Begin met de meeste objectieve constateringen. Bespreek in ieder geval: </w:t>
+                            </w:r>
+                          </w:p>
+                          <w:p>
+                            <w:pPr>
+                              <w:pStyle w:val="Inhoudtoelichting"/>
+                            </w:pPr>
+                            <w:r>
+                              <w:t xml:space="preserve">De aard van de aandoening, is deze chronisch/episodisch/progressief of van voorbijgaande aard? (Indien een DSM-classificatie goed past bij de beschrijvende diagnostiek kan ook het betreffende hoofdstuk omtrent prognose uit de DSM-5-TR geraadpleegd worden) </w:t>
+                            </w:r>
+                          </w:p>
+                          <w:p>
+                            <w:pPr>
+                              <w:pStyle w:val="Inhoudtoelichting"/>
+                            </w:pPr>
+                            <w:r>
+                              <w:t xml:space="preserve">Of er sprake is van gebleken therapieresistentie, daar is sprake van als er meerdere adequate behandelingen zijn uitgevoerd zonder resultaat. Adequaat betekend de juiste behandeling én de juiste uitvoering van de behandeling. Dat is in principe de behandeling volgens de richtlijn maar beargumenteerd kan daar natuurlijk van worden afgeweken. </w:t>
+                            </w:r>
+                          </w:p>
+                          <w:p>
+                            <w:pPr>
+                              <w:pStyle w:val="Inhoudtoelichting"/>
+                            </w:pPr>
+                            <w:r>
+                              <w:t xml:space="preserve">Bespreek vervolgens andere bekende prognostische factoren: comorbiditeit, sociaal-maatschappelijke problematiek, middelenmisbruik etc. </w:t>
+                            </w:r>
+                          </w:p>
+                          <w:p>
+                            <w:pPr>
+                              <w:pStyle w:val="Inhoudtoelichting"/>
+                            </w:pPr>
+                            <w:r>
+                              <w:t xml:space="preserve">Het is voor de conclusie op dit punt het belangrijkst om aan te geven óf er nog significant herstel te verwachten is binnen welke termijn dit redelijkerwijs te verwachten is (denk in termijnen van halve jaren, niet maanden of weken) en of er terugval te verwachten is (zoals bij bipolariteit, verslaving)</w:t>
+                            </w:r>
+                          </w:p>
+                        </w:txbxContent>
+                      </wps:txbx>
+                      <wps:bodyPr rot="0" spcFirstLastPara="0" vertOverflow="overflow" horzOverflow="overflow" vert="horz" wrap="square" lIns="91440" tIns="45720" rIns="91440" bIns="45720" numCol="1" spcCol="0" rtlCol="0" fromWordArt="0" anchor="ctr" anchorCtr="0" forceAA="0" compatLnSpc="1">
+                        <a:prstTxWarp prst="textNoShape">
+                          <a:avLst/>
+                        </a:prstTxWarp>
+                        <a:spAutoFit/>
+                      </wps:bodyPr>
+                    </wps:wsp>
+                  </a:graphicData>
+                </a:graphic>
+              </wp:inline>
+            </w:drawing>
+          </mc:Choice>
+          <mc:Fallback>
+            <w:pict>
+              <v:roundrect w14:anchorId="2DFB4C4C" id="_x0000_s1027" style="width:501.75pt;height:29.75pt;visibility:visible;mso-wrap-style:square;mso-left-percent:-10001;mso-top-percent:-10001;mso-position-horizontal:absolute;mso-position-horizontal-relative:char;mso-position-vertical:absolute;mso-position-vertical-relative:line;mso-left-percent:-10001;mso-top-percent:-10001;v-text-anchor:middle" arcsize="0" o:gfxdata="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" fillcolor="#b9dfeb" strokecolor="#90aeb7" strokeweight="1.5pt">
+                <v:textbox style="mso-fit-shape-to-text:t">
+                  <w:txbxContent>
+                    <w:p>
+                      <w:pPr>
+                        <w:pStyle w:val="Inhoudtoelichting"/>
+                      </w:pPr>
+                      <w:r>
+                        <w:t xml:space="preserve">Bespreek dit altijd systematisch. Begin met de meeste objectieve constateringen. Bespreek in ieder geval: </w:t>
+                      </w:r>
+                    </w:p>
+                    <w:p>
+                      <w:pPr>
+                        <w:pStyle w:val="Inhoudtoelichting"/>
+                      </w:pPr>
+                      <w:r>
+                        <w:t xml:space="preserve">De aard van de aandoening, is deze chronisch/episodisch/progressief of van voorbijgaande aard? (Indien een DSM-classificatie goed past bij de beschrijvende diagnostiek kan ook het betreffende hoofdstuk omtrent prognose uit de DSM-5-TR geraadpleegd worden) </w:t>
+                      </w:r>
+                    </w:p>
+                    <w:p>
+                      <w:pPr>
+                        <w:pStyle w:val="Inhoudtoelichting"/>
+                      </w:pPr>
+                      <w:r>
+                        <w:t xml:space="preserve">Of er sprake is van gebleken therapieresistentie, daar is sprake van als er meerdere adequate behandelingen zijn uitgevoerd zonder resultaat. Adequaat betekend de juiste behandeling én de juiste uitvoering van de behandeling. Dat is in principe de behandeling volgens de richtlijn maar beargumenteerd kan daar natuurlijk van worden afgeweken. </w:t>
+                      </w:r>
+                    </w:p>
+                    <w:p>
+                      <w:pPr>
+                        <w:pStyle w:val="Inhoudtoelichting"/>
+                      </w:pPr>
+                      <w:r>
+                        <w:t xml:space="preserve">Bespreek vervolgens andere bekende prognostische factoren: comorbiditeit, sociaal-maatschappelijke problematiek, middelenmisbruik etc. </w:t>
+                      </w:r>
+                    </w:p>
+                    <w:p>
+                      <w:pPr>
+                        <w:pStyle w:val="Inhoudtoelichting"/>
+                      </w:pPr>
+                      <w:r>
+                        <w:t xml:space="preserve">Het is voor de conclusie op dit punt het belangrijkst om aan te geven óf er nog significant herstel te verwachten is binnen welke termijn dit redelijkerwijs te verwachten is (denk in termijnen van halve jaren, niet maanden of weken) en of er terugval te verwachten is (zoals bij bipolariteit, verslaving)</w:t>
+                      </w:r>
+                    </w:p>
+                  </w:txbxContent>
+                </v:textbox>
+                <w10:anchorlock/>
+              </v:roundrect>
+            </w:pict>
+          </mc:Fallback>
+        </mc:AlternateContent>
+      </w:r>
+    </w:p>
+    <w:p>
+      <w:pPr>
+        <w:pStyle w:val="Eindetoelichting"/>
+      </w:pPr>
+    </w:p>
+    <w:sdt>
+      <w:sdtPr>
+        <w:alias w:val="Bespreking.Beschouwing.Prognostische overwegingen"/>
+        <w:tag w:val="typ hier"/>
+        <w:id w:val="-1894804176"/>
+        <w:placeholder>
+          <w:docPart w:val="E0D0A80F824E4820A9B217398BE7E78E"/>
+        </w:placeholder>
+        <w:showingPlcHdr/>
+        <w15:color w:val="000000"/>
+        <w:text w:multiLine="1"/>
+      </w:sdtPr>
+      <w:sdtContent>
+        <w:p>
+          <w:pPr>
+            <w:pStyle w:val="Invoerveld"/>
+            <w:rPr>
+              <w:lang w:val="nl-NL"/>
+            </w:rPr>
+          </w:pPr>
+          <w:r>
+            <w:rPr>
+              <w:color w:val="747474" w:themeColor="background2" w:themeShade="80"/>
+              <w:lang w:val="nl-NL"/>
+            </w:rPr>
+            <w:t>Klik of tik om tekst in te voeren.</w:t>
+          </w:r>
+        </w:p>
+      </w:sdtContent>
+    </w:sdt>
+    <w:p>
+      <w:pPr>
+        <w:pStyle w:val="Kop3"/>
+      </w:pPr>
+      <w:r>
+        <w:t xml:space="preserve">Weging van de externe stukken</w:t>
+      </w:r>
+    </w:p>
+    <w:p>
+      <w:pPr>
+        <w:pStyle w:val="ParagraafToelichting"/>
+      </w:pPr>
+      <w:r>
+        <w:t xml:space="preserve">Toelichting</w:t>
+      </w:r>
+    </w:p>
+    <w:p>
+      <w:pPr>
+        <w:pStyle w:val="Inhoudtoelichting"/>
+      </w:pPr>
+      <w:r>
+        <mc:AlternateContent>
+          <mc:Choice Requires="wps">
+            <w:drawing>
+              <wp:inline distT="0" distB="0" distL="0" distR="0" wp14:anchorId="2DFB4C4C" wp14:editId="26204442">
+                <wp:extent cx="6372225" cy="377921"/>
+                <wp:effectExtent l="0" t="0" r="28575" b="27305"/>
+                <wp:docPr id="1017" name="Rechthoek: afgeronde hoeken 1"/>
+                <wp:cNvGraphicFramePr/>
+                <a:graphic xmlns:a="http://schemas.openxmlformats.org/drawingml/2006/main">
+                  <a:graphicData uri="http://schemas.microsoft.com/office/word/2010/wordprocessingShape">
+                    <wps:wsp>
+                      <wps:cNvSpPr/>
+                      <wps:spPr>
+                        <a:xfrm>
+                          <a:off x="0" y="0"/>
+                          <a:ext cx="6372225" cy="377921"/>
+                        </a:xfrm>
+                        <a:prstGeom prst="roundRect">
+                          <a:avLst>
+                            <a:gd name="adj" fmla="val 0"/>
+                          </a:avLst>
+                        </a:prstGeom>
+                        <a:solidFill>
+                          <a:srgbClr val="B9DFEB"/>
+                        </a:solidFill>
+                        <a:ln>
+                          <a:solidFill>
+                            <a:srgbClr val="90AEB7"/>
+                          </a:solidFill>
+                        </a:ln>
+                      </wps:spPr>
+                      <wps:style>
+                        <a:lnRef idx="2">
+                          <a:schemeClr val="accent1">
+                            <a:shade val="15000"/>
+                          </a:schemeClr>
+                        </a:lnRef>
+                        <a:fillRef idx="1">
+                          <a:schemeClr val="accent1"/>
+                        </a:fillRef>
+                        <a:effectRef idx="0">
+                          <a:schemeClr val="accent1"/>
+                        </a:effectRef>
+                        <a:fontRef idx="minor">
+                          <a:schemeClr val="lt1"/>
+                        </a:fontRef>
+                      </wps:style>
+                      <wps:txbx>
+                        <w:txbxContent>
+                          <w:p>
+                            <w:pPr>
+                              <w:pStyle w:val="Inhoudtoelichting"/>
+                            </w:pPr>
+                            <w:r>
+                              <w:t xml:space="preserve">Vat hier niet opnieuw de stukken samen en beschouw deze ook niet maar bespreek of de eigen bevindingen in lijn zijn met de bevindingen van eerdere GGZ-professionals. Maak het in ieder geval kenbaar als er grote afwijkingen zijn en probeer een verklaring te bieden. Als een verklaring niet geboden kan worden, bijvoorbeeld om dat de eigen behandelaar alleen een DSM-classificatie heeft gegeven en geen onderbouwing, zeg dat dan - het belangrijkste van deze paragraaf is het kenbaar maken van het gezien hebben van verschillen en het expliciet tonen van de bereidheid om daarover na te denken.</w:t>
+                            </w:r>
+                          </w:p>
+                        </w:txbxContent>
+                      </wps:txbx>
+                      <wps:bodyPr rot="0" spcFirstLastPara="0" vertOverflow="overflow" horzOverflow="overflow" vert="horz" wrap="square" lIns="91440" tIns="45720" rIns="91440" bIns="45720" numCol="1" spcCol="0" rtlCol="0" fromWordArt="0" anchor="ctr" anchorCtr="0" forceAA="0" compatLnSpc="1">
+                        <a:prstTxWarp prst="textNoShape">
+                          <a:avLst/>
+                        </a:prstTxWarp>
+                        <a:spAutoFit/>
+                      </wps:bodyPr>
+                    </wps:wsp>
+                  </a:graphicData>
+                </a:graphic>
+              </wp:inline>
+            </w:drawing>
+          </mc:Choice>
+          <mc:Fallback>
+            <w:pict>
+              <v:roundrect w14:anchorId="2DFB4C4C" id="_x0000_s1027" style="width:501.75pt;height:29.75pt;visibility:visible;mso-wrap-style:square;mso-left-percent:-10001;mso-top-percent:-10001;mso-position-horizontal:absolute;mso-position-horizontal-relative:char;mso-position-vertical:absolute;mso-position-vertical-relative:line;mso-left-percent:-10001;mso-top-percent:-10001;v-text-anchor:middle" arcsize="0" o:gfxdata="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" fillcolor="#b9dfeb" strokecolor="#90aeb7" strokeweight="1.5pt">
+                <v:textbox style="mso-fit-shape-to-text:t">
+                  <w:txbxContent>
+                    <w:p>
+                      <w:pPr>
+                        <w:pStyle w:val="Inhoudtoelichting"/>
+                      </w:pPr>
+                      <w:r>
+                        <w:t xml:space="preserve">Vat hier niet opnieuw de stukken samen en beschouw deze ook niet maar bespreek of de eigen bevindingen in lijn zijn met de bevindingen van eerdere GGZ-professionals. Maak het in ieder geval kenbaar als er grote afwijkingen zijn en probeer een verklaring te bieden. Als een verklaring niet geboden kan worden, bijvoorbeeld om dat de eigen behandelaar alleen een DSM-classificatie heeft gegeven en geen onderbouwing, zeg dat dan - het belangrijkste van deze paragraaf is het kenbaar maken van het gezien hebben van verschillen en het expliciet tonen van de bereidheid om daarover na te denken.</w:t>
+                      </w:r>
+                    </w:p>
+                  </w:txbxContent>
+                </v:textbox>
+                <w10:anchorlock/>
+              </v:roundrect>
+            </w:pict>
+          </mc:Fallback>
+        </mc:AlternateContent>
+      </w:r>
+    </w:p>
+    <w:p>
+      <w:pPr>
+        <w:pStyle w:val="Eindetoelichting"/>
+      </w:pPr>
+    </w:p>
+    <w:sdt>
+      <w:sdtPr>
+        <w:alias w:val="Bespreking.Beschouwing.Weging van de externe stukken"/>
+        <w:tag w:val="typ hier"/>
+        <w:id w:val="-1894804176"/>
+        <w:placeholder>
+          <w:docPart w:val="E0D0A80F824E4820A9B217398BE7E78E"/>
+        </w:placeholder>
+        <w:showingPlcHdr/>
+        <w15:color w:val="000000"/>
+        <w:text w:multiLine="1"/>
+      </w:sdtPr>
+      <w:sdtContent>
+        <w:p>
+          <w:pPr>
+            <w:pStyle w:val="Invoerveld"/>
+            <w:rPr>
+              <w:lang w:val="nl-NL"/>
+            </w:rPr>
+          </w:pPr>
+          <w:r>
+            <w:rPr>
+              <w:color w:val="747474" w:themeColor="background2" w:themeShade="80"/>
+              <w:lang w:val="nl-NL"/>
+            </w:rPr>
+            <w:t>Klik of tik om tekst in te voeren.</w:t>
+          </w:r>
+        </w:p>
+      </w:sdtContent>
+    </w:sdt>
+    <w:p>
+      <w:pPr>
+        <w:pStyle w:val="Kop2"/>
+      </w:pPr>
+      <w:bookmarkStart w:id="1" w:name="_Toc198502594"/>
+      <w:r>
+        <w:t xml:space="preserve">DSM-5-TR</w:t>
+      </w:r>
+      <w:bookmarkEnd w:id="1"/>
+    </w:p>
+    <w:sdt>
+      <w:sdtPr>
+        <w:alias w:val="Bespreking DSM-5-TR"/>
+        <w:tag w:val="typ hier"/>
+        <w:id w:val="306984197"/>
+        <w:placeholder>
+          <w:docPart w:val="EC50AACC616344F6A72BDABE78747E86"/>
+        </w:placeholder>
+        <w:showingPlcHdr/>
+        <w15:color w:val="000000"/>
+        <w:text w:multiLine="1"/>
+      </w:sdtPr>
+      <w:sdtContent>
+        <w:p>
+          <w:pPr>
+            <w:pStyle w:val="Invoerveld"/>
+            <w:rPr>
+              <w:lang w:val="nl-NL"/>
+            </w:rPr>
+          </w:pPr>
+          <w:r>
+            <w:rPr>
+              <w:rStyle w:val="Tekstvantijdelijkeaanduiding"/>
+              <w:lang w:val="nl-NL"/>
+            </w:rPr>
+            <w:t>Klik of tik om tekst in te voeren.</w:t>
+          </w:r>
+        </w:p>
+      </w:sdtContent>
+    </w:sdt>
+    <w:p>
+      <w:pPr>
+        <w:pStyle w:val="Kop2"/>
+      </w:pPr>
+      <w:bookmarkStart w:id="1" w:name="_Toc198502594"/>
+      <w:r>
+        <w:t xml:space="preserve">Conclusie</w:t>
+      </w:r>
+      <w:bookmarkEnd w:id="1"/>
+    </w:p>
+    <w:p>
+      <w:pPr>
+        <w:pStyle w:val="ParagraafToelichting"/>
+      </w:pPr>
+      <w:r>
+        <w:t>Toelichting</w:t>
+      </w:r>
+    </w:p>
+    <w:p>
+      <w:pPr>
+        <w:pStyle w:val="Inhoudtoelichting"/>
+      </w:pPr>
+      <w:r>
+        <mc:AlternateContent>
+          <mc:Choice Requires="wps">
+            <w:drawing>
+              <wp:inline distT="0" distB="0" distL="0" distR="0" wp14:anchorId="5ED27FE0" wp14:editId="3B8B307F">
+                <wp:extent cx="6419850" cy="704850"/>
+                <wp:effectExtent l="0" t="0" r="19050" b="12700"/>
+                <wp:docPr id="1018" name="Rechthoek: afgeronde hoeken 1"/>
+                <wp:cNvGraphicFramePr/>
+                <a:graphic xmlns:a="http://schemas.openxmlformats.org/drawingml/2006/main">
+                  <a:graphicData uri="http://schemas.microsoft.com/office/word/2010/wordprocessingShape">
+                    <wps:wsp>
+                      <wps:cNvSpPr/>
+                      <wps:spPr>
+                        <a:xfrm>
+                          <a:off x="685800" y="3028950"/>
+                          <a:ext cx="6419850" cy="704850"/>
+                        </a:xfrm>
+                        <a:prstGeom prst="roundRect">
+                          <a:avLst>
+                            <a:gd name="adj" fmla="val 0"/>
+                          </a:avLst>
+                        </a:prstGeom>
+                        <a:solidFill>
+                          <a:srgbClr val="B9DFEB"/>
+                        </a:solidFill>
+                        <a:ln>
+                          <a:solidFill>
+                            <a:srgbClr val="90AEB7"/>
+                          </a:solidFill>
+                        </a:ln>
+                      </wps:spPr>
+                      <wps:style>
+                        <a:lnRef idx="2">
+                          <a:schemeClr val="accent1">
+                            <a:shade val="15000"/>
+                          </a:schemeClr>
+                        </a:lnRef>
+                        <a:fillRef idx="1">
+                          <a:schemeClr val="accent1"/>
+                        </a:fillRef>
+                        <a:effectRef idx="0">
+                          <a:schemeClr val="accent1"/>
+                        </a:effectRef>
+                        <a:fontRef idx="minor">
+                          <a:schemeClr val="lt1"/>
+                        </a:fontRef>
+                      </wps:style>
+                      <wps:txbx>
+                        <w:txbxContent>
+                          <w:p>
+                            <w:pPr>
+                              <w:pStyle w:val="Inhoudtoelichting"/>
+                            </w:pPr>
+                            <w:r>
+                              <w:t xml:space="preserve">De beantwoording van de vraagstelling volgt op logische wijze uit de conclusie. De gevolgtrekkingen uit de beschouwing zijn de bron van de conclusie. De conclusie vermeldt dus de gevolgtrekkingen die relevant zijn voor de beantwoording van de vraagstelling. De conclusie bevat geen (herhaling van de) samenvatting of uitgebreide voorbeelden en nuanceringen tenzij dit echt strikt noodzakelijk is voor een juist interpretatie van de gevolgtrekking. Evenmin bevat de conclusie gevolgtrekkingen die niet terug te vinden en onderbouwd zijn in de beschouwing.</w:t>
+                            </w:r>
+                          </w:p>
+                        </w:txbxContent>
+                      </wps:txbx>
+                      <wps:bodyPr rot="0" spcFirstLastPara="0" vertOverflow="overflow" horzOverflow="overflow" vert="horz" wrap="square" lIns="91440" tIns="45720" rIns="91440" bIns="45720" numCol="1" spcCol="0" rtlCol="0" fromWordArt="0" anchor="ctr" anchorCtr="0" forceAA="0" compatLnSpc="1">
+                        <a:prstTxWarp prst="textNoShape">
+                          <a:avLst/>
+                        </a:prstTxWarp>
+                        <a:spAutoFit/>
+                      </wps:bodyPr>
+                    </wps:wsp>
+                  </a:graphicData>
+                </a:graphic>
+              </wp:inline>
+            </w:drawing>
+          </mc:Choice>
+          <mc:Fallback>
+            <w:pict>
+              <v:roundrect w14:anchorId="5ED27FE0" id="Rechthoek: afgeronde hoeken 1" o:spid="_x0000_s1026" style="width:505.5pt;height:55.5pt;visibility:visible;mso-wrap-style:square;mso-left-percent:-10001;mso-top-percent:-10001;mso-position-horizontal:absolute;mso-position-horizontal-relative:char;mso-position-vertical:absolute;mso-position-vertical-relative:line;mso-left-percent:-10001;mso-top-percent:-10001;v-text-anchor:middle" arcsize="0" o:gfxdata="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" fillcolor="#b9dfeb" strokecolor="#90aeb7" strokeweight="1.5pt">
+                <v:textbox style="mso-fit-shape-to-text:t">
+                  <w:txbxContent>
+                    <w:p>
+                      <w:pPr>
+                        <w:pStyle w:val="Inhoudtoelichting"/>
+                      </w:pPr>
+                      <w:r>
+                        <w:t xml:space="preserve">De beantwoording van de vraagstelling volgt op logische wijze uit de conclusie. De gevolgtrekkingen uit de beschouwing zijn de bron van de conclusie. De conclusie vermeldt dus de gevolgtrekkingen die relevant zijn voor de beantwoording van de vraagstelling. De conclusie bevat geen (herhaling van de) samenvatting of uitgebreide voorbeelden en nuanceringen tenzij dit echt strikt noodzakelijk is voor een juist interpretatie van de gevolgtrekking. Evenmin bevat de conclusie gevolgtrekkingen die niet terug te vinden en onderbouwd zijn in de beschouwing.</w:t>
+                      </w:r>
+                    </w:p>
+                  </w:txbxContent>
+                </v:textbox>
+                <w10:anchorlock/>
+              </v:roundrect>
+            </w:pict>
+          </mc:Fallback>
+        </mc:AlternateContent>
+      </w:r>
+    </w:p>
+    <w:p>
+      <w:pPr>
+        <w:pStyle w:val="Eindetoelichting"/>
+      </w:pPr>
+    </w:p>
+    <w:sdt>
+      <w:sdtPr>
+        <w:alias w:val="Bespreking.Conclusie"/>
+        <w:tag w:val="typ hier"/>
+        <w:id w:val="-1504202597"/>
+        <w:placeholder>
+          <w:docPart w:val="E892C569E710450192BD24BB45888AB3"/>
+        </w:placeholder>
+        <w:showingPlcHdr/>
+        <w15:color w:val="000000"/>
+        <w:text w:multiLine="1"/>
+      </w:sdtPr>
+      <w:sdtContent>
+        <w:p>
+          <w:pPr>
+            <w:pStyle w:val="Invoerveld"/>
+            <w:rPr>
+              <w:lang w:val="nl-NL"/>
+            </w:rPr>
+          </w:pPr>
+          <w:r>
+            <w:rPr>
+              <w:rStyle w:val="Tekstvantijdelijkeaanduiding"/>
+              <w:lang w:val="nl-NL"/>
+            </w:rPr>
+            <w:t>Klik of tik om tekst in te voeren.</w:t>
+          </w:r>
+        </w:p>
+      </w:sdtContent>
+    </w:sdt>
+    <w:p>
+      <w:pPr>
+        <w:pStyle w:val="Kop1"/>
+      </w:pPr>
+      <w:bookmarkStart w:id="0" w:name="_Toc198502593"/>
+      <w:r>
+        <w:lastRenderedPageBreak/>
+        <w:t xml:space="preserve">Beantwoording vraagstelling</w:t>
+      </w:r>
+      <w:bookmarkEnd w:id="0"/>
+    </w:p>
+    <w:p>
+      <w:pPr>
+        <w:pStyle w:val="Kop2"/>
+      </w:pPr>
+      <w:bookmarkStart w:id="1" w:name="_Toc198502594"/>
+      <w:r>
+        <w:t xml:space="preserve">Vraagstelling</w:t>
+      </w:r>
+      <w:bookmarkEnd w:id="1"/>
+    </w:p>
+    <w:p>
+      <w:pPr>
+        <w:pStyle w:val="ParagraafToelichting"/>
+      </w:pPr>
+      <w:r>
+        <w:t>Toelichting</w:t>
+      </w:r>
+    </w:p>
+    <w:p>
+      <w:pPr>
+        <w:pStyle w:val="Inhoudtoelichting"/>
+      </w:pPr>
+      <w:r>
+        <mc:AlternateContent>
+          <mc:Choice Requires="wps">
+            <w:drawing>
+              <wp:inline distT="0" distB="0" distL="0" distR="0" wp14:anchorId="5ED27FE0" wp14:editId="3B8B307F">
+                <wp:extent cx="6419850" cy="704850"/>
+                <wp:effectExtent l="0" t="0" r="19050" b="12700"/>
+                <wp:docPr id="1019" name="Rechthoek: afgeronde hoeken 1"/>
                 <wp:cNvGraphicFramePr/>
                 <a:graphic xmlns:a="http://schemas.openxmlformats.org/drawingml/2006/main">
                   <a:graphicData uri="http://schemas.microsoft.com/office/word/2010/wordprocessingShape">
@@ -5332,10 +7209,12 @@
     </w:sdt>
     <w:p/>
     <w:sectPr>
-      <w:headerReference w:type="default" r:id="rId13"/>
-      <w:footerReference w:type="default" r:id="rId14"/>
-      <w:headerReference w:type="first" r:id="rId15"/>
-      <w:footerReference w:type="first" r:id="rId16"/>
+      <w:headerReference w:type="even" r:id="rId13"/>
+      <w:headerReference w:type="default" r:id="rId14"/>
+      <w:footerReference w:type="even" r:id="rId15"/>
+      <w:footerReference w:type="default" r:id="rId16"/>
+      <w:headerReference w:type="first" r:id="rId17"/>
+      <w:footerReference w:type="first" r:id="rId18"/>
       <w:pgSz w:w="11906" w:h="16838"/>
       <w:pgMar w:top="1440" w:right="1077" w:bottom="1440" w:left="1077" w:header="283" w:footer="0" w:gutter="0"/>
       <w:cols w:space="708"/>
@@ -5379,6 +7258,16 @@
 </file>
 
 <file path=word/footer1.xml><?xml version="1.0" encoding="utf-8"?>
+<w:ftr xmlns:wpc="http://schemas.microsoft.com/office/word/2010/wordprocessingCanvas" xmlns:cx="http://schemas.microsoft.com/office/drawing/2014/chartex" xmlns:cx1="http://schemas.microsoft.com/office/drawing/2015/9/8/chartex" xmlns:cx2="http://schemas.microsoft.com/office/drawing/2015/10/21/chartex" xmlns:cx3="http://schemas.microsoft.com/office/drawing/2016/5/9/chartex" xmlns:cx4="http://schemas.microsoft.com/office/drawing/2016/5/10/chartex" xmlns:cx5="http://schemas.microsoft.com/office/drawing/2016/5/11/chartex" xmlns:cx6="http://schemas.microsoft.com/office/drawing/2016/5/12/chartex" xmlns:cx7="http://schemas.microsoft.com/office/drawing/2016/5/13/chartex" xmlns:cx8="http://schemas.microsoft.com/office/drawing/2016/5/14/chartex" xmlns:mc="http://schemas.openxmlformats.org/markup-compatibility/2006" xmlns:aink="http://schemas.microsoft.com/office/drawing/2016/ink" xmlns:am3d="http://schemas.microsoft.com/office/drawing/2017/model3d" xmlns:o="urn:schemas-microsoft-com:office:office" xmlns:oel="http://schemas.microsoft.com/office/2019/extlst" xmlns:r="http://schemas.openxmlformats.org/officeDocument/2006/relationships" xmlns:m="http://schemas.openxmlformats.org/officeDocument/2006/math" xmlns:v="urn:schemas-microsoft-com:vml" xmlns:wp14="http://schemas.microsoft.com/office/word/2010/wordprocessingDrawing" xmlns:wp="http://schemas.openxmlformats.org/drawingml/2006/wordprocessingDrawing" xmlns:w10="urn:schemas-microsoft-com:office:word" xmlns:w="http://schemas.openxmlformats.org/wordprocessingml/2006/main" xmlns:w14="http://schemas.microsoft.com/office/word/2010/wordml" xmlns:w15="http://schemas.microsoft.com/office/word/2012/wordml" xmlns:w16cex="http://schemas.microsoft.com/office/word/2018/wordml/cex" xmlns:w16cid="http://schemas.microsoft.com/office/word/2016/wordml/cid" xmlns:w16="http://schemas.microsoft.com/office/word/2018/wordml" xmlns:w16du="http://schemas.microsoft.com/office/word/2023/wordml/word16du" xmlns:w16sdtdh="http://schemas.microsoft.com/office/word/2020/wordml/sdtdatahash" xmlns:w16sdtfl="http://schemas.microsoft.com/office/word/2024/wordml/sdtformatlock" xmlns:w16se="http://schemas.microsoft.com/office/word/2015/wordml/symex" xmlns:wpg="http://schemas.microsoft.com/office/word/2010/wordprocessingGroup" xmlns:wpi="http://schemas.microsoft.com/office/word/2010/wordprocessingInk" xmlns:wne="http://schemas.microsoft.com/office/word/2006/wordml" xmlns:wps="http://schemas.microsoft.com/office/word/2010/wordprocessingShape" mc:Ignorable="w14 w15 w16se w16cid w16 w16cex w16sdtdh w16sdtfl w16du wp14">
+  <w:p>
+    <w:pPr>
+      <w:pStyle w:val="Voettekst"/>
+    </w:pPr>
+  </w:p>
+</w:ftr>
+</file>
+
+<file path=word/footer2.xml><?xml version="1.0" encoding="utf-8"?>
 <w:ftr xmlns:wpc="http://schemas.microsoft.com/office/word/2010/wordprocessingCanvas" xmlns:cx="http://schemas.microsoft.com/office/drawing/2014/chartex" xmlns:cx1="http://schemas.microsoft.com/office/drawing/2015/9/8/chartex" xmlns:cx2="http://schemas.microsoft.com/office/drawing/2015/10/21/chartex" xmlns:cx3="http://schemas.microsoft.com/office/drawing/2016/5/9/chartex" xmlns:cx4="http://schemas.microsoft.com/office/drawing/2016/5/10/chartex" xmlns:cx5="http://schemas.microsoft.com/office/drawing/2016/5/11/chartex" xmlns:cx6="http://schemas.microsoft.com/office/drawing/2016/5/12/chartex" xmlns:cx7="http://schemas.microsoft.com/office/drawing/2016/5/13/chartex" xmlns:cx8="http://schemas.microsoft.com/office/drawing/2016/5/14/chartex" xmlns:mc="http://schemas.openxmlformats.org/markup-compatibility/2006" xmlns:aink="http://schemas.microsoft.com/office/drawing/2016/ink" xmlns:am3d="http://schemas.microsoft.com/office/drawing/2017/model3d" xmlns:o="urn:schemas-microsoft-com:office:office" xmlns:oel="http://schemas.microsoft.com/office/2019/extlst" xmlns:r="http://schemas.openxmlformats.org/officeDocument/2006/relationships" xmlns:m="http://schemas.openxmlformats.org/officeDocument/2006/math" xmlns:v="urn:schemas-microsoft-com:vml" xmlns:wp14="http://schemas.microsoft.com/office/word/2010/wordprocessingDrawing" xmlns:wp="http://schemas.openxmlformats.org/drawingml/2006/wordprocessingDrawing" xmlns:w10="urn:schemas-microsoft-com:office:word" xmlns:w="http://schemas.openxmlformats.org/wordprocessingml/2006/main" xmlns:w14="http://schemas.microsoft.com/office/word/2010/wordml" xmlns:w15="http://schemas.microsoft.com/office/word/2012/wordml" xmlns:w16cex="http://schemas.microsoft.com/office/word/2018/wordml/cex" xmlns:w16cid="http://schemas.microsoft.com/office/word/2016/wordml/cid" xmlns:w16="http://schemas.microsoft.com/office/word/2018/wordml" xmlns:w16du="http://schemas.microsoft.com/office/word/2023/wordml/word16du" xmlns:w16sdtdh="http://schemas.microsoft.com/office/word/2020/wordml/sdtdatahash" xmlns:w16sdtfl="http://schemas.microsoft.com/office/word/2024/wordml/sdtformatlock" xmlns:w16se="http://schemas.microsoft.com/office/word/2015/wordml/symex" xmlns:wpg="http://schemas.microsoft.com/office/word/2010/wordprocessingGroup" xmlns:wpi="http://schemas.microsoft.com/office/word/2010/wordprocessingInk" xmlns:wne="http://schemas.microsoft.com/office/word/2006/wordml" xmlns:wps="http://schemas.microsoft.com/office/word/2010/wordprocessingShape" mc:Ignorable="w14 w15 w16se w16cid w16 w16cex w16sdtdh w16sdtfl w16du wp14">
   <w:tbl>
     <w:tblPr>
@@ -5471,7 +7360,7 @@
 </w:ftr>
 </file>
 
-<file path=word/footer2.xml><?xml version="1.0" encoding="utf-8"?>
+<file path=word/footer3.xml><?xml version="1.0" encoding="utf-8"?>
 <w:ftr xmlns:wpc="http://schemas.microsoft.com/office/word/2010/wordprocessingCanvas" xmlns:cx="http://schemas.microsoft.com/office/drawing/2014/chartex" xmlns:cx1="http://schemas.microsoft.com/office/drawing/2015/9/8/chartex" xmlns:cx2="http://schemas.microsoft.com/office/drawing/2015/10/21/chartex" xmlns:cx3="http://schemas.microsoft.com/office/drawing/2016/5/9/chartex" xmlns:cx4="http://schemas.microsoft.com/office/drawing/2016/5/10/chartex" xmlns:cx5="http://schemas.microsoft.com/office/drawing/2016/5/11/chartex" xmlns:cx6="http://schemas.microsoft.com/office/drawing/2016/5/12/chartex" xmlns:cx7="http://schemas.microsoft.com/office/drawing/2016/5/13/chartex" xmlns:cx8="http://schemas.microsoft.com/office/drawing/2016/5/14/chartex" xmlns:mc="http://schemas.openxmlformats.org/markup-compatibility/2006" xmlns:aink="http://schemas.microsoft.com/office/drawing/2016/ink" xmlns:am3d="http://schemas.microsoft.com/office/drawing/2017/model3d" xmlns:o="urn:schemas-microsoft-com:office:office" xmlns:oel="http://schemas.microsoft.com/office/2019/extlst" xmlns:r="http://schemas.openxmlformats.org/officeDocument/2006/relationships" xmlns:m="http://schemas.openxmlformats.org/officeDocument/2006/math" xmlns:v="urn:schemas-microsoft-com:vml" xmlns:wp14="http://schemas.microsoft.com/office/word/2010/wordprocessingDrawing" xmlns:wp="http://schemas.openxmlformats.org/drawingml/2006/wordprocessingDrawing" xmlns:w10="urn:schemas-microsoft-com:office:word" xmlns:w="http://schemas.openxmlformats.org/wordprocessingml/2006/main" xmlns:w14="http://schemas.microsoft.com/office/word/2010/wordml" xmlns:w15="http://schemas.microsoft.com/office/word/2012/wordml" xmlns:w16cex="http://schemas.microsoft.com/office/word/2018/wordml/cex" xmlns:w16cid="http://schemas.microsoft.com/office/word/2016/wordml/cid" xmlns:w16="http://schemas.microsoft.com/office/word/2018/wordml" xmlns:w16du="http://schemas.microsoft.com/office/word/2023/wordml/word16du" xmlns:w16sdtdh="http://schemas.microsoft.com/office/word/2020/wordml/sdtdatahash" xmlns:w16sdtfl="http://schemas.microsoft.com/office/word/2024/wordml/sdtformatlock" xmlns:w16se="http://schemas.microsoft.com/office/word/2015/wordml/symex" xmlns:wpg="http://schemas.microsoft.com/office/word/2010/wordprocessingGroup" xmlns:wpi="http://schemas.microsoft.com/office/word/2010/wordprocessingInk" xmlns:wne="http://schemas.microsoft.com/office/word/2006/wordml" xmlns:wps="http://schemas.microsoft.com/office/word/2010/wordprocessingShape" mc:Ignorable="w14 w15 w16se w16cid w16 w16cex w16sdtdh w16sdtfl w16du wp14">
   <w:tbl>
     <w:tblPr>
@@ -5710,6 +7599,16 @@
 </file>
 
 <file path=word/header1.xml><?xml version="1.0" encoding="utf-8"?>
+<w:hdr xmlns:wpc="http://schemas.microsoft.com/office/word/2010/wordprocessingCanvas" xmlns:cx="http://schemas.microsoft.com/office/drawing/2014/chartex" xmlns:cx1="http://schemas.microsoft.com/office/drawing/2015/9/8/chartex" xmlns:cx2="http://schemas.microsoft.com/office/drawing/2015/10/21/chartex" xmlns:cx3="http://schemas.microsoft.com/office/drawing/2016/5/9/chartex" xmlns:cx4="http://schemas.microsoft.com/office/drawing/2016/5/10/chartex" xmlns:cx5="http://schemas.microsoft.com/office/drawing/2016/5/11/chartex" xmlns:cx6="http://schemas.microsoft.com/office/drawing/2016/5/12/chartex" xmlns:cx7="http://schemas.microsoft.com/office/drawing/2016/5/13/chartex" xmlns:cx8="http://schemas.microsoft.com/office/drawing/2016/5/14/chartex" xmlns:mc="http://schemas.openxmlformats.org/markup-compatibility/2006" xmlns:aink="http://schemas.microsoft.com/office/drawing/2016/ink" xmlns:am3d="http://schemas.microsoft.com/office/drawing/2017/model3d" xmlns:o="urn:schemas-microsoft-com:office:office" xmlns:oel="http://schemas.microsoft.com/office/2019/extlst" xmlns:r="http://schemas.openxmlformats.org/officeDocument/2006/relationships" xmlns:m="http://schemas.openxmlformats.org/officeDocument/2006/math" xmlns:v="urn:schemas-microsoft-com:vml" xmlns:wp14="http://schemas.microsoft.com/office/word/2010/wordprocessingDrawing" xmlns:wp="http://schemas.openxmlformats.org/drawingml/2006/wordprocessingDrawing" xmlns:w10="urn:schemas-microsoft-com:office:word" xmlns:w="http://schemas.openxmlformats.org/wordprocessingml/2006/main" xmlns:w14="http://schemas.microsoft.com/office/word/2010/wordml" xmlns:w15="http://schemas.microsoft.com/office/word/2012/wordml" xmlns:w16cex="http://schemas.microsoft.com/office/word/2018/wordml/cex" xmlns:w16cid="http://schemas.microsoft.com/office/word/2016/wordml/cid" xmlns:w16="http://schemas.microsoft.com/office/word/2018/wordml" xmlns:w16du="http://schemas.microsoft.com/office/word/2023/wordml/word16du" xmlns:w16sdtdh="http://schemas.microsoft.com/office/word/2020/wordml/sdtdatahash" xmlns:w16sdtfl="http://schemas.microsoft.com/office/word/2024/wordml/sdtformatlock" xmlns:w16se="http://schemas.microsoft.com/office/word/2015/wordml/symex" xmlns:wpg="http://schemas.microsoft.com/office/word/2010/wordprocessingGroup" xmlns:wpi="http://schemas.microsoft.com/office/word/2010/wordprocessingInk" xmlns:wne="http://schemas.microsoft.com/office/word/2006/wordml" xmlns:wps="http://schemas.microsoft.com/office/word/2010/wordprocessingShape" mc:Ignorable="w14 w15 w16se w16cid w16 w16cex w16sdtdh w16sdtfl w16du wp14">
+  <w:p>
+    <w:pPr>
+      <w:pStyle w:val="Koptekst"/>
+    </w:pPr>
+  </w:p>
+</w:hdr>
+</file>
+
+<file path=word/header2.xml><?xml version="1.0" encoding="utf-8"?>
 <w:hdr xmlns:wpc="http://schemas.microsoft.com/office/word/2010/wordprocessingCanvas" xmlns:cx="http://schemas.microsoft.com/office/drawing/2014/chartex" xmlns:cx1="http://schemas.microsoft.com/office/drawing/2015/9/8/chartex" xmlns:cx2="http://schemas.microsoft.com/office/drawing/2015/10/21/chartex" xmlns:cx3="http://schemas.microsoft.com/office/drawing/2016/5/9/chartex" xmlns:cx4="http://schemas.microsoft.com/office/drawing/2016/5/10/chartex" xmlns:cx5="http://schemas.microsoft.com/office/drawing/2016/5/11/chartex" xmlns:cx6="http://schemas.microsoft.com/office/drawing/2016/5/12/chartex" xmlns:cx7="http://schemas.microsoft.com/office/drawing/2016/5/13/chartex" xmlns:cx8="http://schemas.microsoft.com/office/drawing/2016/5/14/chartex" xmlns:mc="http://schemas.openxmlformats.org/markup-compatibility/2006" xmlns:aink="http://schemas.microsoft.com/office/drawing/2016/ink" xmlns:am3d="http://schemas.microsoft.com/office/drawing/2017/model3d" xmlns:o="urn:schemas-microsoft-com:office:office" xmlns:oel="http://schemas.microsoft.com/office/2019/extlst" xmlns:r="http://schemas.openxmlformats.org/officeDocument/2006/relationships" xmlns:m="http://schemas.openxmlformats.org/officeDocument/2006/math" xmlns:v="urn:schemas-microsoft-com:vml" xmlns:wp14="http://schemas.microsoft.com/office/word/2010/wordprocessingDrawing" xmlns:wp="http://schemas.openxmlformats.org/drawingml/2006/wordprocessingDrawing" xmlns:w10="urn:schemas-microsoft-com:office:word" xmlns:w="http://schemas.openxmlformats.org/wordprocessingml/2006/main" xmlns:w14="http://schemas.microsoft.com/office/word/2010/wordml" xmlns:w15="http://schemas.microsoft.com/office/word/2012/wordml" xmlns:w16cex="http://schemas.microsoft.com/office/word/2018/wordml/cex" xmlns:w16cid="http://schemas.microsoft.com/office/word/2016/wordml/cid" xmlns:w16="http://schemas.microsoft.com/office/word/2018/wordml" xmlns:w16du="http://schemas.microsoft.com/office/word/2023/wordml/word16du" xmlns:w16sdtdh="http://schemas.microsoft.com/office/word/2020/wordml/sdtdatahash" xmlns:w16sdtfl="http://schemas.microsoft.com/office/word/2024/wordml/sdtformatlock" xmlns:w16se="http://schemas.microsoft.com/office/word/2015/wordml/symex" xmlns:wpg="http://schemas.microsoft.com/office/word/2010/wordprocessingGroup" xmlns:wpi="http://schemas.microsoft.com/office/word/2010/wordprocessingInk" xmlns:wne="http://schemas.microsoft.com/office/word/2006/wordml" xmlns:wps="http://schemas.microsoft.com/office/word/2010/wordprocessingShape" mc:Ignorable="w14 w15 w16se w16cid w16 w16cex w16sdtdh w16sdtfl w16du wp14">
   <w:tbl>
     <w:tblPr>
@@ -5830,8 +7729,14 @@
         <w:p>
           <w:pPr>
             <w:pStyle w:val="HeaderFooterTekst"/>
-          </w:pPr>
-          <w:r>
+            <w:rPr>
+              <w:highlight w:val="yellow"/>
+            </w:rPr>
+          </w:pPr>
+          <w:r>
+            <w:rPr>
+              <w:highlight w:val="yellow"/>
+            </w:rPr>
             <w:t xml:space="preserve">Psychiatrische rapportage AOV</w:t>
           </w:r>
         </w:p>
@@ -5847,12 +7752,16 @@
             <w:rPr>
               <w:sz w:val="18"/>
               <w:szCs w:val="18"/>
+              <w:highlight w:val="yellow"/>
             </w:rPr>
           </w:pPr>
         </w:p>
       </w:tc>
       <w:sdt>
         <w:sdtPr>
+          <w:rPr>
+            <w:highlight w:val="yellow"/>
+          </w:rPr>
           <w:alias w:val="Betrokkene_Naam"/>
           <w:tag w:val="Betrokkene_Naam"/>
           <w:id w:val="99536948"/>
@@ -5870,8 +7779,14 @@
             <w:p>
               <w:pPr>
                 <w:pStyle w:val="HeaderFooterTekst"/>
+                <w:rPr>
+                  <w:highlight w:val="yellow"/>
+                </w:rPr>
               </w:pPr>
               <w:r>
+                <w:rPr>
+                  <w:highlight w:val="yellow"/>
+                </w:rPr>
                 <w:t>[Betrokkene_Naam]</w:t>
               </w:r>
             </w:p>
@@ -5944,8 +7859,14 @@
         <w:p>
           <w:pPr>
             <w:pStyle w:val="HeaderFooterTekst"/>
-          </w:pPr>
-          <w:r>
+            <w:rPr>
+              <w:highlight w:val="yellow"/>
+            </w:rPr>
+          </w:pPr>
+          <w:r>
+            <w:rPr>
+              <w:highlight w:val="yellow"/>
+            </w:rPr>
             <w:t xml:space="preserve">Subtitel</w:t>
           </w:r>
         </w:p>
@@ -5961,6 +7882,7 @@
             <w:rPr>
               <w:sz w:val="18"/>
               <w:szCs w:val="18"/>
+              <w:highlight w:val="yellow"/>
             </w:rPr>
           </w:pPr>
         </w:p>
@@ -5972,12 +7894,21 @@
         <w:p>
           <w:pPr>
             <w:pStyle w:val="HeaderFooterTekst"/>
-          </w:pPr>
-          <w:r>
+            <w:rPr>
+              <w:highlight w:val="yellow"/>
+            </w:rPr>
+          </w:pPr>
+          <w:r>
+            <w:rPr>
+              <w:highlight w:val="yellow"/>
+            </w:rPr>
             <w:t xml:space="preserve">Geboortedatum: </w:t>
           </w:r>
           <w:sdt>
             <w:sdtPr>
+              <w:rPr>
+                <w:highlight w:val="yellow"/>
+              </w:rPr>
               <w:alias w:val="Betrokkene_Geboortedatum"/>
               <w:tag w:val="Betrokkene_Geboortedatum"/>
               <w:id w:val="1422911710"/>
@@ -5993,6 +7924,7 @@
                 <w:rPr>
                   <w:rStyle w:val="Tekstvantijdelijkeaanduiding"/>
                   <w:color w:val="404040" w:themeColor="text1" w:themeTint="BF"/>
+                  <w:highlight w:val="yellow"/>
                 </w:rPr>
                 <w:t>[Betrokkene_Geboortedatum]</w:t>
               </w:r>
@@ -6058,6 +7990,9 @@
       </w:tc>
       <w:sdt>
         <w:sdtPr>
+          <w:rPr>
+            <w:highlight w:val="yellow"/>
+          </w:rPr>
           <w:alias w:val="Opdrachtgever_Naam"/>
           <w:tag w:val="Opdrachtgever_Naam"/>
           <w:id w:val="137538547"/>
@@ -6076,11 +8011,15 @@
             <w:p>
               <w:pPr>
                 <w:pStyle w:val="HeaderFooterTekst"/>
+                <w:rPr>
+                  <w:highlight w:val="yellow"/>
+                </w:rPr>
               </w:pPr>
               <w:r>
                 <w:rPr>
                   <w:rStyle w:val="Tekstvantijdelijkeaanduiding"/>
                   <w:color w:val="404040" w:themeColor="text1" w:themeTint="BF"/>
+                  <w:highlight w:val="yellow"/>
                 </w:rPr>
                 <w:t>[Opdrachtgever_Naam]</w:t>
               </w:r>
@@ -6099,6 +8038,7 @@
             <w:rPr>
               <w:sz w:val="18"/>
               <w:szCs w:val="18"/>
+              <w:highlight w:val="yellow"/>
             </w:rPr>
           </w:pPr>
         </w:p>
@@ -6110,12 +8050,21 @@
         <w:p>
           <w:pPr>
             <w:pStyle w:val="HeaderFooterTekst"/>
-          </w:pPr>
-          <w:r>
+            <w:rPr>
+              <w:highlight w:val="yellow"/>
+            </w:rPr>
+          </w:pPr>
+          <w:r>
+            <w:rPr>
+              <w:highlight w:val="yellow"/>
+            </w:rPr>
             <w:t xml:space="preserve">Woonplaats: </w:t>
           </w:r>
           <w:sdt>
             <w:sdtPr>
+              <w:rPr>
+                <w:highlight w:val="yellow"/>
+              </w:rPr>
               <w:alias w:val="Betrokkene_Woonplaats"/>
               <w:tag w:val="Betrokkene_Woonplaats"/>
               <w:id w:val="190974130"/>
@@ -6131,6 +8080,7 @@
                 <w:rPr>
                   <w:rStyle w:val="Tekstvantijdelijkeaanduiding"/>
                   <w:color w:val="404040" w:themeColor="text1" w:themeTint="BF"/>
+                  <w:highlight w:val="yellow"/>
                 </w:rPr>
                 <w:t>[Betrokkene_Woonplaats]</w:t>
               </w:r>
@@ -6192,6 +8142,9 @@
       </w:tc>
       <w:sdt>
         <w:sdtPr>
+          <w:rPr>
+            <w:highlight w:val="yellow"/>
+          </w:rPr>
           <w:alias w:val="Opdrachtgever_Kenmerk"/>
           <w:tag w:val="Opdrachtgever_Kenmerk"/>
           <w:id w:val="-746573821"/>
@@ -6210,11 +8163,15 @@
             <w:p>
               <w:pPr>
                 <w:pStyle w:val="HeaderFooterTekst"/>
+                <w:rPr>
+                  <w:highlight w:val="yellow"/>
+                </w:rPr>
               </w:pPr>
               <w:r>
                 <w:rPr>
                   <w:rStyle w:val="Tekstvantijdelijkeaanduiding"/>
                   <w:color w:val="404040" w:themeColor="text1" w:themeTint="BF"/>
+                  <w:highlight w:val="yellow"/>
                 </w:rPr>
                 <w:t>[Opdrachtgever_Kenmerk]</w:t>
               </w:r>
@@ -6232,6 +8189,7 @@
             <w:jc w:val="right"/>
             <w:rPr>
               <w:szCs w:val="20"/>
+              <w:highlight w:val="yellow"/>
             </w:rPr>
           </w:pPr>
         </w:p>
@@ -6246,6 +8204,7 @@
             <w:jc w:val="right"/>
             <w:rPr>
               <w:szCs w:val="20"/>
+              <w:highlight w:val="yellow"/>
             </w:rPr>
           </w:pPr>
         </w:p>
@@ -6382,7 +8341,7 @@
 </w:hdr>
 </file>
 
-<file path=word/header2.xml><?xml version="1.0" encoding="utf-8"?>
+<file path=word/header3.xml><?xml version="1.0" encoding="utf-8"?>
 <w:hdr xmlns:wpc="http://schemas.microsoft.com/office/word/2010/wordprocessingCanvas" xmlns:cx="http://schemas.microsoft.com/office/drawing/2014/chartex" xmlns:cx1="http://schemas.microsoft.com/office/drawing/2015/9/8/chartex" xmlns:cx2="http://schemas.microsoft.com/office/drawing/2015/10/21/chartex" xmlns:cx3="http://schemas.microsoft.com/office/drawing/2016/5/9/chartex" xmlns:cx4="http://schemas.microsoft.com/office/drawing/2016/5/10/chartex" xmlns:cx5="http://schemas.microsoft.com/office/drawing/2016/5/11/chartex" xmlns:cx6="http://schemas.microsoft.com/office/drawing/2016/5/12/chartex" xmlns:cx7="http://schemas.microsoft.com/office/drawing/2016/5/13/chartex" xmlns:cx8="http://schemas.microsoft.com/office/drawing/2016/5/14/chartex" xmlns:mc="http://schemas.openxmlformats.org/markup-compatibility/2006" xmlns:aink="http://schemas.microsoft.com/office/drawing/2016/ink" xmlns:am3d="http://schemas.microsoft.com/office/drawing/2017/model3d" xmlns:o="urn:schemas-microsoft-com:office:office" xmlns:oel="http://schemas.microsoft.com/office/2019/extlst" xmlns:r="http://schemas.openxmlformats.org/officeDocument/2006/relationships" xmlns:m="http://schemas.openxmlformats.org/officeDocument/2006/math" xmlns:v="urn:schemas-microsoft-com:vml" xmlns:wp14="http://schemas.microsoft.com/office/word/2010/wordprocessingDrawing" xmlns:wp="http://schemas.openxmlformats.org/drawingml/2006/wordprocessingDrawing" xmlns:w10="urn:schemas-microsoft-com:office:word" xmlns:w="http://schemas.openxmlformats.org/wordprocessingml/2006/main" xmlns:w14="http://schemas.microsoft.com/office/word/2010/wordml" xmlns:w15="http://schemas.microsoft.com/office/word/2012/wordml" xmlns:w16cex="http://schemas.microsoft.com/office/word/2018/wordml/cex" xmlns:w16cid="http://schemas.microsoft.com/office/word/2016/wordml/cid" xmlns:w16="http://schemas.microsoft.com/office/word/2018/wordml" xmlns:w16du="http://schemas.microsoft.com/office/word/2023/wordml/word16du" xmlns:w16sdtdh="http://schemas.microsoft.com/office/word/2020/wordml/sdtdatahash" xmlns:w16sdtfl="http://schemas.microsoft.com/office/word/2024/wordml/sdtformatlock" xmlns:w16se="http://schemas.microsoft.com/office/word/2015/wordml/symex" xmlns:wpg="http://schemas.microsoft.com/office/word/2010/wordprocessingGroup" xmlns:wpi="http://schemas.microsoft.com/office/word/2010/wordprocessingInk" xmlns:wne="http://schemas.microsoft.com/office/word/2006/wordml" xmlns:wps="http://schemas.microsoft.com/office/word/2010/wordprocessingShape" mc:Ignorable="w14 w15 w16se w16cid w16 w16cex w16sdtdh w16sdtfl w16du wp14">
   <w:p>
     <w:pPr>
@@ -8970,6 +10929,35 @@
         </w:p>
       </w:docPartBody>
     </w:docPart>
+    <w:docPart>
+      <w:docPartPr>
+        <w:name w:val="84DC43629EF7438DADFC46938AE30B98"/>
+        <w:category>
+          <w:name w:val="Algemeen"/>
+          <w:gallery w:val="placeholder"/>
+        </w:category>
+        <w:types>
+          <w:type w:val="bbPlcHdr"/>
+        </w:types>
+        <w:behaviors>
+          <w:behavior w:val="content"/>
+        </w:behaviors>
+        <w:guid w:val="{2BA9A404-C90C-4F86-8F9A-B18BA45AA25F}"/>
+      </w:docPartPr>
+      <w:docPartBody>
+        <w:p>
+          <w:pPr>
+            <w:pStyle w:val="84DC43629EF7438DADFC46938AE30B98"/>
+          </w:pPr>
+          <w:r>
+            <w:rPr>
+              <w:rStyle w:val="Tekstvantijdelijkeaanduiding"/>
+            </w:rPr>
+            <w:t>Klik of tik om tekst in te voeren.</w:t>
+          </w:r>
+        </w:p>
+      </w:docPartBody>
+    </w:docPart>
   </w:docParts>
 </w:glossaryDocument>
 </file>
@@ -9046,8 +11034,11 @@
   <w:rsids>
     <w:rsidRoot w:val="00946BE0"/>
     <w:rsid w:val="00022CC0"/>
+    <w:rsid w:val="0002700A"/>
     <w:rsid w:val="00057EF1"/>
     <w:rsid w:val="000806DA"/>
+    <w:rsid w:val="0009360A"/>
+    <w:rsid w:val="000A14AF"/>
     <w:rsid w:val="000B14E3"/>
     <w:rsid w:val="000F5D36"/>
     <w:rsid w:val="00143E72"/>
@@ -9062,6 +11053,7 @@
     <w:rsid w:val="001D4E95"/>
     <w:rsid w:val="00201E48"/>
     <w:rsid w:val="00216C57"/>
+    <w:rsid w:val="0025003B"/>
     <w:rsid w:val="00267698"/>
     <w:rsid w:val="0029712D"/>
     <w:rsid w:val="002B748B"/>
@@ -9084,6 +11076,7 @@
     <w:rsid w:val="004915BF"/>
     <w:rsid w:val="00495F8E"/>
     <w:rsid w:val="004C78A7"/>
+    <w:rsid w:val="004D0EC5"/>
     <w:rsid w:val="00503BF8"/>
     <w:rsid w:val="00507AC9"/>
     <w:rsid w:val="00543517"/>
@@ -9138,8 +11131,10 @@
     <w:rsid w:val="00B054E1"/>
     <w:rsid w:val="00B16DC7"/>
     <w:rsid w:val="00B32C16"/>
+    <w:rsid w:val="00B60419"/>
     <w:rsid w:val="00B72BAA"/>
     <w:rsid w:val="00B81773"/>
+    <w:rsid w:val="00B81DF0"/>
     <w:rsid w:val="00B843D8"/>
     <w:rsid w:val="00B8655A"/>
     <w:rsid w:val="00B87D37"/>
@@ -9151,6 +11146,7 @@
     <w:rsid w:val="00BF6322"/>
     <w:rsid w:val="00BF6A60"/>
     <w:rsid w:val="00C315A9"/>
+    <w:rsid w:val="00C37263"/>
     <w:rsid w:val="00C600A2"/>
     <w:rsid w:val="00C74494"/>
     <w:rsid w:val="00C941D3"/>
@@ -9651,7 +11647,7 @@
     <w:basedOn w:val="Standaardalinea-lettertype"/>
     <w:uiPriority w:val="99"/>
     <w:semiHidden/>
-    <w:rsid w:val="0029712D"/>
+    <w:rsid w:val="00B60419"/>
     <w:rPr>
       <w:color w:val="808080"/>
     </w:rPr>
@@ -9701,6 +11697,10 @@
   <w:style w:type="paragraph" w:customStyle="1" w:styleId="E892C569E710450192BD24BB45888AB3">
     <w:name w:val="E892C569E710450192BD24BB45888AB3"/>
     <w:rsid w:val="0029712D"/>
+  </w:style>
+  <w:style w:type="paragraph" w:customStyle="1" w:styleId="84DC43629EF7438DADFC46938AE30B98">
+    <w:name w:val="84DC43629EF7438DADFC46938AE30B98"/>
+    <w:rsid w:val="00B60419"/>
   </w:style>
 </w:styles>
 </file>
@@ -10031,12 +12031,42 @@
 </file>
 
 <file path=customXml/item1.xml><?xml version="1.0" encoding="utf-8"?>
-<?mso-contentType ?>
-<FormTemplates xmlns="http://schemas.microsoft.com/sharepoint/v3/contenttype/forms">
-  <Display>DocumentLibraryForm</Display>
-  <Edit>DocumentLibraryForm</Edit>
-  <New>DocumentLibraryForm</New>
-</FormTemplates>
+<p:properties xmlns:p="http://schemas.microsoft.com/office/2006/metadata/properties" xmlns:xsi="http://www.w3.org/2001/XMLSchema-instance" xmlns:pc="http://schemas.microsoft.com/office/infopath/2007/PartnerControls">
+  <documentManagement>
+    <Entiteitgegevens_Bedrijfsnaam xmlns="178c1688-9eb7-42ea-926c-b681325ee185" xsi:nil="true"/>
+    <Entiteitgegevens_Website xmlns="178c1688-9eb7-42ea-926c-b681325ee185" xsi:nil="true"/>
+    <Opdrachtgever_Kenmerk xmlns="178c1688-9eb7-42ea-926c-b681325ee185" xsi:nil="true"/>
+    <Entiteitgegevens_Postcode_Post xmlns="178c1688-9eb7-42ea-926c-b681325ee185" xsi:nil="true"/>
+    <Deskundige_Functie xmlns="178c1688-9eb7-42ea-926c-b681325ee185" xsi:nil="true"/>
+    <Traject xmlns="b99b497c-52f1-47e7-b5b4-82d97100fa84" xsi:nil="true"/>
+    <TaxCatchAll xmlns="b99b497c-52f1-47e7-b5b4-82d97100fa84" xsi:nil="true"/>
+    <Entiteitgegevens_Postcode_Bezoek xmlns="178c1688-9eb7-42ea-926c-b681325ee185" xsi:nil="true"/>
+    <Bedrijfsnaam xmlns="b99b497c-52f1-47e7-b5b4-82d97100fa84" xsi:nil="true"/>
+    <Entiteitgegevens_Plaats_Post xmlns="178c1688-9eb7-42ea-926c-b681325ee185" xsi:nil="true"/>
+    <Entiteitgegevens_Telefoon xmlns="178c1688-9eb7-42ea-926c-b681325ee185" xsi:nil="true"/>
+    <Entiteitgegevens_Adres_Bezoek xmlns="178c1688-9eb7-42ea-926c-b681325ee185" xsi:nil="true"/>
+    <Rapport_Datum xmlns="178c1688-9eb7-42ea-926c-b681325ee185" xsi:nil="true"/>
+    <Betrokkene_Woonplaats xmlns="178c1688-9eb7-42ea-926c-b681325ee185" xsi:nil="true"/>
+    <lcf76f155ced4ddcb4097134ff3c332f xmlns="178c1688-9eb7-42ea-926c-b681325ee185">
+      <Terms xmlns="http://schemas.microsoft.com/office/infopath/2007/PartnerControls"/>
+    </lcf76f155ced4ddcb4097134ff3c332f>
+    <Entiteitgegevens_Email xmlns="178c1688-9eb7-42ea-926c-b681325ee185" xsi:nil="true"/>
+    <Opdrachtgever_MedischBevoegde xmlns="178c1688-9eb7-42ea-926c-b681325ee185" xsi:nil="true"/>
+    <Entiteitgegevens_KVK xmlns="178c1688-9eb7-42ea-926c-b681325ee185" xsi:nil="true"/>
+    <Entiteitgegevens_Plaats_Bezoek xmlns="178c1688-9eb7-42ea-926c-b681325ee185" xsi:nil="true"/>
+    <Rapport_Versie xmlns="178c1688-9eb7-42ea-926c-b681325ee185" xsi:nil="true"/>
+    <Rapport_Productnaam xmlns="178c1688-9eb7-42ea-926c-b681325ee185" xsi:nil="true"/>
+    <Deskundige_BIG xmlns="178c1688-9eb7-42ea-926c-b681325ee185" xsi:nil="true"/>
+    <Opdrachtgever_Naam xmlns="178c1688-9eb7-42ea-926c-b681325ee185" xsi:nil="true"/>
+    <Deskundige_AGB xmlns="178c1688-9eb7-42ea-926c-b681325ee185" xsi:nil="true"/>
+    <Opdrachtgever_Contactpersoon xmlns="178c1688-9eb7-42ea-926c-b681325ee185" xsi:nil="true"/>
+    <Entiteitgegevens_Adres_Post xmlns="178c1688-9eb7-42ea-926c-b681325ee185" xsi:nil="true"/>
+    <Rapport_Kenmerk xmlns="178c1688-9eb7-42ea-926c-b681325ee185" xsi:nil="true"/>
+    <Betrokkene_Geboortedatum xmlns="178c1688-9eb7-42ea-926c-b681325ee185" xsi:nil="true"/>
+    <Betrokkene_Naam xmlns="178c1688-9eb7-42ea-926c-b681325ee185">[Betrokkene_Naam]</Betrokkene_Naam>
+    <Deskundige_Naam xmlns="178c1688-9eb7-42ea-926c-b681325ee185" xsi:nil="true"/>
+  </documentManagement>
+</p:properties>
 </file>
 
 <file path=customXml/item2.xml><?xml version="1.0" encoding="utf-8"?>
@@ -10405,42 +12435,12 @@
 </file>
 
 <file path=customXml/item3.xml><?xml version="1.0" encoding="utf-8"?>
-<p:properties xmlns:p="http://schemas.microsoft.com/office/2006/metadata/properties" xmlns:xsi="http://www.w3.org/2001/XMLSchema-instance" xmlns:pc="http://schemas.microsoft.com/office/infopath/2007/PartnerControls">
-  <documentManagement>
-    <Entiteitgegevens_Bedrijfsnaam xmlns="178c1688-9eb7-42ea-926c-b681325ee185" xsi:nil="true"/>
-    <Entiteitgegevens_Website xmlns="178c1688-9eb7-42ea-926c-b681325ee185" xsi:nil="true"/>
-    <Opdrachtgever_Kenmerk xmlns="178c1688-9eb7-42ea-926c-b681325ee185" xsi:nil="true"/>
-    <Entiteitgegevens_Postcode_Post xmlns="178c1688-9eb7-42ea-926c-b681325ee185" xsi:nil="true"/>
-    <Deskundige_Functie xmlns="178c1688-9eb7-42ea-926c-b681325ee185" xsi:nil="true"/>
-    <Traject xmlns="b99b497c-52f1-47e7-b5b4-82d97100fa84" xsi:nil="true"/>
-    <TaxCatchAll xmlns="b99b497c-52f1-47e7-b5b4-82d97100fa84" xsi:nil="true"/>
-    <Entiteitgegevens_Postcode_Bezoek xmlns="178c1688-9eb7-42ea-926c-b681325ee185" xsi:nil="true"/>
-    <Bedrijfsnaam xmlns="b99b497c-52f1-47e7-b5b4-82d97100fa84" xsi:nil="true"/>
-    <Entiteitgegevens_Plaats_Post xmlns="178c1688-9eb7-42ea-926c-b681325ee185" xsi:nil="true"/>
-    <Entiteitgegevens_Telefoon xmlns="178c1688-9eb7-42ea-926c-b681325ee185" xsi:nil="true"/>
-    <Entiteitgegevens_Adres_Bezoek xmlns="178c1688-9eb7-42ea-926c-b681325ee185" xsi:nil="true"/>
-    <Rapport_Datum xmlns="178c1688-9eb7-42ea-926c-b681325ee185" xsi:nil="true"/>
-    <Betrokkene_Woonplaats xmlns="178c1688-9eb7-42ea-926c-b681325ee185" xsi:nil="true"/>
-    <lcf76f155ced4ddcb4097134ff3c332f xmlns="178c1688-9eb7-42ea-926c-b681325ee185">
-      <Terms xmlns="http://schemas.microsoft.com/office/infopath/2007/PartnerControls"/>
-    </lcf76f155ced4ddcb4097134ff3c332f>
-    <Entiteitgegevens_Email xmlns="178c1688-9eb7-42ea-926c-b681325ee185" xsi:nil="true"/>
-    <Opdrachtgever_MedischBevoegde xmlns="178c1688-9eb7-42ea-926c-b681325ee185" xsi:nil="true"/>
-    <Entiteitgegevens_KVK xmlns="178c1688-9eb7-42ea-926c-b681325ee185" xsi:nil="true"/>
-    <Entiteitgegevens_Plaats_Bezoek xmlns="178c1688-9eb7-42ea-926c-b681325ee185" xsi:nil="true"/>
-    <Rapport_Versie xmlns="178c1688-9eb7-42ea-926c-b681325ee185" xsi:nil="true"/>
-    <Rapport_Productnaam xmlns="178c1688-9eb7-42ea-926c-b681325ee185" xsi:nil="true"/>
-    <Deskundige_BIG xmlns="178c1688-9eb7-42ea-926c-b681325ee185" xsi:nil="true"/>
-    <Opdrachtgever_Naam xmlns="178c1688-9eb7-42ea-926c-b681325ee185" xsi:nil="true"/>
-    <Deskundige_AGB xmlns="178c1688-9eb7-42ea-926c-b681325ee185" xsi:nil="true"/>
-    <Opdrachtgever_Contactpersoon xmlns="178c1688-9eb7-42ea-926c-b681325ee185" xsi:nil="true"/>
-    <Entiteitgegevens_Adres_Post xmlns="178c1688-9eb7-42ea-926c-b681325ee185" xsi:nil="true"/>
-    <Rapport_Kenmerk xmlns="178c1688-9eb7-42ea-926c-b681325ee185" xsi:nil="true"/>
-    <Betrokkene_Geboortedatum xmlns="178c1688-9eb7-42ea-926c-b681325ee185" xsi:nil="true"/>
-    <Betrokkene_Naam xmlns="178c1688-9eb7-42ea-926c-b681325ee185">[Betrokkene_Naam]</Betrokkene_Naam>
-    <Deskundige_Naam xmlns="178c1688-9eb7-42ea-926c-b681325ee185" xsi:nil="true"/>
-  </documentManagement>
-</p:properties>
+<?mso-contentType ?>
+<FormTemplates xmlns="http://schemas.microsoft.com/sharepoint/v3/contenttype/forms">
+  <Display>DocumentLibraryForm</Display>
+  <Edit>DocumentLibraryForm</Edit>
+  <New>DocumentLibraryForm</New>
+</FormTemplates>
 </file>
 
 <file path=customXml/item4.xml><?xml version="1.0" encoding="utf-8"?>
@@ -10448,9 +12448,12 @@
 </file>
 
 <file path=customXml/itemProps1.xml><?xml version="1.0" encoding="utf-8"?>
-<ds:datastoreItem xmlns:ds="http://schemas.openxmlformats.org/officeDocument/2006/customXml" ds:itemID="{F7FE62C1-EC4D-46C7-A5D7-4CFF556D6942}">
+<ds:datastoreItem xmlns:ds="http://schemas.openxmlformats.org/officeDocument/2006/customXml" ds:itemID="{D3AFB48C-014B-4D95-932A-E64E8946DF91}">
   <ds:schemaRefs>
-    <ds:schemaRef ds:uri="http://schemas.microsoft.com/sharepoint/v3/contenttype/forms"/>
+    <ds:schemaRef ds:uri="http://schemas.microsoft.com/office/2006/metadata/properties"/>
+    <ds:schemaRef ds:uri="http://schemas.microsoft.com/office/infopath/2007/PartnerControls"/>
+    <ds:schemaRef ds:uri="178c1688-9eb7-42ea-926c-b681325ee185"/>
+    <ds:schemaRef ds:uri="b99b497c-52f1-47e7-b5b4-82d97100fa84"/>
   </ds:schemaRefs>
 </ds:datastoreItem>
 </file>
@@ -10475,12 +12478,9 @@
 </file>
 
 <file path=customXml/itemProps3.xml><?xml version="1.0" encoding="utf-8"?>
-<ds:datastoreItem xmlns:ds="http://schemas.openxmlformats.org/officeDocument/2006/customXml" ds:itemID="{D3AFB48C-014B-4D95-932A-E64E8946DF91}">
+<ds:datastoreItem xmlns:ds="http://schemas.openxmlformats.org/officeDocument/2006/customXml" ds:itemID="{F7FE62C1-EC4D-46C7-A5D7-4CFF556D6942}">
   <ds:schemaRefs>
-    <ds:schemaRef ds:uri="http://schemas.microsoft.com/office/2006/metadata/properties"/>
-    <ds:schemaRef ds:uri="http://schemas.microsoft.com/office/infopath/2007/PartnerControls"/>
-    <ds:schemaRef ds:uri="178c1688-9eb7-42ea-926c-b681325ee185"/>
-    <ds:schemaRef ds:uri="b99b497c-52f1-47e7-b5b4-82d97100fa84"/>
+    <ds:schemaRef ds:uri="http://schemas.microsoft.com/sharepoint/v3/contenttype/forms"/>
   </ds:schemaRefs>
 </ds:datastoreItem>
 </file>

</xml_diff>